<commit_message>
PIP in NVA attached to eth1
</commit_message>
<xml_diff>
--- a/open-source-azure-networking.docx
+++ b/open-source-azure-networking.docx
@@ -4953,6 +4953,44 @@
     </w:p>
     <w:p>
       <w:pPr>
+        <w:pBdr>
+          <w:top w:val="single" w:sz="6" w:space="6" w:color="E5E5E5"/>
+          <w:left w:val="single" w:sz="24" w:space="12" w:color="E5E5E5"/>
+          <w:bottom w:val="single" w:sz="6" w:space="6" w:color="E5E5E5"/>
+          <w:right w:val="single" w:sz="6" w:space="12" w:color="E5E5E5"/>
+        </w:pBdr>
+        <w:shd w:val="clear" w:color="auto" w:fill="FFFAE9"/>
+        <w:tabs>
+          <w:tab w:val="left" w:pos="916"/>
+          <w:tab w:val="left" w:pos="1832"/>
+          <w:tab w:val="left" w:pos="3000"/>
+          <w:tab w:val="left" w:pos="5940"/>
+        </w:tabs>
+        <w:spacing w:before="0" w:line="240" w:lineRule="auto"/>
+        <w:ind w:left="360"/>
+        <w:rPr>
+          <w:rFonts w:ascii="Courier New" w:eastAsia="Times New Roman" w:hAnsi="Courier New" w:cs="Courier New"/>
+          <w:bCs/>
+          <w:color w:val="000000"/>
+          <w:sz w:val="20"/>
+          <w:szCs w:val="20"/>
+          <w:lang w:eastAsia="en-US"/>
+        </w:rPr>
+      </w:pPr>
+      <w:r>
+        <w:rPr>
+          <w:rFonts w:ascii="Courier New" w:eastAsia="Times New Roman" w:hAnsi="Courier New" w:cs="Courier New"/>
+          <w:bCs/>
+          <w:color w:val="000000"/>
+          <w:sz w:val="20"/>
+          <w:szCs w:val="20"/>
+          <w:lang w:eastAsia="en-US"/>
+        </w:rPr>
+        <w:t>vnet1-vm2       VNETTEST         westeurope</w:t>
+      </w:r>
+    </w:p>
+    <w:p>
+      <w:pPr>
         <w:shd w:val="clear" w:color="auto" w:fill="FFFFFF"/>
         <w:spacing w:before="0" w:after="240" w:line="339" w:lineRule="atLeast"/>
         <w:jc w:val="both"/>
@@ -5455,6 +5493,77 @@
     </w:p>
     <w:p>
       <w:pPr>
+        <w:pBdr>
+          <w:top w:val="single" w:sz="6" w:space="6" w:color="E5E5E5"/>
+          <w:left w:val="single" w:sz="24" w:space="12" w:color="E5E5E5"/>
+          <w:bottom w:val="single" w:sz="6" w:space="6" w:color="E5E5E5"/>
+          <w:right w:val="single" w:sz="6" w:space="12" w:color="E5E5E5"/>
+        </w:pBdr>
+        <w:shd w:val="clear" w:color="auto" w:fill="FFFAE9"/>
+        <w:tabs>
+          <w:tab w:val="left" w:pos="916"/>
+          <w:tab w:val="left" w:pos="1832"/>
+          <w:tab w:val="left" w:pos="3000"/>
+          <w:tab w:val="left" w:pos="5940"/>
+        </w:tabs>
+        <w:spacing w:before="0" w:line="240" w:lineRule="auto"/>
+        <w:ind w:left="360"/>
+        <w:rPr>
+          <w:rFonts w:ascii="Courier New" w:eastAsia="Times New Roman" w:hAnsi="Courier New" w:cs="Courier New"/>
+          <w:bCs/>
+          <w:color w:val="000000"/>
+          <w:sz w:val="20"/>
+          <w:szCs w:val="20"/>
+          <w:lang w:eastAsia="en-US"/>
+        </w:rPr>
+      </w:pPr>
+      <w:r>
+        <w:rPr>
+          <w:rFonts w:ascii="Courier New" w:eastAsia="Times New Roman" w:hAnsi="Courier New" w:cs="Courier New"/>
+          <w:bCs/>
+          <w:color w:val="000000"/>
+          <w:sz w:val="20"/>
+          <w:szCs w:val="20"/>
+          <w:lang w:eastAsia="en-US"/>
+        </w:rPr>
+        <w:t>w</w:t>
+      </w:r>
+      <w:r>
+        <w:rPr>
+          <w:rFonts w:ascii="Courier New" w:eastAsia="Times New Roman" w:hAnsi="Courier New" w:cs="Courier New"/>
+          <w:bCs/>
+          <w:color w:val="000000"/>
+          <w:sz w:val="20"/>
+          <w:szCs w:val="20"/>
+          <w:lang w:eastAsia="en-US"/>
+        </w:rPr>
+        <w:t xml:space="preserve">esteurope  vnet1-vm2nic </w:t>
+      </w:r>
+      <w:r>
+        <w:rPr>
+          <w:rFonts w:ascii="Courier New" w:eastAsia="Times New Roman" w:hAnsi="Courier New" w:cs="Courier New"/>
+          <w:bCs/>
+          <w:color w:val="000000"/>
+          <w:sz w:val="20"/>
+          <w:szCs w:val="20"/>
+          <w:lang w:eastAsia="en-US"/>
+        </w:rPr>
+        <w:t xml:space="preserve">      </w:t>
+      </w:r>
+      <w:r>
+        <w:rPr>
+          <w:rFonts w:ascii="Courier New" w:eastAsia="Times New Roman" w:hAnsi="Courier New" w:cs="Courier New"/>
+          <w:bCs/>
+          <w:color w:val="000000"/>
+          <w:sz w:val="20"/>
+          <w:szCs w:val="20"/>
+          <w:lang w:eastAsia="en-US"/>
+        </w:rPr>
+        <w:t>True       00-0D-3A-27-30-3D         4</w:t>
+      </w:r>
+    </w:p>
+    <w:p>
+      <w:pPr>
         <w:shd w:val="clear" w:color="auto" w:fill="FFFFFF"/>
         <w:spacing w:before="0" w:after="120" w:line="339" w:lineRule="atLeast"/>
         <w:jc w:val="both"/>
@@ -5605,6 +5714,7 @@
           <w:szCs w:val="20"/>
           <w:lang w:eastAsia="en-US"/>
         </w:rPr>
+        <w:lastRenderedPageBreak/>
         <w:t>-----------------  -----------</w:t>
       </w:r>
       <w:r>
@@ -5701,7 +5811,6 @@
           <w:szCs w:val="20"/>
           <w:lang w:eastAsia="en-US"/>
         </w:rPr>
-        <w:lastRenderedPageBreak/>
         <w:t>myVnet2vmpip       Dynamic                     vnetTest       40.68.103.227</w:t>
       </w:r>
     </w:p>
@@ -5924,6 +6033,67 @@
           <w:szCs w:val="20"/>
           <w:lang w:eastAsia="en-US"/>
         </w:rPr>
+        <w:t xml:space="preserve">vnet1-vm2pip       Dynamic      </w:t>
+      </w:r>
+      <w:r>
+        <w:rPr>
+          <w:rFonts w:ascii="Courier New" w:eastAsia="Times New Roman" w:hAnsi="Courier New" w:cs="Courier New"/>
+          <w:bCs/>
+          <w:color w:val="000000"/>
+          <w:sz w:val="20"/>
+          <w:szCs w:val="20"/>
+          <w:lang w:eastAsia="en-US"/>
+        </w:rPr>
+        <w:t xml:space="preserve">               vnetTest       </w:t>
+      </w:r>
+      <w:bookmarkStart w:id="4" w:name="_GoBack"/>
+      <w:bookmarkEnd w:id="4"/>
+      <w:r>
+        <w:rPr>
+          <w:rFonts w:ascii="Courier New" w:eastAsia="Times New Roman" w:hAnsi="Courier New" w:cs="Courier New"/>
+          <w:bCs/>
+          <w:color w:val="000000"/>
+          <w:sz w:val="20"/>
+          <w:szCs w:val="20"/>
+          <w:lang w:eastAsia="en-US"/>
+        </w:rPr>
+        <w:t>52.178.65.11</w:t>
+      </w:r>
+    </w:p>
+    <w:p>
+      <w:pPr>
+        <w:pBdr>
+          <w:top w:val="single" w:sz="6" w:space="6" w:color="E5E5E5"/>
+          <w:left w:val="single" w:sz="24" w:space="12" w:color="E5E5E5"/>
+          <w:bottom w:val="single" w:sz="6" w:space="6" w:color="E5E5E5"/>
+          <w:right w:val="single" w:sz="6" w:space="12" w:color="E5E5E5"/>
+        </w:pBdr>
+        <w:shd w:val="clear" w:color="auto" w:fill="FFFAE9"/>
+        <w:tabs>
+          <w:tab w:val="left" w:pos="916"/>
+          <w:tab w:val="left" w:pos="1832"/>
+          <w:tab w:val="left" w:pos="3000"/>
+          <w:tab w:val="left" w:pos="5940"/>
+        </w:tabs>
+        <w:spacing w:before="0" w:line="240" w:lineRule="auto"/>
+        <w:rPr>
+          <w:rFonts w:ascii="Courier New" w:eastAsia="Times New Roman" w:hAnsi="Courier New" w:cs="Courier New"/>
+          <w:bCs/>
+          <w:color w:val="000000"/>
+          <w:sz w:val="20"/>
+          <w:szCs w:val="20"/>
+          <w:lang w:eastAsia="en-US"/>
+        </w:rPr>
+      </w:pPr>
+      <w:r>
+        <w:rPr>
+          <w:rFonts w:ascii="Courier New" w:eastAsia="Times New Roman" w:hAnsi="Courier New" w:cs="Courier New"/>
+          <w:bCs/>
+          <w:color w:val="000000"/>
+          <w:sz w:val="20"/>
+          <w:szCs w:val="20"/>
+          <w:lang w:eastAsia="en-US"/>
+        </w:rPr>
         <w:t>vnet4gwPip         Dynamic                     vnetTest       13.81.113.28</w:t>
       </w:r>
     </w:p>
@@ -5945,7 +6115,6 @@
         <w:spacing w:before="0" w:line="240" w:lineRule="auto"/>
         <w:rPr>
           <w:rFonts w:ascii="Courier New" w:eastAsia="Times New Roman" w:hAnsi="Courier New" w:cs="Courier New"/>
-          <w:b/>
           <w:bCs/>
           <w:color w:val="000000"/>
           <w:sz w:val="20"/>
@@ -5964,6 +6133,33 @@
         </w:rPr>
         <w:t>vnet5gwPip         Dynamic                     vnetTest       13.81.112.142</w:t>
       </w:r>
+    </w:p>
+    <w:p>
+      <w:pPr>
+        <w:pBdr>
+          <w:top w:val="single" w:sz="6" w:space="6" w:color="E5E5E5"/>
+          <w:left w:val="single" w:sz="24" w:space="12" w:color="E5E5E5"/>
+          <w:bottom w:val="single" w:sz="6" w:space="6" w:color="E5E5E5"/>
+          <w:right w:val="single" w:sz="6" w:space="12" w:color="E5E5E5"/>
+        </w:pBdr>
+        <w:shd w:val="clear" w:color="auto" w:fill="FFFAE9"/>
+        <w:tabs>
+          <w:tab w:val="left" w:pos="916"/>
+          <w:tab w:val="left" w:pos="1832"/>
+          <w:tab w:val="left" w:pos="3000"/>
+          <w:tab w:val="left" w:pos="5940"/>
+        </w:tabs>
+        <w:spacing w:before="0" w:line="240" w:lineRule="auto"/>
+        <w:rPr>
+          <w:rFonts w:ascii="Courier New" w:eastAsia="Times New Roman" w:hAnsi="Courier New" w:cs="Courier New"/>
+          <w:b/>
+          <w:bCs/>
+          <w:color w:val="000000"/>
+          <w:sz w:val="20"/>
+          <w:szCs w:val="20"/>
+          <w:lang w:eastAsia="en-US"/>
+        </w:rPr>
+      </w:pPr>
     </w:p>
     <w:p>
       <w:pPr>
@@ -6279,7 +6475,7 @@
           <w:tab w:val="left" w:pos="5318"/>
         </w:tabs>
       </w:pPr>
-      <w:bookmarkStart w:id="4" w:name="_Toc478373130"/>
+      <w:bookmarkStart w:id="5" w:name="_Toc478373130"/>
       <w:r>
         <w:lastRenderedPageBreak/>
         <w:t xml:space="preserve">Lab </w:t>
@@ -6296,7 +6492,7 @@
       <w:r>
         <w:t>mmunication over vnet gateway</w:t>
       </w:r>
-      <w:bookmarkEnd w:id="4"/>
+      <w:bookmarkEnd w:id="5"/>
     </w:p>
     <w:p>
       <w:pPr>
@@ -9897,7 +10093,7 @@
           <w:tab w:val="left" w:pos="5318"/>
         </w:tabs>
       </w:pPr>
-      <w:bookmarkStart w:id="5" w:name="_Toc478373131"/>
+      <w:bookmarkStart w:id="6" w:name="_Toc478373131"/>
       <w:r>
         <w:lastRenderedPageBreak/>
         <w:t>Lab 3</w:t>
@@ -9911,7 +10107,7 @@
       <w:r>
         <w:t>ommunication over NVA</w:t>
       </w:r>
-      <w:bookmarkEnd w:id="5"/>
+      <w:bookmarkEnd w:id="6"/>
     </w:p>
     <w:p>
       <w:pPr>
@@ -12189,7 +12385,7 @@
           <w:tab w:val="left" w:pos="5318"/>
         </w:tabs>
       </w:pPr>
-      <w:bookmarkStart w:id="6" w:name="_Toc478373132"/>
+      <w:bookmarkStart w:id="7" w:name="_Toc478373132"/>
       <w:r>
         <w:t>Lab 4</w:t>
       </w:r>
@@ -12199,7 +12395,7 @@
       <w:r>
         <w:t>Microsegmentation with NVA</w:t>
       </w:r>
-      <w:bookmarkEnd w:id="6"/>
+      <w:bookmarkEnd w:id="7"/>
     </w:p>
     <w:p/>
     <w:p>
@@ -12342,20 +12538,59 @@
         <w:rPr>
           <w:rFonts w:ascii="Calibri" w:hAnsi="Calibri" w:cs="Calibri"/>
         </w:rPr>
-        <w:t>In order to be able to test the topology above, we need to deploy a second VM in myVnet1-Subnet1. You can do so with the following command</w:t>
+        <w:t xml:space="preserve">In order to be able to test the topology above, we </w:t>
       </w:r>
       <w:r>
         <w:rPr>
           <w:rFonts w:ascii="Calibri" w:hAnsi="Calibri" w:cs="Calibri"/>
         </w:rPr>
-        <w:t xml:space="preserve"> (find the name of the account name with "az storage account list -o table")</w:t>
+        <w:t>will use the</w:t>
       </w:r>
       <w:r>
         <w:rPr>
           <w:rFonts w:ascii="Calibri" w:hAnsi="Calibri" w:cs="Calibri"/>
         </w:rPr>
-        <w:t>:</w:t>
-      </w:r>
+        <w:t xml:space="preserve"> second VM in myVnet1-Subnet1.</w:t>
+      </w:r>
+      <w:r>
+        <w:rPr>
+          <w:rFonts w:ascii="Calibri" w:hAnsi="Calibri" w:cs="Calibri"/>
+        </w:rPr>
+        <w:t xml:space="preserve"> (</w:t>
+      </w:r>
+      <w:r>
+        <w:rPr>
+          <w:rFonts w:ascii="Calibri" w:hAnsi="Calibri" w:cs="Calibri"/>
+        </w:rPr>
+        <w:t>vnet1-vm2</w:t>
+      </w:r>
+      <w:r>
+        <w:rPr>
+          <w:rFonts w:ascii="Calibri" w:hAnsi="Calibri" w:cs="Calibri"/>
+        </w:rPr>
+        <w:t>)</w:t>
+      </w:r>
+      <w:r>
+        <w:rPr>
+          <w:rFonts w:ascii="Calibri" w:hAnsi="Calibri" w:cs="Calibri"/>
+        </w:rPr>
+        <w:t>. W</w:t>
+      </w:r>
+      <w:r>
+        <w:rPr>
+          <w:rFonts w:ascii="Calibri" w:hAnsi="Calibri" w:cs="Calibri"/>
+        </w:rPr>
+        <w:t>e need to instruct all VMs in subnet 1 to send local traffic to the NVAs as well. This can be easily done by adding an additional User-Defined Route to the corresponding routing table:</w:t>
+      </w:r>
+    </w:p>
+    <w:p>
+      <w:pPr>
+        <w:spacing w:before="0" w:line="240" w:lineRule="auto"/>
+        <w:textAlignment w:val="center"/>
+        <w:rPr>
+          <w:rFonts w:ascii="Calibri" w:hAnsi="Calibri" w:cs="Calibri"/>
+        </w:rPr>
+      </w:pPr>
     </w:p>
     <w:p>
       <w:pPr>
@@ -12394,321 +12629,44 @@
           <w:szCs w:val="20"/>
           <w:lang w:eastAsia="en-US"/>
         </w:rPr>
-        <w:t xml:space="preserve">az group deployment create --name netLab --template-uri </w:t>
-      </w:r>
-      <w:r>
-        <w:rPr>
-          <w:rFonts w:ascii="Courier New" w:eastAsia="Times New Roman" w:hAnsi="Courier New" w:cs="Courier New"/>
-          <w:b/>
-          <w:bCs/>
-          <w:color w:val="000000"/>
-          <w:sz w:val="20"/>
-          <w:szCs w:val="20"/>
-          <w:lang w:eastAsia="en-US"/>
-        </w:rPr>
-        <w:t>https://raw.githubusercontent.com/erjosito/</w:t>
-      </w:r>
-      <w:r>
-        <w:rPr>
-          <w:rFonts w:ascii="Courier New" w:eastAsia="Times New Roman" w:hAnsi="Courier New" w:cs="Courier New"/>
-          <w:b/>
-          <w:bCs/>
-          <w:color w:val="000000"/>
-          <w:sz w:val="20"/>
-          <w:szCs w:val="20"/>
-          <w:lang w:eastAsia="en-US"/>
-        </w:rPr>
-        <w:t>azure-network-lab</w:t>
-      </w:r>
-      <w:r>
-        <w:rPr>
-          <w:rFonts w:ascii="Courier New" w:eastAsia="Times New Roman" w:hAnsi="Courier New" w:cs="Courier New"/>
-          <w:b/>
-          <w:bCs/>
-          <w:color w:val="000000"/>
-          <w:sz w:val="20"/>
-          <w:szCs w:val="20"/>
-          <w:lang w:eastAsia="en-US"/>
-        </w:rPr>
-        <w:t>/master/</w:t>
-      </w:r>
-      <w:r>
-        <w:rPr>
-          <w:rFonts w:ascii="Courier New" w:eastAsia="Times New Roman" w:hAnsi="Courier New" w:cs="Courier New"/>
-          <w:b/>
-          <w:bCs/>
-          <w:color w:val="000000"/>
-          <w:sz w:val="20"/>
-          <w:szCs w:val="20"/>
-          <w:lang w:eastAsia="en-US"/>
-        </w:rPr>
-        <w:t>linuxVM</w:t>
-      </w:r>
-      <w:r>
-        <w:rPr>
-          <w:rFonts w:ascii="Courier New" w:eastAsia="Times New Roman" w:hAnsi="Courier New" w:cs="Courier New"/>
-          <w:b/>
-          <w:bCs/>
-          <w:color w:val="000000"/>
-          <w:sz w:val="20"/>
-          <w:szCs w:val="20"/>
-          <w:lang w:eastAsia="en-US"/>
-        </w:rPr>
-        <w:t>.json</w:t>
-      </w:r>
-      <w:r>
-        <w:rPr>
-          <w:rFonts w:ascii="Courier New" w:eastAsia="Times New Roman" w:hAnsi="Courier New" w:cs="Courier New"/>
-          <w:b/>
-          <w:bCs/>
-          <w:color w:val="000000"/>
-          <w:sz w:val="20"/>
-          <w:szCs w:val="20"/>
-          <w:lang w:eastAsia="en-US"/>
-        </w:rPr>
-        <w:t xml:space="preserve"> --resource-group vnetTest --parameters '{</w:t>
-      </w:r>
-      <w:r>
-        <w:rPr>
-          <w:rFonts w:ascii="Courier New" w:eastAsia="Times New Roman" w:hAnsi="Courier New" w:cs="Courier New"/>
-          <w:b/>
-          <w:bCs/>
-          <w:color w:val="000000"/>
-          <w:sz w:val="20"/>
-          <w:szCs w:val="20"/>
-          <w:lang w:eastAsia="en-US"/>
-        </w:rPr>
-        <w:t>"</w:t>
-      </w:r>
-      <w:r>
-        <w:rPr>
-          <w:rFonts w:ascii="Courier New" w:eastAsia="Times New Roman" w:hAnsi="Courier New" w:cs="Courier New"/>
-          <w:b/>
-          <w:bCs/>
-          <w:color w:val="000000"/>
-          <w:sz w:val="20"/>
-          <w:szCs w:val="20"/>
-          <w:lang w:eastAsia="en-US"/>
-        </w:rPr>
-        <w:t>adminUsername":{"value":</w:t>
-      </w:r>
-      <w:r>
-        <w:rPr>
-          <w:rFonts w:ascii="Courier New" w:eastAsia="Times New Roman" w:hAnsi="Courier New" w:cs="Courier New"/>
-          <w:b/>
-          <w:bCs/>
-          <w:color w:val="000000"/>
-          <w:sz w:val="20"/>
-          <w:szCs w:val="20"/>
-          <w:lang w:eastAsia="en-US"/>
-        </w:rPr>
-        <w:t>"</w:t>
-      </w:r>
-      <w:r>
-        <w:rPr>
-          <w:rFonts w:ascii="Courier New" w:eastAsia="Times New Roman" w:hAnsi="Courier New" w:cs="Courier New"/>
-          <w:b/>
-          <w:bCs/>
-          <w:color w:val="000000"/>
-          <w:sz w:val="20"/>
-          <w:szCs w:val="20"/>
-          <w:lang w:eastAsia="en-US"/>
-        </w:rPr>
-        <w:t>lab-user</w:t>
-      </w:r>
-      <w:r>
-        <w:rPr>
-          <w:rFonts w:ascii="Courier New" w:eastAsia="Times New Roman" w:hAnsi="Courier New" w:cs="Courier New"/>
-          <w:b/>
-          <w:bCs/>
-          <w:color w:val="000000"/>
-          <w:sz w:val="20"/>
-          <w:szCs w:val="20"/>
-          <w:lang w:eastAsia="en-US"/>
-        </w:rPr>
-        <w:t>"}</w:t>
-      </w:r>
-      <w:r>
-        <w:rPr>
-          <w:rFonts w:ascii="Courier New" w:eastAsia="Times New Roman" w:hAnsi="Courier New" w:cs="Courier New"/>
-          <w:b/>
-          <w:bCs/>
-          <w:color w:val="000000"/>
-          <w:sz w:val="20"/>
-          <w:szCs w:val="20"/>
-          <w:lang w:eastAsia="en-US"/>
-        </w:rPr>
-        <w:t xml:space="preserve">, </w:t>
-      </w:r>
-      <w:r>
-        <w:rPr>
-          <w:rFonts w:ascii="Courier New" w:eastAsia="Times New Roman" w:hAnsi="Courier New" w:cs="Courier New"/>
-          <w:b/>
-          <w:bCs/>
-          <w:color w:val="000000"/>
-          <w:sz w:val="20"/>
-          <w:szCs w:val="20"/>
-          <w:lang w:eastAsia="en-US"/>
-        </w:rPr>
-        <w:t>"</w:t>
-      </w:r>
-      <w:r>
-        <w:rPr>
-          <w:rFonts w:ascii="Courier New" w:eastAsia="Times New Roman" w:hAnsi="Courier New" w:cs="Courier New"/>
-          <w:b/>
-          <w:bCs/>
-          <w:color w:val="000000"/>
-          <w:sz w:val="20"/>
-          <w:szCs w:val="20"/>
-          <w:lang w:eastAsia="en-US"/>
-        </w:rPr>
-        <w:t>adminPassword":{"value":</w:t>
-      </w:r>
-      <w:r>
-        <w:rPr>
-          <w:rFonts w:ascii="Courier New" w:eastAsia="Times New Roman" w:hAnsi="Courier New" w:cs="Courier New"/>
-          <w:b/>
-          <w:bCs/>
-          <w:color w:val="000000"/>
-          <w:sz w:val="20"/>
-          <w:szCs w:val="20"/>
-          <w:lang w:eastAsia="en-US"/>
-        </w:rPr>
-        <w:t>"</w:t>
-      </w:r>
-      <w:r>
-        <w:rPr>
-          <w:rFonts w:ascii="Courier New" w:eastAsia="Times New Roman" w:hAnsi="Courier New" w:cs="Courier New"/>
-          <w:b/>
-          <w:bCs/>
-          <w:color w:val="000000"/>
-          <w:sz w:val="20"/>
-          <w:szCs w:val="20"/>
-          <w:lang w:eastAsia="en-US"/>
-        </w:rPr>
-        <w:t>Microsoft123!</w:t>
-      </w:r>
-      <w:r>
-        <w:rPr>
-          <w:rFonts w:ascii="Courier New" w:eastAsia="Times New Roman" w:hAnsi="Courier New" w:cs="Courier New"/>
-          <w:b/>
-          <w:bCs/>
-          <w:color w:val="000000"/>
-          <w:sz w:val="20"/>
-          <w:szCs w:val="20"/>
-          <w:lang w:eastAsia="en-US"/>
-        </w:rPr>
-        <w:t>"}</w:t>
-      </w:r>
-      <w:r>
-        <w:rPr>
-          <w:rFonts w:ascii="Courier New" w:eastAsia="Times New Roman" w:hAnsi="Courier New" w:cs="Courier New"/>
-          <w:b/>
-          <w:bCs/>
-          <w:color w:val="000000"/>
-          <w:sz w:val="20"/>
-          <w:szCs w:val="20"/>
-          <w:lang w:eastAsia="en-US"/>
-        </w:rPr>
-        <w:t xml:space="preserve">, </w:t>
-      </w:r>
-      <w:r>
-        <w:rPr>
-          <w:rFonts w:ascii="Courier New" w:eastAsia="Times New Roman" w:hAnsi="Courier New" w:cs="Courier New"/>
-          <w:b/>
-          <w:bCs/>
-          <w:color w:val="000000"/>
-          <w:sz w:val="20"/>
-          <w:szCs w:val="20"/>
-          <w:lang w:eastAsia="en-US"/>
-        </w:rPr>
-        <w:t xml:space="preserve">"vmName":{"value":"vnet1vm2"}, </w:t>
-      </w:r>
-      <w:r>
-        <w:rPr>
-          <w:rFonts w:ascii="Courier New" w:eastAsia="Times New Roman" w:hAnsi="Courier New" w:cs="Courier New"/>
-          <w:b/>
-          <w:bCs/>
-          <w:color w:val="000000"/>
-          <w:sz w:val="20"/>
-          <w:szCs w:val="20"/>
-          <w:lang w:eastAsia="en-US"/>
-        </w:rPr>
-        <w:t>"vmType"</w:t>
-      </w:r>
-      <w:r>
-        <w:rPr>
-          <w:rFonts w:ascii="Courier New" w:eastAsia="Times New Roman" w:hAnsi="Courier New" w:cs="Courier New"/>
-          <w:b/>
-          <w:bCs/>
-          <w:color w:val="000000"/>
-          <w:sz w:val="20"/>
-          <w:szCs w:val="20"/>
-          <w:lang w:eastAsia="en-US"/>
-        </w:rPr>
-        <w:t>:{"value":"ubuntu"}, "vnetName":{"value":"myVnet1"}, "subnetName":{"value":"myVnet1Subnet1"}, "storageAccountName":{"value":"</w:t>
-      </w:r>
-      <w:r>
-        <w:rPr>
-          <w:rFonts w:ascii="Courier New" w:eastAsia="Times New Roman" w:hAnsi="Courier New" w:cs="Courier New"/>
-          <w:b/>
-          <w:bCs/>
-          <w:color w:val="FF0000"/>
-          <w:sz w:val="20"/>
-          <w:szCs w:val="20"/>
-          <w:lang w:eastAsia="en-US"/>
-        </w:rPr>
-        <w:t>storagevs5yh554ku772</w:t>
-      </w:r>
-      <w:r>
-        <w:rPr>
-          <w:rFonts w:ascii="Courier New" w:eastAsia="Times New Roman" w:hAnsi="Courier New" w:cs="Courier New"/>
-          <w:b/>
-          <w:bCs/>
-          <w:color w:val="000000"/>
-          <w:sz w:val="20"/>
-          <w:szCs w:val="20"/>
-          <w:lang w:eastAsia="en-US"/>
-        </w:rPr>
-        <w:t>"}</w:t>
-      </w:r>
-      <w:r>
-        <w:rPr>
-          <w:rFonts w:ascii="Courier New" w:eastAsia="Times New Roman" w:hAnsi="Courier New" w:cs="Courier New"/>
-          <w:b/>
-          <w:bCs/>
-          <w:color w:val="000000"/>
-          <w:sz w:val="20"/>
-          <w:szCs w:val="20"/>
-          <w:lang w:eastAsia="en-US"/>
-        </w:rPr>
-        <w:t>}</w:t>
-      </w:r>
-      <w:r>
-        <w:rPr>
-          <w:rFonts w:ascii="Courier New" w:eastAsia="Times New Roman" w:hAnsi="Courier New" w:cs="Courier New"/>
-          <w:b/>
-          <w:bCs/>
-          <w:color w:val="000000"/>
-          <w:sz w:val="20"/>
-          <w:szCs w:val="20"/>
-          <w:lang w:eastAsia="en-US"/>
-        </w:rPr>
-        <w:t>'</w:t>
-      </w:r>
-    </w:p>
-    <w:p>
-      <w:pPr>
-        <w:shd w:val="clear" w:color="auto" w:fill="FFFFFF"/>
-        <w:tabs>
-          <w:tab w:val="left" w:pos="1080"/>
-        </w:tabs>
-        <w:spacing w:before="0" w:after="240" w:line="339" w:lineRule="atLeast"/>
-        <w:rPr>
-          <w:rFonts w:ascii="Calibri" w:eastAsia="Times New Roman" w:hAnsi="Calibri" w:cs="Calibri"/>
-          <w:lang w:eastAsia="en-US"/>
-        </w:rPr>
-      </w:pPr>
+        <w:t xml:space="preserve">$ </w:t>
+      </w:r>
+      <w:r>
+        <w:rPr>
+          <w:rFonts w:ascii="Courier New" w:eastAsia="Times New Roman" w:hAnsi="Courier New" w:cs="Courier New"/>
+          <w:b/>
+          <w:bCs/>
+          <w:color w:val="000000"/>
+          <w:sz w:val="20"/>
+          <w:szCs w:val="20"/>
+          <w:lang w:eastAsia="en-US"/>
+        </w:rPr>
+        <w:t>az network route-table route create --address-prefix 10.1.1.0/24 --next-hop-ip-address 10.4.2.101 --next-hop-type Virt</w:t>
+      </w:r>
+      <w:r>
+        <w:rPr>
+          <w:rFonts w:ascii="Courier New" w:eastAsia="Times New Roman" w:hAnsi="Courier New" w:cs="Courier New"/>
+          <w:b/>
+          <w:bCs/>
+          <w:color w:val="000000"/>
+          <w:sz w:val="20"/>
+          <w:szCs w:val="20"/>
+          <w:lang w:eastAsia="en-US"/>
+        </w:rPr>
+        <w:t xml:space="preserve">ualAppliance --route-table-name </w:t>
+      </w:r>
+      <w:r>
+        <w:rPr>
+          <w:rFonts w:ascii="Courier New" w:eastAsia="Times New Roman" w:hAnsi="Courier New" w:cs="Courier New"/>
+          <w:b/>
+          <w:bCs/>
+          <w:color w:val="000000"/>
+          <w:sz w:val="20"/>
+          <w:szCs w:val="20"/>
+          <w:lang w:eastAsia="en-US"/>
+        </w:rPr>
+        <w:t>vnet1-subnet1 -n vnet1-subnet1</w:t>
+      </w:r>
     </w:p>
     <w:p>
       <w:pPr>
@@ -12741,127 +12699,13 @@
         <w:rPr>
           <w:rFonts w:ascii="Calibri" w:hAnsi="Calibri" w:cs="Calibri"/>
         </w:rPr>
-        <w:lastRenderedPageBreak/>
-        <w:t>Now we need to instruct all VMs in subnet 1 to send local traffic to the NVAs as well. This can be easily done by adding an additional User-Defined Route to the corresponding routing table:</w:t>
-      </w:r>
-    </w:p>
-    <w:p>
-      <w:pPr>
-        <w:spacing w:before="0" w:line="240" w:lineRule="auto"/>
-        <w:textAlignment w:val="center"/>
+        <w:t>You can verify similarly to the previous lab that traffic now is flowing through the firewall, by enabling and disabling the ICMP rule as de</w:t>
+      </w:r>
+      <w:r>
         <w:rPr>
           <w:rFonts w:ascii="Calibri" w:hAnsi="Calibri" w:cs="Calibri"/>
         </w:rPr>
-      </w:pPr>
-    </w:p>
-    <w:p>
-      <w:pPr>
-        <w:pBdr>
-          <w:top w:val="single" w:sz="6" w:space="6" w:color="E5E5E5"/>
-          <w:left w:val="single" w:sz="24" w:space="12" w:color="E5E5E5"/>
-          <w:bottom w:val="single" w:sz="6" w:space="6" w:color="E5E5E5"/>
-          <w:right w:val="single" w:sz="6" w:space="12" w:color="E5E5E5"/>
-        </w:pBdr>
-        <w:shd w:val="clear" w:color="auto" w:fill="FFFAE9"/>
-        <w:tabs>
-          <w:tab w:val="left" w:pos="916"/>
-          <w:tab w:val="left" w:pos="1832"/>
-          <w:tab w:val="left" w:pos="3000"/>
-          <w:tab w:val="left" w:pos="5940"/>
-        </w:tabs>
-        <w:spacing w:after="120" w:line="240" w:lineRule="auto"/>
-        <w:ind w:left="360"/>
-        <w:rPr>
-          <w:rFonts w:ascii="Courier New" w:eastAsia="Times New Roman" w:hAnsi="Courier New" w:cs="Courier New"/>
-          <w:b/>
-          <w:bCs/>
-          <w:color w:val="000000"/>
-          <w:sz w:val="20"/>
-          <w:szCs w:val="20"/>
-          <w:lang w:eastAsia="en-US"/>
-        </w:rPr>
-      </w:pPr>
-      <w:r>
-        <w:rPr>
-          <w:rFonts w:ascii="Courier New" w:eastAsia="Times New Roman" w:hAnsi="Courier New" w:cs="Courier New"/>
-          <w:b/>
-          <w:bCs/>
-          <w:color w:val="000000"/>
-          <w:sz w:val="20"/>
-          <w:szCs w:val="20"/>
-          <w:lang w:eastAsia="en-US"/>
-        </w:rPr>
-        <w:t xml:space="preserve">$ </w:t>
-      </w:r>
-      <w:r>
-        <w:rPr>
-          <w:rFonts w:ascii="Courier New" w:eastAsia="Times New Roman" w:hAnsi="Courier New" w:cs="Courier New"/>
-          <w:b/>
-          <w:bCs/>
-          <w:color w:val="000000"/>
-          <w:sz w:val="20"/>
-          <w:szCs w:val="20"/>
-          <w:lang w:eastAsia="en-US"/>
-        </w:rPr>
-        <w:t>az network route-table route create --address-prefix 10.1.1.0/24 --next-hop-ip-address 10.4.2.101 --next-hop-type Virt</w:t>
-      </w:r>
-      <w:r>
-        <w:rPr>
-          <w:rFonts w:ascii="Courier New" w:eastAsia="Times New Roman" w:hAnsi="Courier New" w:cs="Courier New"/>
-          <w:b/>
-          <w:bCs/>
-          <w:color w:val="000000"/>
-          <w:sz w:val="20"/>
-          <w:szCs w:val="20"/>
-          <w:lang w:eastAsia="en-US"/>
-        </w:rPr>
-        <w:t xml:space="preserve">ualAppliance --route-table-name </w:t>
-      </w:r>
-      <w:r>
-        <w:rPr>
-          <w:rFonts w:ascii="Courier New" w:eastAsia="Times New Roman" w:hAnsi="Courier New" w:cs="Courier New"/>
-          <w:b/>
-          <w:bCs/>
-          <w:color w:val="000000"/>
-          <w:sz w:val="20"/>
-          <w:szCs w:val="20"/>
-          <w:lang w:eastAsia="en-US"/>
-        </w:rPr>
-        <w:t>vnet1-subnet1 -n vnet1-subnet1</w:t>
-      </w:r>
-    </w:p>
-    <w:p>
-      <w:pPr>
-        <w:shd w:val="clear" w:color="auto" w:fill="FFFFFF"/>
-        <w:tabs>
-          <w:tab w:val="left" w:pos="1080"/>
-        </w:tabs>
-        <w:spacing w:before="0" w:after="240" w:line="339" w:lineRule="atLeast"/>
-        <w:rPr>
-          <w:rFonts w:ascii="Calibri" w:eastAsia="Times New Roman" w:hAnsi="Calibri" w:cs="Calibri"/>
-          <w:lang w:eastAsia="en-US"/>
-        </w:rPr>
-      </w:pPr>
-    </w:p>
-    <w:p>
-      <w:pPr>
-        <w:pStyle w:val="ListParagraph"/>
-        <w:numPr>
-          <w:ilvl w:val="0"/>
-          <w:numId w:val="21"/>
-        </w:numPr>
-        <w:spacing w:before="0" w:line="240" w:lineRule="auto"/>
-        <w:ind w:hanging="720"/>
-        <w:textAlignment w:val="center"/>
-        <w:rPr>
-          <w:rFonts w:ascii="Calibri" w:hAnsi="Calibri" w:cs="Calibri"/>
-        </w:rPr>
-      </w:pPr>
-      <w:r>
-        <w:rPr>
-          <w:rFonts w:ascii="Calibri" w:hAnsi="Calibri" w:cs="Calibri"/>
-        </w:rPr>
-        <w:t>You can verify similarly to the previous lab that traffic now is flowing through the firewall, by enabling and disabling the ICMP rule as described in the previous section.</w:t>
+        <w:t>scribed in the previous section, or by verifying that ping does not work, but SSH does.</w:t>
       </w:r>
     </w:p>
     <w:p>
@@ -12905,12 +12749,12 @@
           <w:tab w:val="left" w:pos="5318"/>
         </w:tabs>
       </w:pPr>
-      <w:bookmarkStart w:id="7" w:name="_Toc478373133"/>
+      <w:bookmarkStart w:id="8" w:name="_Toc478373133"/>
       <w:r>
         <w:lastRenderedPageBreak/>
         <w:t>Lab 5: VPN connection to the Hub Vnet</w:t>
       </w:r>
-      <w:bookmarkEnd w:id="7"/>
+      <w:bookmarkEnd w:id="8"/>
     </w:p>
     <w:p>
       <w:pPr>
@@ -16894,12 +16738,12 @@
           <w:tab w:val="left" w:pos="5318"/>
         </w:tabs>
       </w:pPr>
-      <w:bookmarkStart w:id="8" w:name="_Toc478373134"/>
+      <w:bookmarkStart w:id="9" w:name="_Toc478373134"/>
       <w:r>
         <w:lastRenderedPageBreak/>
         <w:t>Lab 6: NVA scalability</w:t>
       </w:r>
-      <w:bookmarkEnd w:id="8"/>
+      <w:bookmarkEnd w:id="9"/>
     </w:p>
     <w:p/>
     <w:p>
@@ -17296,13 +17140,64 @@
           <w:szCs w:val="20"/>
           <w:lang w:eastAsia="en-US"/>
         </w:rPr>
-        <w:t>westeurope  nva-slb</w:t>
-      </w:r>
-      <w:r>
-        <w:rPr>
-          <w:rFonts w:ascii="Courier New" w:eastAsia="Times New Roman" w:hAnsi="Courier New" w:cs="Courier New"/>
-          <w:bCs/>
-          <w:color w:val="000000"/>
+        <w:t>westeurope  nva-slb-ext  Succeeded            vnetTest</w:t>
+      </w:r>
+    </w:p>
+    <w:p>
+      <w:pPr>
+        <w:pBdr>
+          <w:top w:val="single" w:sz="6" w:space="6" w:color="E5E5E5"/>
+          <w:left w:val="single" w:sz="24" w:space="12" w:color="E5E5E5"/>
+          <w:bottom w:val="single" w:sz="6" w:space="6" w:color="E5E5E5"/>
+          <w:right w:val="single" w:sz="6" w:space="12" w:color="E5E5E5"/>
+        </w:pBdr>
+        <w:shd w:val="clear" w:color="auto" w:fill="FFFAE9"/>
+        <w:tabs>
+          <w:tab w:val="left" w:pos="916"/>
+          <w:tab w:val="left" w:pos="1832"/>
+          <w:tab w:val="left" w:pos="3000"/>
+          <w:tab w:val="left" w:pos="5940"/>
+        </w:tabs>
+        <w:spacing w:before="0" w:line="240" w:lineRule="auto"/>
+        <w:ind w:left="360"/>
+        <w:rPr>
+          <w:rFonts w:ascii="Courier New" w:eastAsia="Times New Roman" w:hAnsi="Courier New" w:cs="Courier New"/>
+          <w:bCs/>
+          <w:color w:val="000000"/>
+          <w:sz w:val="20"/>
+          <w:szCs w:val="20"/>
+          <w:lang w:eastAsia="en-US"/>
+        </w:rPr>
+      </w:pPr>
+      <w:r>
+        <w:rPr>
+          <w:rFonts w:ascii="Courier New" w:eastAsia="Times New Roman" w:hAnsi="Courier New" w:cs="Courier New"/>
+          <w:bCs/>
+          <w:color w:val="000000"/>
+          <w:sz w:val="20"/>
+          <w:szCs w:val="20"/>
+          <w:lang w:eastAsia="en-US"/>
+        </w:rPr>
+        <w:t xml:space="preserve">westeurope  </w:t>
+      </w:r>
+      <w:r>
+        <w:rPr>
+          <w:rFonts w:ascii="Courier New" w:eastAsia="Times New Roman" w:hAnsi="Courier New" w:cs="Courier New"/>
+          <w:b/>
+          <w:bCs/>
+          <w:color w:val="C00000"/>
+          <w:sz w:val="20"/>
+          <w:szCs w:val="20"/>
+          <w:lang w:eastAsia="en-US"/>
+        </w:rPr>
+        <w:t>nva-slb</w:t>
+      </w:r>
+      <w:r>
+        <w:rPr>
+          <w:rFonts w:ascii="Courier New" w:eastAsia="Times New Roman" w:hAnsi="Courier New" w:cs="Courier New"/>
+          <w:b/>
+          <w:bCs/>
+          <w:color w:val="C00000"/>
           <w:sz w:val="20"/>
           <w:szCs w:val="20"/>
           <w:lang w:eastAsia="en-US"/>
@@ -17313,12 +17208,23 @@
         <w:rPr>
           <w:rFonts w:ascii="Courier New" w:eastAsia="Times New Roman" w:hAnsi="Courier New" w:cs="Courier New"/>
           <w:bCs/>
-          <w:color w:val="000000"/>
-          <w:sz w:val="20"/>
-          <w:szCs w:val="20"/>
-          <w:lang w:eastAsia="en-US"/>
-        </w:rPr>
-        <w:t xml:space="preserve">  Succeeded            vnetTest        </w:t>
+          <w:color w:val="C00000"/>
+          <w:sz w:val="20"/>
+          <w:szCs w:val="20"/>
+          <w:lang w:eastAsia="en-US"/>
+        </w:rPr>
+        <w:t xml:space="preserve">  </w:t>
+      </w:r>
+      <w:r>
+        <w:rPr>
+          <w:rFonts w:ascii="Courier New" w:eastAsia="Times New Roman" w:hAnsi="Courier New" w:cs="Courier New"/>
+          <w:bCs/>
+          <w:color w:val="000000"/>
+          <w:sz w:val="20"/>
+          <w:szCs w:val="20"/>
+          <w:lang w:eastAsia="en-US"/>
+        </w:rPr>
+        <w:t xml:space="preserve">Succeeded            vnetTest        </w:t>
       </w:r>
     </w:p>
     <w:p>
@@ -17351,7 +17257,6 @@
         <w:rPr>
           <w:rFonts w:ascii="Calibri" w:hAnsi="Calibri" w:cs="Calibri"/>
         </w:rPr>
-        <w:lastRenderedPageBreak/>
         <w:t xml:space="preserve">Now get information about the object names inside of the Load Balancer. </w:t>
       </w:r>
       <w:r>
@@ -18438,6 +18343,7 @@
         <w:rPr>
           <w:rFonts w:ascii="Calibri" w:hAnsi="Calibri" w:cs="Calibri"/>
         </w:rPr>
+        <w:lastRenderedPageBreak/>
         <w:t>We must change the next-hop for the UDRs that are required for the communication. We need to point them at the virtual IP address of the load balancer (10.4.2.100)</w:t>
       </w:r>
       <w:r>
@@ -19553,6 +19459,7 @@
         <w:rPr>
           <w:rFonts w:ascii="Calibri" w:hAnsi="Calibri" w:cs="Calibri"/>
         </w:rPr>
+        <w:lastRenderedPageBreak/>
         <w:t xml:space="preserve">We can </w:t>
       </w:r>
       <w:r>
@@ -20703,7 +20610,7 @@
           <w:tab w:val="left" w:pos="5318"/>
         </w:tabs>
       </w:pPr>
-      <w:bookmarkStart w:id="9" w:name="_Toc478373135"/>
+      <w:bookmarkStart w:id="10" w:name="_Toc478373135"/>
       <w:r>
         <w:lastRenderedPageBreak/>
         <w:t xml:space="preserve">Lab 7: </w:t>
@@ -20714,7 +20621,7 @@
       <w:r>
         <w:t>Internet Traffic Protected by NVA</w:t>
       </w:r>
-      <w:bookmarkEnd w:id="9"/>
+      <w:bookmarkEnd w:id="10"/>
     </w:p>
     <w:p/>
     <w:p>
@@ -20867,10 +20774,20 @@
           <w:szCs w:val="20"/>
           <w:lang w:eastAsia="en-US"/>
         </w:rPr>
-        <w:t xml:space="preserve"> route-table create --name vnet3</w:t>
-      </w:r>
-      <w:bookmarkStart w:id="10" w:name="_GoBack"/>
-      <w:bookmarkEnd w:id="10"/>
+        <w:t xml:space="preserve"> route-table create --name vnet</w:t>
+      </w:r>
+      <w:r>
+        <w:rPr>
+          <w:rFonts w:ascii="Courier New" w:eastAsia="Times New Roman" w:hAnsi="Courier New" w:cs="Courier New"/>
+          <w:b/>
+          <w:bCs/>
+          <w:color w:val="000000"/>
+          <w:sz w:val="20"/>
+          <w:szCs w:val="20"/>
+          <w:lang w:eastAsia="en-US"/>
+        </w:rPr>
+        <w:t>3</w:t>
+      </w:r>
       <w:r>
         <w:rPr>
           <w:rFonts w:ascii="Courier New" w:eastAsia="Times New Roman" w:hAnsi="Courier New" w:cs="Courier New"/>
@@ -20898,6 +20815,172 @@
     </w:p>
     <w:p>
       <w:pPr>
+        <w:pStyle w:val="ListParagraph"/>
+        <w:numPr>
+          <w:ilvl w:val="0"/>
+          <w:numId w:val="24"/>
+        </w:numPr>
+        <w:spacing w:before="0" w:line="240" w:lineRule="auto"/>
+        <w:ind w:hanging="720"/>
+        <w:textAlignment w:val="center"/>
+        <w:rPr>
+          <w:rFonts w:ascii="Calibri" w:hAnsi="Calibri" w:cs="Calibri"/>
+        </w:rPr>
+      </w:pPr>
+      <w:r>
+        <w:rPr>
+          <w:rFonts w:ascii="Calibri" w:hAnsi="Calibri" w:cs="Calibri"/>
+        </w:rPr>
+        <w:t>Create a default route in that table pointing to the internal LB VIP (10.4.2.100):</w:t>
+      </w:r>
+    </w:p>
+    <w:p>
+      <w:pPr>
+        <w:spacing w:before="0" w:line="240" w:lineRule="auto"/>
+        <w:textAlignment w:val="center"/>
+        <w:rPr>
+          <w:rFonts w:ascii="Calibri" w:hAnsi="Calibri" w:cs="Calibri"/>
+        </w:rPr>
+      </w:pPr>
+    </w:p>
+    <w:p>
+      <w:pPr>
+        <w:pBdr>
+          <w:top w:val="single" w:sz="6" w:space="6" w:color="E5E5E5"/>
+          <w:left w:val="single" w:sz="24" w:space="12" w:color="E5E5E5"/>
+          <w:bottom w:val="single" w:sz="6" w:space="6" w:color="E5E5E5"/>
+          <w:right w:val="single" w:sz="6" w:space="12" w:color="E5E5E5"/>
+        </w:pBdr>
+        <w:shd w:val="clear" w:color="auto" w:fill="FFFAE9"/>
+        <w:tabs>
+          <w:tab w:val="left" w:pos="916"/>
+          <w:tab w:val="left" w:pos="1832"/>
+          <w:tab w:val="left" w:pos="3000"/>
+          <w:tab w:val="left" w:pos="5940"/>
+        </w:tabs>
+        <w:spacing w:after="120" w:line="240" w:lineRule="auto"/>
+        <w:ind w:left="360"/>
+        <w:rPr>
+          <w:rFonts w:ascii="Courier New" w:eastAsia="Times New Roman" w:hAnsi="Courier New" w:cs="Courier New"/>
+          <w:b/>
+          <w:bCs/>
+          <w:color w:val="000000"/>
+          <w:sz w:val="20"/>
+          <w:szCs w:val="20"/>
+          <w:lang w:eastAsia="en-US"/>
+        </w:rPr>
+      </w:pPr>
+      <w:r>
+        <w:rPr>
+          <w:rFonts w:ascii="Courier New" w:eastAsia="Times New Roman" w:hAnsi="Courier New" w:cs="Courier New"/>
+          <w:b/>
+          <w:bCs/>
+          <w:color w:val="000000"/>
+          <w:sz w:val="20"/>
+          <w:szCs w:val="20"/>
+          <w:lang w:eastAsia="en-US"/>
+        </w:rPr>
+        <w:t>$</w:t>
+      </w:r>
+      <w:r>
+        <w:rPr>
+          <w:rFonts w:ascii="Courier New" w:eastAsia="Times New Roman" w:hAnsi="Courier New" w:cs="Courier New"/>
+          <w:b/>
+          <w:bCs/>
+          <w:color w:val="000000"/>
+          <w:sz w:val="20"/>
+          <w:szCs w:val="20"/>
+          <w:lang w:eastAsia="en-US"/>
+        </w:rPr>
+        <w:t xml:space="preserve"> az network route-table ro</w:t>
+      </w:r>
+      <w:r>
+        <w:rPr>
+          <w:rFonts w:ascii="Courier New" w:eastAsia="Times New Roman" w:hAnsi="Courier New" w:cs="Courier New"/>
+          <w:b/>
+          <w:bCs/>
+          <w:color w:val="000000"/>
+          <w:sz w:val="20"/>
+          <w:szCs w:val="20"/>
+          <w:lang w:eastAsia="en-US"/>
+        </w:rPr>
+        <w:t>ute create --address-prefix 0.0</w:t>
+      </w:r>
+      <w:r>
+        <w:rPr>
+          <w:rFonts w:ascii="Courier New" w:eastAsia="Times New Roman" w:hAnsi="Courier New" w:cs="Courier New"/>
+          <w:b/>
+          <w:bCs/>
+          <w:color w:val="000000"/>
+          <w:sz w:val="20"/>
+          <w:szCs w:val="20"/>
+          <w:lang w:eastAsia="en-US"/>
+        </w:rPr>
+        <w:t>.0.0/</w:t>
+      </w:r>
+      <w:r>
+        <w:rPr>
+          <w:rFonts w:ascii="Courier New" w:eastAsia="Times New Roman" w:hAnsi="Courier New" w:cs="Courier New"/>
+          <w:b/>
+          <w:bCs/>
+          <w:color w:val="000000"/>
+          <w:sz w:val="20"/>
+          <w:szCs w:val="20"/>
+          <w:lang w:eastAsia="en-US"/>
+        </w:rPr>
+        <w:t>0</w:t>
+      </w:r>
+      <w:r>
+        <w:rPr>
+          <w:rFonts w:ascii="Courier New" w:eastAsia="Times New Roman" w:hAnsi="Courier New" w:cs="Courier New"/>
+          <w:b/>
+          <w:bCs/>
+          <w:color w:val="000000"/>
+          <w:sz w:val="20"/>
+          <w:szCs w:val="20"/>
+          <w:lang w:eastAsia="en-US"/>
+        </w:rPr>
+        <w:t xml:space="preserve"> </w:t>
+      </w:r>
+      <w:r>
+        <w:rPr>
+          <w:rFonts w:ascii="Courier New" w:eastAsia="Times New Roman" w:hAnsi="Courier New" w:cs="Courier New"/>
+          <w:b/>
+          <w:bCs/>
+          <w:color w:val="000000"/>
+          <w:sz w:val="20"/>
+          <w:szCs w:val="20"/>
+          <w:lang w:eastAsia="en-US"/>
+        </w:rPr>
+        <w:t>--next-hop-ip-address 10.4.2.100</w:t>
+      </w:r>
+      <w:r>
+        <w:rPr>
+          <w:rFonts w:ascii="Courier New" w:eastAsia="Times New Roman" w:hAnsi="Courier New" w:cs="Courier New"/>
+          <w:b/>
+          <w:bCs/>
+          <w:color w:val="000000"/>
+          <w:sz w:val="20"/>
+          <w:szCs w:val="20"/>
+          <w:lang w:eastAsia="en-US"/>
+        </w:rPr>
+        <w:t xml:space="preserve"> --next-hop-type VirtualAppliance --route-t</w:t>
+      </w:r>
+      <w:r>
+        <w:rPr>
+          <w:rFonts w:ascii="Courier New" w:eastAsia="Times New Roman" w:hAnsi="Courier New" w:cs="Courier New"/>
+          <w:b/>
+          <w:bCs/>
+          <w:color w:val="000000"/>
+          <w:sz w:val="20"/>
+          <w:szCs w:val="20"/>
+          <w:lang w:eastAsia="en-US"/>
+        </w:rPr>
+        <w:t>able-name vnet3-subnet1 -n default</w:t>
+      </w:r>
+    </w:p>
+    <w:p>
+      <w:pPr>
         <w:shd w:val="clear" w:color="auto" w:fill="FFFFFF"/>
         <w:spacing w:before="0" w:after="240" w:line="339" w:lineRule="atLeast"/>
         <w:jc w:val="both"/>
@@ -20907,13 +20990,175 @@
           <w:lang w:val="en" w:eastAsia="en-US"/>
         </w:rPr>
       </w:pPr>
-      <w:r>
+    </w:p>
+    <w:p>
+      <w:pPr>
+        <w:pStyle w:val="ListParagraph"/>
+        <w:numPr>
+          <w:ilvl w:val="0"/>
+          <w:numId w:val="24"/>
+        </w:numPr>
+        <w:spacing w:before="0" w:line="240" w:lineRule="auto"/>
+        <w:ind w:hanging="720"/>
+        <w:textAlignment w:val="center"/>
+        <w:rPr>
+          <w:rFonts w:ascii="Calibri" w:hAnsi="Calibri" w:cs="Calibri"/>
+        </w:rPr>
+      </w:pPr>
+      <w:r>
+        <w:rPr>
+          <w:rFonts w:ascii="Calibri" w:hAnsi="Calibri" w:cs="Calibri"/>
+        </w:rPr>
+        <w:t>Associate the route table to the subnet myVnet3Subnet1:</w:t>
+      </w:r>
+    </w:p>
+    <w:p>
+      <w:pPr>
+        <w:spacing w:before="0" w:line="240" w:lineRule="auto"/>
+        <w:textAlignment w:val="center"/>
+        <w:rPr>
+          <w:rFonts w:ascii="Calibri" w:hAnsi="Calibri" w:cs="Calibri"/>
+        </w:rPr>
+      </w:pPr>
+    </w:p>
+    <w:p>
+      <w:pPr>
+        <w:pBdr>
+          <w:top w:val="single" w:sz="6" w:space="6" w:color="E5E5E5"/>
+          <w:left w:val="single" w:sz="24" w:space="12" w:color="E5E5E5"/>
+          <w:bottom w:val="single" w:sz="6" w:space="6" w:color="E5E5E5"/>
+          <w:right w:val="single" w:sz="6" w:space="12" w:color="E5E5E5"/>
+        </w:pBdr>
+        <w:shd w:val="clear" w:color="auto" w:fill="FFFAE9"/>
+        <w:tabs>
+          <w:tab w:val="left" w:pos="916"/>
+          <w:tab w:val="left" w:pos="1832"/>
+          <w:tab w:val="left" w:pos="3000"/>
+          <w:tab w:val="left" w:pos="5940"/>
+        </w:tabs>
+        <w:spacing w:after="120" w:line="240" w:lineRule="auto"/>
+        <w:ind w:left="360"/>
+        <w:rPr>
+          <w:rFonts w:ascii="Courier New" w:eastAsia="Times New Roman" w:hAnsi="Courier New" w:cs="Courier New"/>
+          <w:b/>
+          <w:bCs/>
+          <w:color w:val="000000"/>
+          <w:sz w:val="20"/>
+          <w:szCs w:val="20"/>
+          <w:lang w:eastAsia="en-US"/>
+        </w:rPr>
+      </w:pPr>
+      <w:r>
+        <w:rPr>
+          <w:rFonts w:ascii="Courier New" w:eastAsia="Times New Roman" w:hAnsi="Courier New" w:cs="Courier New"/>
+          <w:b/>
+          <w:bCs/>
+          <w:color w:val="000000"/>
+          <w:sz w:val="20"/>
+          <w:szCs w:val="20"/>
+          <w:lang w:eastAsia="en-US"/>
+        </w:rPr>
+        <w:t xml:space="preserve">$ </w:t>
+      </w:r>
+      <w:r>
+        <w:rPr>
+          <w:rFonts w:ascii="Courier New" w:eastAsia="Times New Roman" w:hAnsi="Courier New" w:cs="Courier New"/>
+          <w:b/>
+          <w:bCs/>
+          <w:color w:val="000000"/>
+          <w:sz w:val="20"/>
+          <w:szCs w:val="20"/>
+          <w:lang w:eastAsia="en-US"/>
+        </w:rPr>
+        <w:t>az netwo</w:t>
+      </w:r>
+      <w:r>
+        <w:rPr>
+          <w:rFonts w:ascii="Courier New" w:eastAsia="Times New Roman" w:hAnsi="Courier New" w:cs="Courier New"/>
+          <w:b/>
+          <w:bCs/>
+          <w:color w:val="000000"/>
+          <w:sz w:val="20"/>
+          <w:szCs w:val="20"/>
+          <w:lang w:eastAsia="en-US"/>
+        </w:rPr>
+        <w:t>rk vnet subnet update -n myVnet3</w:t>
+      </w:r>
+      <w:r>
+        <w:rPr>
+          <w:rFonts w:ascii="Courier New" w:eastAsia="Times New Roman" w:hAnsi="Courier New" w:cs="Courier New"/>
+          <w:b/>
+          <w:bCs/>
+          <w:color w:val="000000"/>
+          <w:sz w:val="20"/>
+          <w:szCs w:val="20"/>
+          <w:lang w:eastAsia="en-US"/>
+        </w:rPr>
+        <w:t xml:space="preserve">Subnet1 --vnet-name </w:t>
+      </w:r>
+      <w:r>
+        <w:rPr>
+          <w:rFonts w:ascii="Courier New" w:eastAsia="Times New Roman" w:hAnsi="Courier New" w:cs="Courier New"/>
+          <w:b/>
+          <w:bCs/>
+          <w:color w:val="000000"/>
+          <w:sz w:val="20"/>
+          <w:szCs w:val="20"/>
+          <w:lang w:eastAsia="en-US"/>
+        </w:rPr>
+        <w:t>myVnet3</w:t>
+      </w:r>
+      <w:r>
+        <w:rPr>
+          <w:rFonts w:ascii="Courier New" w:eastAsia="Times New Roman" w:hAnsi="Courier New" w:cs="Courier New"/>
+          <w:b/>
+          <w:bCs/>
+          <w:color w:val="000000"/>
+          <w:sz w:val="20"/>
+          <w:szCs w:val="20"/>
+          <w:lang w:eastAsia="en-US"/>
+        </w:rPr>
+        <w:br/>
+        <w:t>--route-table vnet3-subnet1</w:t>
+      </w:r>
+    </w:p>
+    <w:p>
+      <w:pPr>
+        <w:shd w:val="clear" w:color="auto" w:fill="FFFFFF"/>
+        <w:spacing w:before="0" w:after="240" w:line="339" w:lineRule="atLeast"/>
+        <w:jc w:val="both"/>
         <w:rPr>
           <w:rFonts w:ascii="Calibri" w:eastAsia="Times New Roman" w:hAnsi="Calibri" w:cs="Calibri"/>
           <w:color w:val="333333"/>
           <w:lang w:val="en" w:eastAsia="en-US"/>
         </w:rPr>
-        <w:t>Create a default route in that table pointing to the internal LB VIP (10.4.2.100):</w:t>
+      </w:pPr>
+    </w:p>
+    <w:p>
+      <w:pPr>
+        <w:pStyle w:val="ListParagraph"/>
+        <w:numPr>
+          <w:ilvl w:val="0"/>
+          <w:numId w:val="24"/>
+        </w:numPr>
+        <w:spacing w:before="0" w:line="240" w:lineRule="auto"/>
+        <w:ind w:hanging="720"/>
+        <w:textAlignment w:val="center"/>
+        <w:rPr>
+          <w:rFonts w:ascii="Calibri" w:hAnsi="Calibri" w:cs="Calibri"/>
+        </w:rPr>
+      </w:pPr>
+      <w:r>
+        <w:rPr>
+          <w:rFonts w:ascii="Calibri" w:hAnsi="Calibri" w:cs="Calibri"/>
+        </w:rPr>
+        <w:t xml:space="preserve">Verify that the NVAs are </w:t>
+      </w:r>
+      <w:r>
+        <w:rPr>
+          <w:rFonts w:ascii="Calibri" w:hAnsi="Calibri" w:cs="Calibri"/>
+        </w:rPr>
+        <w:t>source-NATting all traffic outgoing its external interface (eth1):</w:t>
       </w:r>
     </w:p>
     <w:p>
@@ -20943,6 +21188,43 @@
           <w:lang w:eastAsia="en-US"/>
         </w:rPr>
       </w:pPr>
+      <w:r>
+        <w:rPr>
+          <w:rFonts w:ascii="Courier New" w:eastAsia="Times New Roman" w:hAnsi="Courier New" w:cs="Courier New"/>
+          <w:b/>
+          <w:bCs/>
+          <w:color w:val="000000"/>
+          <w:sz w:val="20"/>
+          <w:szCs w:val="20"/>
+          <w:lang w:eastAsia="en-US"/>
+        </w:rPr>
+        <w:t>$ sudo iptables -vL -t nat</w:t>
+      </w:r>
+      <w:r>
+        <w:rPr>
+          <w:rFonts w:ascii="Courier New" w:eastAsia="Times New Roman" w:hAnsi="Courier New" w:cs="Courier New"/>
+          <w:b/>
+          <w:bCs/>
+          <w:color w:val="000000"/>
+          <w:sz w:val="20"/>
+          <w:szCs w:val="20"/>
+          <w:lang w:eastAsia="en-US"/>
+        </w:rPr>
+        <w:t xml:space="preserve">  </w:t>
+      </w:r>
+      <w:r>
+        <w:rPr>
+          <w:rFonts w:ascii="Courier New" w:eastAsia="Times New Roman" w:hAnsi="Courier New" w:cs="Courier New"/>
+          <w:b/>
+          <w:bCs/>
+          <w:color w:val="000000"/>
+          <w:sz w:val="20"/>
+          <w:szCs w:val="20"/>
+          <w:highlight w:val="yellow"/>
+          <w:lang w:eastAsia="en-US"/>
+        </w:rPr>
+        <w:t>output missing</w:t>
+      </w:r>
     </w:p>
     <w:p>
       <w:pPr>
@@ -20952,169 +21234,51 @@
         <w:rPr>
           <w:rFonts w:ascii="Calibri" w:eastAsia="Times New Roman" w:hAnsi="Calibri" w:cs="Calibri"/>
           <w:color w:val="333333"/>
-          <w:lang w:val="en" w:eastAsia="en-US"/>
-        </w:rPr>
-      </w:pPr>
-    </w:p>
-    <w:p>
-      <w:pPr>
-        <w:shd w:val="clear" w:color="auto" w:fill="FFFFFF"/>
-        <w:spacing w:before="0" w:after="240" w:line="339" w:lineRule="atLeast"/>
-        <w:jc w:val="both"/>
-        <w:rPr>
-          <w:rFonts w:ascii="Calibri" w:eastAsia="Times New Roman" w:hAnsi="Calibri" w:cs="Calibri"/>
-          <w:color w:val="333333"/>
-          <w:lang w:val="en" w:eastAsia="en-US"/>
-        </w:rPr>
-      </w:pPr>
-      <w:r>
-        <w:rPr>
-          <w:rFonts w:ascii="Calibri" w:eastAsia="Times New Roman" w:hAnsi="Calibri" w:cs="Calibri"/>
-          <w:color w:val="333333"/>
-          <w:lang w:val="en" w:eastAsia="en-US"/>
-        </w:rPr>
-        <w:t>Associate the route table to the subnet myVnet3Subnet1:</w:t>
-      </w:r>
-    </w:p>
-    <w:p>
-      <w:pPr>
-        <w:pBdr>
-          <w:top w:val="single" w:sz="6" w:space="6" w:color="E5E5E5"/>
-          <w:left w:val="single" w:sz="24" w:space="12" w:color="E5E5E5"/>
-          <w:bottom w:val="single" w:sz="6" w:space="6" w:color="E5E5E5"/>
-          <w:right w:val="single" w:sz="6" w:space="12" w:color="E5E5E5"/>
-        </w:pBdr>
-        <w:shd w:val="clear" w:color="auto" w:fill="FFFAE9"/>
-        <w:tabs>
-          <w:tab w:val="left" w:pos="916"/>
-          <w:tab w:val="left" w:pos="1832"/>
-          <w:tab w:val="left" w:pos="3000"/>
-          <w:tab w:val="left" w:pos="5940"/>
-        </w:tabs>
-        <w:spacing w:after="120" w:line="240" w:lineRule="auto"/>
-        <w:ind w:left="360"/>
-        <w:rPr>
-          <w:rFonts w:ascii="Courier New" w:eastAsia="Times New Roman" w:hAnsi="Courier New" w:cs="Courier New"/>
-          <w:b/>
-          <w:bCs/>
-          <w:color w:val="000000"/>
-          <w:sz w:val="20"/>
-          <w:szCs w:val="20"/>
-          <w:lang w:eastAsia="en-US"/>
-        </w:rPr>
-      </w:pPr>
-    </w:p>
-    <w:p>
-      <w:pPr>
-        <w:shd w:val="clear" w:color="auto" w:fill="FFFFFF"/>
-        <w:spacing w:before="0" w:after="240" w:line="339" w:lineRule="atLeast"/>
-        <w:jc w:val="both"/>
-        <w:rPr>
-          <w:rFonts w:ascii="Calibri" w:eastAsia="Times New Roman" w:hAnsi="Calibri" w:cs="Calibri"/>
-          <w:color w:val="333333"/>
-          <w:lang w:val="en" w:eastAsia="en-US"/>
-        </w:rPr>
-      </w:pPr>
-    </w:p>
-    <w:p>
-      <w:pPr>
-        <w:shd w:val="clear" w:color="auto" w:fill="FFFFFF"/>
-        <w:spacing w:before="0" w:after="240" w:line="339" w:lineRule="atLeast"/>
-        <w:jc w:val="both"/>
-        <w:rPr>
-          <w:rFonts w:ascii="Calibri" w:eastAsia="Times New Roman" w:hAnsi="Calibri" w:cs="Calibri"/>
-          <w:color w:val="333333"/>
-          <w:lang w:val="en" w:eastAsia="en-US"/>
-        </w:rPr>
-      </w:pPr>
-      <w:r>
-        <w:rPr>
-          <w:rFonts w:ascii="Calibri" w:eastAsia="Times New Roman" w:hAnsi="Calibri" w:cs="Calibri"/>
-          <w:color w:val="333333"/>
-          <w:lang w:val="en" w:eastAsia="en-US"/>
-        </w:rPr>
-        <w:t xml:space="preserve">Verify that the NVAs are </w:t>
-      </w:r>
-    </w:p>
-    <w:p>
-      <w:pPr>
-        <w:pBdr>
-          <w:top w:val="single" w:sz="6" w:space="6" w:color="E5E5E5"/>
-          <w:left w:val="single" w:sz="24" w:space="12" w:color="E5E5E5"/>
-          <w:bottom w:val="single" w:sz="6" w:space="6" w:color="E5E5E5"/>
-          <w:right w:val="single" w:sz="6" w:space="12" w:color="E5E5E5"/>
-        </w:pBdr>
-        <w:shd w:val="clear" w:color="auto" w:fill="FFFAE9"/>
-        <w:tabs>
-          <w:tab w:val="left" w:pos="916"/>
-          <w:tab w:val="left" w:pos="1832"/>
-          <w:tab w:val="left" w:pos="3000"/>
-          <w:tab w:val="left" w:pos="5940"/>
-        </w:tabs>
-        <w:spacing w:after="120" w:line="240" w:lineRule="auto"/>
-        <w:ind w:left="360"/>
-        <w:rPr>
-          <w:rFonts w:ascii="Courier New" w:eastAsia="Times New Roman" w:hAnsi="Courier New" w:cs="Courier New"/>
-          <w:b/>
-          <w:bCs/>
-          <w:color w:val="000000"/>
-          <w:sz w:val="20"/>
-          <w:szCs w:val="20"/>
-          <w:lang w:eastAsia="en-US"/>
-        </w:rPr>
-      </w:pPr>
-      <w:r>
-        <w:rPr>
-          <w:rFonts w:ascii="Courier New" w:eastAsia="Times New Roman" w:hAnsi="Courier New" w:cs="Courier New"/>
-          <w:b/>
-          <w:bCs/>
-          <w:color w:val="000000"/>
-          <w:sz w:val="20"/>
-          <w:szCs w:val="20"/>
-          <w:lang w:eastAsia="en-US"/>
-        </w:rPr>
-        <w:t>$ sudo iptables -vL -t nat</w:t>
-      </w:r>
-    </w:p>
-    <w:p>
-      <w:pPr>
-        <w:shd w:val="clear" w:color="auto" w:fill="FFFFFF"/>
-        <w:spacing w:before="0" w:after="240" w:line="339" w:lineRule="atLeast"/>
-        <w:jc w:val="both"/>
-        <w:rPr>
-          <w:rFonts w:ascii="Calibri" w:eastAsia="Times New Roman" w:hAnsi="Calibri" w:cs="Calibri"/>
-          <w:color w:val="333333"/>
-          <w:lang w:eastAsia="en-US"/>
-        </w:rPr>
-      </w:pPr>
-    </w:p>
-    <w:p>
-      <w:pPr>
-        <w:shd w:val="clear" w:color="auto" w:fill="FFFFFF"/>
-        <w:spacing w:before="0" w:after="240" w:line="339" w:lineRule="atLeast"/>
-        <w:jc w:val="both"/>
-        <w:rPr>
-          <w:rFonts w:ascii="Calibri" w:eastAsia="Times New Roman" w:hAnsi="Calibri" w:cs="Calibri"/>
-          <w:color w:val="333333"/>
-          <w:lang w:eastAsia="en-US"/>
-        </w:rPr>
-      </w:pPr>
-      <w:r>
-        <w:rPr>
-          <w:rFonts w:ascii="Calibri" w:eastAsia="Times New Roman" w:hAnsi="Calibri" w:cs="Calibri"/>
-          <w:color w:val="333333"/>
-          <w:lang w:eastAsia="en-US"/>
-        </w:rPr>
-        <w:t xml:space="preserve">Now verify that </w:t>
-      </w:r>
-      <w:r>
-        <w:rPr>
-          <w:rFonts w:ascii="Calibri" w:eastAsia="Times New Roman" w:hAnsi="Calibri" w:cs="Calibri"/>
-          <w:color w:val="333333"/>
-          <w:lang w:eastAsia="en-US"/>
-        </w:rPr>
-        <w:t>you have internet access. Note that you don’t have Internet access to the VM in myVnet3Subnet1 any more, after changing default routing for that subnet. You can connect to one of the NVAs, and from there SSH to the internal IP address of the VM (10.3.1.4):</w:t>
-      </w:r>
+          <w:lang w:eastAsia="en-US"/>
+        </w:rPr>
+      </w:pPr>
+    </w:p>
+    <w:p>
+      <w:pPr>
+        <w:pStyle w:val="ListParagraph"/>
+        <w:numPr>
+          <w:ilvl w:val="0"/>
+          <w:numId w:val="24"/>
+        </w:numPr>
+        <w:spacing w:before="0" w:line="240" w:lineRule="auto"/>
+        <w:ind w:hanging="720"/>
+        <w:textAlignment w:val="center"/>
+        <w:rPr>
+          <w:rFonts w:ascii="Calibri" w:hAnsi="Calibri" w:cs="Calibri"/>
+        </w:rPr>
+      </w:pPr>
+      <w:r>
+        <w:rPr>
+          <w:rFonts w:ascii="Calibri" w:hAnsi="Calibri" w:cs="Calibri"/>
+        </w:rPr>
+        <w:t>Now verify that you have internet access</w:t>
+      </w:r>
+      <w:r>
+        <w:rPr>
+          <w:rFonts w:ascii="Calibri" w:hAnsi="Calibri" w:cs="Calibri"/>
+        </w:rPr>
+        <w:t xml:space="preserve"> from the VM in myVnet3</w:t>
+      </w:r>
+      <w:r>
+        <w:rPr>
+          <w:rFonts w:ascii="Calibri" w:hAnsi="Calibri" w:cs="Calibri"/>
+        </w:rPr>
+        <w:t>. Note that you don’t have Internet access to the VM in myVnet3Subnet1 any more, after changing default routing for that subnet. You can connect to one of the NVAs, and from there SSH to the internal IP address of the VM (10.3.1.4):</w:t>
+      </w:r>
+    </w:p>
+    <w:p>
+      <w:pPr>
+        <w:spacing w:before="0" w:line="240" w:lineRule="auto"/>
+        <w:textAlignment w:val="center"/>
+        <w:rPr>
+          <w:rFonts w:ascii="Calibri" w:hAnsi="Calibri" w:cs="Calibri"/>
+        </w:rPr>
+      </w:pPr>
     </w:p>
     <w:p>
       <w:pPr>
@@ -21404,6 +21568,251 @@
     </w:p>
     <w:p>
       <w:pPr>
+        <w:pStyle w:val="ListParagraph"/>
+        <w:numPr>
+          <w:ilvl w:val="0"/>
+          <w:numId w:val="25"/>
+        </w:numPr>
+        <w:spacing w:before="0" w:line="240" w:lineRule="auto"/>
+        <w:ind w:hanging="810"/>
+        <w:textAlignment w:val="center"/>
+        <w:rPr>
+          <w:rFonts w:ascii="Calibri" w:hAnsi="Calibri" w:cs="Calibri"/>
+        </w:rPr>
+      </w:pPr>
+      <w:r>
+        <w:rPr>
+          <w:rFonts w:ascii="Calibri" w:hAnsi="Calibri" w:cs="Calibri"/>
+        </w:rPr>
+        <w:t>First things first, let's have a look at the external load balancer:</w:t>
+      </w:r>
+    </w:p>
+    <w:p>
+      <w:pPr>
+        <w:spacing w:before="0" w:line="240" w:lineRule="auto"/>
+        <w:textAlignment w:val="center"/>
+        <w:rPr>
+          <w:rFonts w:ascii="Calibri" w:hAnsi="Calibri" w:cs="Calibri"/>
+        </w:rPr>
+      </w:pPr>
+    </w:p>
+    <w:p>
+      <w:pPr>
+        <w:pBdr>
+          <w:top w:val="single" w:sz="6" w:space="6" w:color="E5E5E5"/>
+          <w:left w:val="single" w:sz="24" w:space="12" w:color="E5E5E5"/>
+          <w:bottom w:val="single" w:sz="6" w:space="6" w:color="E5E5E5"/>
+          <w:right w:val="single" w:sz="6" w:space="12" w:color="E5E5E5"/>
+        </w:pBdr>
+        <w:shd w:val="clear" w:color="auto" w:fill="FFFAE9"/>
+        <w:tabs>
+          <w:tab w:val="left" w:pos="916"/>
+          <w:tab w:val="left" w:pos="1832"/>
+          <w:tab w:val="left" w:pos="3000"/>
+          <w:tab w:val="left" w:pos="5940"/>
+        </w:tabs>
+        <w:spacing w:after="120" w:line="240" w:lineRule="auto"/>
+        <w:ind w:left="360"/>
+        <w:rPr>
+          <w:rFonts w:ascii="Courier New" w:eastAsia="Times New Roman" w:hAnsi="Courier New" w:cs="Courier New"/>
+          <w:b/>
+          <w:bCs/>
+          <w:color w:val="000000"/>
+          <w:sz w:val="20"/>
+          <w:szCs w:val="20"/>
+          <w:lang w:eastAsia="en-US"/>
+        </w:rPr>
+      </w:pPr>
+      <w:r>
+        <w:rPr>
+          <w:rFonts w:ascii="Courier New" w:eastAsia="Times New Roman" w:hAnsi="Courier New" w:cs="Courier New"/>
+          <w:b/>
+          <w:bCs/>
+          <w:color w:val="000000"/>
+          <w:sz w:val="20"/>
+          <w:szCs w:val="20"/>
+          <w:lang w:eastAsia="en-US"/>
+        </w:rPr>
+        <w:t>$ az network lb list -o table</w:t>
+      </w:r>
+    </w:p>
+    <w:p>
+      <w:pPr>
+        <w:pBdr>
+          <w:top w:val="single" w:sz="6" w:space="6" w:color="E5E5E5"/>
+          <w:left w:val="single" w:sz="24" w:space="12" w:color="E5E5E5"/>
+          <w:bottom w:val="single" w:sz="6" w:space="6" w:color="E5E5E5"/>
+          <w:right w:val="single" w:sz="6" w:space="12" w:color="E5E5E5"/>
+        </w:pBdr>
+        <w:shd w:val="clear" w:color="auto" w:fill="FFFAE9"/>
+        <w:tabs>
+          <w:tab w:val="left" w:pos="916"/>
+          <w:tab w:val="left" w:pos="1832"/>
+          <w:tab w:val="left" w:pos="3000"/>
+          <w:tab w:val="left" w:pos="5940"/>
+        </w:tabs>
+        <w:spacing w:before="0" w:line="240" w:lineRule="auto"/>
+        <w:ind w:left="360"/>
+        <w:rPr>
+          <w:rFonts w:ascii="Courier New" w:eastAsia="Times New Roman" w:hAnsi="Courier New" w:cs="Courier New"/>
+          <w:bCs/>
+          <w:color w:val="000000"/>
+          <w:sz w:val="20"/>
+          <w:szCs w:val="20"/>
+          <w:lang w:eastAsia="en-US"/>
+        </w:rPr>
+      </w:pPr>
+      <w:r>
+        <w:rPr>
+          <w:rFonts w:ascii="Courier New" w:eastAsia="Times New Roman" w:hAnsi="Courier New" w:cs="Courier New"/>
+          <w:bCs/>
+          <w:color w:val="000000"/>
+          <w:sz w:val="20"/>
+          <w:szCs w:val="20"/>
+          <w:lang w:eastAsia="en-US"/>
+        </w:rPr>
+        <w:t>Location    Name         ProvisioningState    ResourceGroup</w:t>
+      </w:r>
+    </w:p>
+    <w:p>
+      <w:pPr>
+        <w:pBdr>
+          <w:top w:val="single" w:sz="6" w:space="6" w:color="E5E5E5"/>
+          <w:left w:val="single" w:sz="24" w:space="12" w:color="E5E5E5"/>
+          <w:bottom w:val="single" w:sz="6" w:space="6" w:color="E5E5E5"/>
+          <w:right w:val="single" w:sz="6" w:space="12" w:color="E5E5E5"/>
+        </w:pBdr>
+        <w:shd w:val="clear" w:color="auto" w:fill="FFFAE9"/>
+        <w:tabs>
+          <w:tab w:val="left" w:pos="916"/>
+          <w:tab w:val="left" w:pos="1832"/>
+          <w:tab w:val="left" w:pos="3000"/>
+          <w:tab w:val="left" w:pos="5940"/>
+        </w:tabs>
+        <w:spacing w:before="0" w:line="240" w:lineRule="auto"/>
+        <w:ind w:left="360"/>
+        <w:rPr>
+          <w:rFonts w:ascii="Courier New" w:eastAsia="Times New Roman" w:hAnsi="Courier New" w:cs="Courier New"/>
+          <w:bCs/>
+          <w:color w:val="000000"/>
+          <w:sz w:val="20"/>
+          <w:szCs w:val="20"/>
+          <w:lang w:eastAsia="en-US"/>
+        </w:rPr>
+      </w:pPr>
+      <w:r>
+        <w:rPr>
+          <w:rFonts w:ascii="Courier New" w:eastAsia="Times New Roman" w:hAnsi="Courier New" w:cs="Courier New"/>
+          <w:bCs/>
+          <w:color w:val="000000"/>
+          <w:sz w:val="20"/>
+          <w:szCs w:val="20"/>
+          <w:lang w:eastAsia="en-US"/>
+        </w:rPr>
+        <w:t>----------  -----------  -------------------  ---------------</w:t>
+      </w:r>
+    </w:p>
+    <w:p>
+      <w:pPr>
+        <w:pBdr>
+          <w:top w:val="single" w:sz="6" w:space="6" w:color="E5E5E5"/>
+          <w:left w:val="single" w:sz="24" w:space="12" w:color="E5E5E5"/>
+          <w:bottom w:val="single" w:sz="6" w:space="6" w:color="E5E5E5"/>
+          <w:right w:val="single" w:sz="6" w:space="12" w:color="E5E5E5"/>
+        </w:pBdr>
+        <w:shd w:val="clear" w:color="auto" w:fill="FFFAE9"/>
+        <w:tabs>
+          <w:tab w:val="left" w:pos="916"/>
+          <w:tab w:val="left" w:pos="1832"/>
+          <w:tab w:val="left" w:pos="3000"/>
+          <w:tab w:val="left" w:pos="5940"/>
+        </w:tabs>
+        <w:spacing w:before="0" w:line="240" w:lineRule="auto"/>
+        <w:ind w:left="360"/>
+        <w:rPr>
+          <w:rFonts w:ascii="Courier New" w:eastAsia="Times New Roman" w:hAnsi="Courier New" w:cs="Courier New"/>
+          <w:bCs/>
+          <w:color w:val="000000"/>
+          <w:sz w:val="20"/>
+          <w:szCs w:val="20"/>
+          <w:lang w:eastAsia="en-US"/>
+        </w:rPr>
+      </w:pPr>
+      <w:r>
+        <w:rPr>
+          <w:rFonts w:ascii="Courier New" w:eastAsia="Times New Roman" w:hAnsi="Courier New" w:cs="Courier New"/>
+          <w:bCs/>
+          <w:color w:val="000000"/>
+          <w:sz w:val="20"/>
+          <w:szCs w:val="20"/>
+          <w:lang w:eastAsia="en-US"/>
+        </w:rPr>
+        <w:t xml:space="preserve">westeurope  </w:t>
+      </w:r>
+      <w:r>
+        <w:rPr>
+          <w:rFonts w:ascii="Courier New" w:eastAsia="Times New Roman" w:hAnsi="Courier New" w:cs="Courier New"/>
+          <w:b/>
+          <w:bCs/>
+          <w:color w:val="C00000"/>
+          <w:sz w:val="20"/>
+          <w:szCs w:val="20"/>
+          <w:lang w:eastAsia="en-US"/>
+        </w:rPr>
+        <w:t>nva-slb-ext</w:t>
+      </w:r>
+      <w:r>
+        <w:rPr>
+          <w:rFonts w:ascii="Courier New" w:eastAsia="Times New Roman" w:hAnsi="Courier New" w:cs="Courier New"/>
+          <w:bCs/>
+          <w:color w:val="000000"/>
+          <w:sz w:val="20"/>
+          <w:szCs w:val="20"/>
+          <w:lang w:eastAsia="en-US"/>
+        </w:rPr>
+        <w:t xml:space="preserve">  Succeeded            vnetTest</w:t>
+      </w:r>
+    </w:p>
+    <w:p>
+      <w:pPr>
+        <w:pBdr>
+          <w:top w:val="single" w:sz="6" w:space="6" w:color="E5E5E5"/>
+          <w:left w:val="single" w:sz="24" w:space="12" w:color="E5E5E5"/>
+          <w:bottom w:val="single" w:sz="6" w:space="6" w:color="E5E5E5"/>
+          <w:right w:val="single" w:sz="6" w:space="12" w:color="E5E5E5"/>
+        </w:pBdr>
+        <w:shd w:val="clear" w:color="auto" w:fill="FFFAE9"/>
+        <w:tabs>
+          <w:tab w:val="left" w:pos="916"/>
+          <w:tab w:val="left" w:pos="1832"/>
+          <w:tab w:val="left" w:pos="3000"/>
+          <w:tab w:val="left" w:pos="5940"/>
+        </w:tabs>
+        <w:spacing w:before="0" w:line="240" w:lineRule="auto"/>
+        <w:ind w:left="360"/>
+        <w:rPr>
+          <w:rFonts w:ascii="Courier New" w:eastAsia="Times New Roman" w:hAnsi="Courier New" w:cs="Courier New"/>
+          <w:bCs/>
+          <w:color w:val="000000"/>
+          <w:sz w:val="20"/>
+          <w:szCs w:val="20"/>
+          <w:lang w:eastAsia="en-US"/>
+        </w:rPr>
+      </w:pPr>
+      <w:r>
+        <w:rPr>
+          <w:rFonts w:ascii="Courier New" w:eastAsia="Times New Roman" w:hAnsi="Courier New" w:cs="Courier New"/>
+          <w:bCs/>
+          <w:color w:val="000000"/>
+          <w:sz w:val="20"/>
+          <w:szCs w:val="20"/>
+          <w:lang w:eastAsia="en-US"/>
+        </w:rPr>
+        <w:t>westeurope  nva-slb-int  Succeeded            vnetTest</w:t>
+      </w:r>
+    </w:p>
+    <w:p>
+      <w:pPr>
         <w:shd w:val="clear" w:color="auto" w:fill="FFFFFF"/>
         <w:spacing w:before="0" w:after="240" w:line="339" w:lineRule="atLeast"/>
         <w:rPr>
@@ -21411,13 +21820,315 @@
           <w:lang w:val="en" w:eastAsia="en-US"/>
         </w:rPr>
       </w:pPr>
-      <w:r>
+    </w:p>
+    <w:p>
+      <w:pPr>
+        <w:pBdr>
+          <w:top w:val="single" w:sz="6" w:space="6" w:color="E5E5E5"/>
+          <w:left w:val="single" w:sz="24" w:space="12" w:color="E5E5E5"/>
+          <w:bottom w:val="single" w:sz="6" w:space="6" w:color="E5E5E5"/>
+          <w:right w:val="single" w:sz="6" w:space="12" w:color="E5E5E5"/>
+        </w:pBdr>
+        <w:shd w:val="clear" w:color="auto" w:fill="FFFAE9"/>
+        <w:tabs>
+          <w:tab w:val="left" w:pos="916"/>
+          <w:tab w:val="left" w:pos="1832"/>
+          <w:tab w:val="left" w:pos="3000"/>
+          <w:tab w:val="left" w:pos="5940"/>
+        </w:tabs>
+        <w:spacing w:after="120" w:line="240" w:lineRule="auto"/>
+        <w:ind w:left="360"/>
+        <w:rPr>
+          <w:rFonts w:ascii="Courier New" w:eastAsia="Times New Roman" w:hAnsi="Courier New" w:cs="Courier New"/>
+          <w:b/>
+          <w:bCs/>
+          <w:color w:val="000000"/>
+          <w:sz w:val="20"/>
+          <w:szCs w:val="20"/>
+          <w:lang w:val="en" w:eastAsia="en-US"/>
+        </w:rPr>
+      </w:pPr>
+      <w:r>
+        <w:rPr>
+          <w:rFonts w:ascii="Courier New" w:eastAsia="Times New Roman" w:hAnsi="Courier New" w:cs="Courier New"/>
+          <w:b/>
+          <w:bCs/>
+          <w:color w:val="000000"/>
+          <w:sz w:val="20"/>
+          <w:szCs w:val="20"/>
+          <w:lang w:val="en" w:eastAsia="en-US"/>
+        </w:rPr>
+        <w:t>$ az network lb show -n nva-slb-ext | grep name</w:t>
+      </w:r>
+    </w:p>
+    <w:p>
+      <w:pPr>
+        <w:pBdr>
+          <w:top w:val="single" w:sz="6" w:space="6" w:color="E5E5E5"/>
+          <w:left w:val="single" w:sz="24" w:space="12" w:color="E5E5E5"/>
+          <w:bottom w:val="single" w:sz="6" w:space="6" w:color="E5E5E5"/>
+          <w:right w:val="single" w:sz="6" w:space="12" w:color="E5E5E5"/>
+        </w:pBdr>
+        <w:shd w:val="clear" w:color="auto" w:fill="FFFAE9"/>
+        <w:tabs>
+          <w:tab w:val="left" w:pos="916"/>
+          <w:tab w:val="left" w:pos="1832"/>
+          <w:tab w:val="left" w:pos="3000"/>
+          <w:tab w:val="left" w:pos="5940"/>
+        </w:tabs>
+        <w:spacing w:before="0" w:line="240" w:lineRule="auto"/>
+        <w:ind w:left="360"/>
+        <w:rPr>
+          <w:rFonts w:ascii="Courier New" w:eastAsia="Times New Roman" w:hAnsi="Courier New" w:cs="Courier New"/>
+          <w:bCs/>
+          <w:color w:val="000000"/>
+          <w:sz w:val="20"/>
+          <w:szCs w:val="20"/>
+          <w:lang w:val="en" w:eastAsia="en-US"/>
+        </w:rPr>
+      </w:pPr>
+      <w:r>
+        <w:rPr>
+          <w:rFonts w:ascii="Courier New" w:eastAsia="Times New Roman" w:hAnsi="Courier New" w:cs="Courier New"/>
+          <w:bCs/>
+          <w:color w:val="000000"/>
+          <w:sz w:val="20"/>
+          <w:szCs w:val="20"/>
+          <w:lang w:val="en" w:eastAsia="en-US"/>
+        </w:rPr>
+        <w:lastRenderedPageBreak/>
+        <w:t xml:space="preserve">      "name": "nva-slbBackend-ext",</w:t>
+      </w:r>
+    </w:p>
+    <w:p>
+      <w:pPr>
+        <w:pBdr>
+          <w:top w:val="single" w:sz="6" w:space="6" w:color="E5E5E5"/>
+          <w:left w:val="single" w:sz="24" w:space="12" w:color="E5E5E5"/>
+          <w:bottom w:val="single" w:sz="6" w:space="6" w:color="E5E5E5"/>
+          <w:right w:val="single" w:sz="6" w:space="12" w:color="E5E5E5"/>
+        </w:pBdr>
+        <w:shd w:val="clear" w:color="auto" w:fill="FFFAE9"/>
+        <w:tabs>
+          <w:tab w:val="left" w:pos="916"/>
+          <w:tab w:val="left" w:pos="1832"/>
+          <w:tab w:val="left" w:pos="3000"/>
+          <w:tab w:val="left" w:pos="5940"/>
+        </w:tabs>
+        <w:spacing w:before="0" w:line="240" w:lineRule="auto"/>
+        <w:ind w:left="360"/>
+        <w:rPr>
+          <w:rFonts w:ascii="Courier New" w:eastAsia="Times New Roman" w:hAnsi="Courier New" w:cs="Courier New"/>
+          <w:bCs/>
+          <w:color w:val="000000"/>
+          <w:sz w:val="20"/>
+          <w:szCs w:val="20"/>
+          <w:lang w:val="en" w:eastAsia="en-US"/>
+        </w:rPr>
+      </w:pPr>
+      <w:r>
+        <w:rPr>
+          <w:rFonts w:ascii="Courier New" w:eastAsia="Times New Roman" w:hAnsi="Courier New" w:cs="Courier New"/>
+          <w:bCs/>
+          <w:color w:val="000000"/>
+          <w:sz w:val="20"/>
+          <w:szCs w:val="20"/>
+          <w:lang w:val="en" w:eastAsia="en-US"/>
+        </w:rPr>
+        <w:t xml:space="preserve">      "name": "myFrontendConfig",</w:t>
+      </w:r>
+    </w:p>
+    <w:p>
+      <w:pPr>
+        <w:pBdr>
+          <w:top w:val="single" w:sz="6" w:space="6" w:color="E5E5E5"/>
+          <w:left w:val="single" w:sz="24" w:space="12" w:color="E5E5E5"/>
+          <w:bottom w:val="single" w:sz="6" w:space="6" w:color="E5E5E5"/>
+          <w:right w:val="single" w:sz="6" w:space="12" w:color="E5E5E5"/>
+        </w:pBdr>
+        <w:shd w:val="clear" w:color="auto" w:fill="FFFAE9"/>
+        <w:tabs>
+          <w:tab w:val="left" w:pos="916"/>
+          <w:tab w:val="left" w:pos="1832"/>
+          <w:tab w:val="left" w:pos="3000"/>
+          <w:tab w:val="left" w:pos="5940"/>
+        </w:tabs>
+        <w:spacing w:before="0" w:line="240" w:lineRule="auto"/>
+        <w:ind w:left="360"/>
+        <w:rPr>
+          <w:rFonts w:ascii="Courier New" w:eastAsia="Times New Roman" w:hAnsi="Courier New" w:cs="Courier New"/>
+          <w:bCs/>
+          <w:color w:val="000000"/>
+          <w:sz w:val="20"/>
+          <w:szCs w:val="20"/>
+          <w:lang w:val="en" w:eastAsia="en-US"/>
+        </w:rPr>
+      </w:pPr>
+      <w:r>
+        <w:rPr>
+          <w:rFonts w:ascii="Courier New" w:eastAsia="Times New Roman" w:hAnsi="Courier New" w:cs="Courier New"/>
+          <w:bCs/>
+          <w:color w:val="000000"/>
+          <w:sz w:val="20"/>
+          <w:szCs w:val="20"/>
+          <w:lang w:val="en" w:eastAsia="en-US"/>
+        </w:rPr>
+        <w:t xml:space="preserve">        "name": null,</w:t>
+      </w:r>
+    </w:p>
+    <w:p>
+      <w:pPr>
+        <w:pBdr>
+          <w:top w:val="single" w:sz="6" w:space="6" w:color="E5E5E5"/>
+          <w:left w:val="single" w:sz="24" w:space="12" w:color="E5E5E5"/>
+          <w:bottom w:val="single" w:sz="6" w:space="6" w:color="E5E5E5"/>
+          <w:right w:val="single" w:sz="6" w:space="12" w:color="E5E5E5"/>
+        </w:pBdr>
+        <w:shd w:val="clear" w:color="auto" w:fill="FFFAE9"/>
+        <w:tabs>
+          <w:tab w:val="left" w:pos="916"/>
+          <w:tab w:val="left" w:pos="1832"/>
+          <w:tab w:val="left" w:pos="3000"/>
+          <w:tab w:val="left" w:pos="5940"/>
+        </w:tabs>
+        <w:spacing w:before="0" w:line="240" w:lineRule="auto"/>
+        <w:ind w:left="360"/>
+        <w:rPr>
+          <w:rFonts w:ascii="Courier New" w:eastAsia="Times New Roman" w:hAnsi="Courier New" w:cs="Courier New"/>
+          <w:bCs/>
+          <w:color w:val="000000"/>
+          <w:sz w:val="20"/>
+          <w:szCs w:val="20"/>
+          <w:lang w:val="en" w:eastAsia="en-US"/>
+        </w:rPr>
+      </w:pPr>
+      <w:r>
+        <w:rPr>
+          <w:rFonts w:ascii="Courier New" w:eastAsia="Times New Roman" w:hAnsi="Courier New" w:cs="Courier New"/>
+          <w:bCs/>
+          <w:color w:val="000000"/>
+          <w:sz w:val="20"/>
+          <w:szCs w:val="20"/>
+          <w:lang w:val="en" w:eastAsia="en-US"/>
+        </w:rPr>
+        <w:t xml:space="preserve">      "name": "mySLBConfig",</w:t>
+      </w:r>
+    </w:p>
+    <w:p>
+      <w:pPr>
+        <w:pBdr>
+          <w:top w:val="single" w:sz="6" w:space="6" w:color="E5E5E5"/>
+          <w:left w:val="single" w:sz="24" w:space="12" w:color="E5E5E5"/>
+          <w:bottom w:val="single" w:sz="6" w:space="6" w:color="E5E5E5"/>
+          <w:right w:val="single" w:sz="6" w:space="12" w:color="E5E5E5"/>
+        </w:pBdr>
+        <w:shd w:val="clear" w:color="auto" w:fill="FFFAE9"/>
+        <w:tabs>
+          <w:tab w:val="left" w:pos="916"/>
+          <w:tab w:val="left" w:pos="1832"/>
+          <w:tab w:val="left" w:pos="3000"/>
+          <w:tab w:val="left" w:pos="5940"/>
+        </w:tabs>
+        <w:spacing w:before="0" w:line="240" w:lineRule="auto"/>
+        <w:ind w:left="360"/>
+        <w:rPr>
+          <w:rFonts w:ascii="Courier New" w:eastAsia="Times New Roman" w:hAnsi="Courier New" w:cs="Courier New"/>
+          <w:bCs/>
+          <w:color w:val="000000"/>
+          <w:sz w:val="20"/>
+          <w:szCs w:val="20"/>
+          <w:lang w:val="en" w:eastAsia="en-US"/>
+        </w:rPr>
+      </w:pPr>
+      <w:r>
+        <w:rPr>
+          <w:rFonts w:ascii="Courier New" w:eastAsia="Times New Roman" w:hAnsi="Courier New" w:cs="Courier New"/>
+          <w:bCs/>
+          <w:color w:val="000000"/>
+          <w:sz w:val="20"/>
+          <w:szCs w:val="20"/>
+          <w:lang w:val="en" w:eastAsia="en-US"/>
+        </w:rPr>
+        <w:t xml:space="preserve">  "name": "nva-slb-ext",</w:t>
+      </w:r>
+    </w:p>
+    <w:p>
+      <w:pPr>
+        <w:pBdr>
+          <w:top w:val="single" w:sz="6" w:space="6" w:color="E5E5E5"/>
+          <w:left w:val="single" w:sz="24" w:space="12" w:color="E5E5E5"/>
+          <w:bottom w:val="single" w:sz="6" w:space="6" w:color="E5E5E5"/>
+          <w:right w:val="single" w:sz="6" w:space="12" w:color="E5E5E5"/>
+        </w:pBdr>
+        <w:shd w:val="clear" w:color="auto" w:fill="FFFAE9"/>
+        <w:tabs>
+          <w:tab w:val="left" w:pos="916"/>
+          <w:tab w:val="left" w:pos="1832"/>
+          <w:tab w:val="left" w:pos="3000"/>
+          <w:tab w:val="left" w:pos="5940"/>
+        </w:tabs>
+        <w:spacing w:before="0" w:line="240" w:lineRule="auto"/>
+        <w:ind w:left="360"/>
+        <w:rPr>
+          <w:rFonts w:ascii="Courier New" w:eastAsia="Times New Roman" w:hAnsi="Courier New" w:cs="Courier New"/>
+          <w:bCs/>
+          <w:color w:val="000000"/>
+          <w:sz w:val="20"/>
+          <w:szCs w:val="20"/>
+          <w:lang w:val="en" w:eastAsia="en-US"/>
+        </w:rPr>
+      </w:pPr>
+      <w:r>
+        <w:rPr>
+          <w:rFonts w:ascii="Courier New" w:eastAsia="Times New Roman" w:hAnsi="Courier New" w:cs="Courier New"/>
+          <w:bCs/>
+          <w:color w:val="000000"/>
+          <w:sz w:val="20"/>
+          <w:szCs w:val="20"/>
+          <w:lang w:val="en" w:eastAsia="en-US"/>
+        </w:rPr>
+        <w:t xml:space="preserve">      "name": "myProbe",</w:t>
+      </w:r>
+    </w:p>
+    <w:p>
+      <w:pPr>
+        <w:shd w:val="clear" w:color="auto" w:fill="FFFFFF"/>
+        <w:spacing w:before="0" w:after="240" w:line="339" w:lineRule="atLeast"/>
         <w:rPr>
           <w:rFonts w:ascii="Calibri" w:eastAsia="Times New Roman" w:hAnsi="Calibri" w:cs="Calibri"/>
           <w:lang w:val="en" w:eastAsia="en-US"/>
         </w:rPr>
-        <w:t>First things first, let's have a look at the external load balancer:</w:t>
-      </w:r>
+      </w:pPr>
+    </w:p>
+    <w:p>
+      <w:pPr>
+        <w:pStyle w:val="ListParagraph"/>
+        <w:numPr>
+          <w:ilvl w:val="0"/>
+          <w:numId w:val="25"/>
+        </w:numPr>
+        <w:spacing w:before="0" w:line="240" w:lineRule="auto"/>
+        <w:ind w:hanging="810"/>
+        <w:textAlignment w:val="center"/>
+        <w:rPr>
+          <w:rFonts w:ascii="Calibri" w:hAnsi="Calibri" w:cs="Calibri"/>
+        </w:rPr>
+      </w:pPr>
+      <w:r>
+        <w:rPr>
+          <w:rFonts w:ascii="Calibri" w:hAnsi="Calibri" w:cs="Calibri"/>
+        </w:rPr>
+        <w:t>Now you can add the external interfaces of the NVAs to the backend address pool of the external load balancer:</w:t>
+      </w:r>
+    </w:p>
+    <w:p>
+      <w:pPr>
+        <w:spacing w:before="0" w:line="240" w:lineRule="auto"/>
+        <w:textAlignment w:val="center"/>
+        <w:rPr>
+          <w:rFonts w:ascii="Calibri" w:hAnsi="Calibri" w:cs="Calibri"/>
+        </w:rPr>
+      </w:pPr>
     </w:p>
     <w:p>
       <w:pPr>
@@ -21446,296 +22157,174 @@
           <w:lang w:eastAsia="en-US"/>
         </w:rPr>
       </w:pPr>
-    </w:p>
-    <w:p>
-      <w:pPr>
-        <w:shd w:val="clear" w:color="auto" w:fill="FFFFFF"/>
-        <w:spacing w:before="0" w:after="240" w:line="339" w:lineRule="atLeast"/>
-        <w:rPr>
-          <w:rFonts w:ascii="Calibri" w:eastAsia="Times New Roman" w:hAnsi="Calibri" w:cs="Calibri"/>
-          <w:lang w:val="en" w:eastAsia="en-US"/>
-        </w:rPr>
-      </w:pPr>
-    </w:p>
-    <w:p>
-      <w:pPr>
-        <w:pBdr>
-          <w:top w:val="single" w:sz="6" w:space="6" w:color="E5E5E5"/>
-          <w:left w:val="single" w:sz="24" w:space="12" w:color="E5E5E5"/>
-          <w:bottom w:val="single" w:sz="6" w:space="6" w:color="E5E5E5"/>
-          <w:right w:val="single" w:sz="6" w:space="12" w:color="E5E5E5"/>
-        </w:pBdr>
-        <w:shd w:val="clear" w:color="auto" w:fill="FFFAE9"/>
-        <w:tabs>
-          <w:tab w:val="left" w:pos="916"/>
-          <w:tab w:val="left" w:pos="1832"/>
-          <w:tab w:val="left" w:pos="3000"/>
-          <w:tab w:val="left" w:pos="5940"/>
-        </w:tabs>
-        <w:spacing w:after="120" w:line="240" w:lineRule="auto"/>
-        <w:ind w:left="360"/>
-        <w:rPr>
-          <w:rFonts w:ascii="Courier New" w:eastAsia="Times New Roman" w:hAnsi="Courier New" w:cs="Courier New"/>
-          <w:b/>
-          <w:bCs/>
-          <w:color w:val="000000"/>
-          <w:sz w:val="20"/>
-          <w:szCs w:val="20"/>
-          <w:lang w:val="en" w:eastAsia="en-US"/>
-        </w:rPr>
-      </w:pPr>
-    </w:p>
-    <w:p>
-      <w:pPr>
-        <w:shd w:val="clear" w:color="auto" w:fill="FFFFFF"/>
-        <w:spacing w:before="0" w:after="240" w:line="339" w:lineRule="atLeast"/>
-        <w:rPr>
-          <w:rFonts w:ascii="Calibri" w:eastAsia="Times New Roman" w:hAnsi="Calibri" w:cs="Calibri"/>
-          <w:lang w:val="en" w:eastAsia="en-US"/>
-        </w:rPr>
-      </w:pPr>
-    </w:p>
-    <w:p>
-      <w:pPr>
-        <w:shd w:val="clear" w:color="auto" w:fill="FFFFFF"/>
-        <w:spacing w:before="0" w:after="240" w:line="339" w:lineRule="atLeast"/>
-        <w:rPr>
-          <w:rFonts w:ascii="Calibri" w:eastAsia="Times New Roman" w:hAnsi="Calibri" w:cs="Calibri"/>
-          <w:lang w:val="en" w:eastAsia="en-US"/>
-        </w:rPr>
-      </w:pPr>
-    </w:p>
-    <w:p>
-      <w:pPr>
-        <w:shd w:val="clear" w:color="auto" w:fill="FFFFFF"/>
-        <w:spacing w:before="0" w:after="240" w:line="339" w:lineRule="atLeast"/>
-        <w:rPr>
-          <w:rFonts w:ascii="Calibri" w:eastAsia="Times New Roman" w:hAnsi="Calibri" w:cs="Calibri"/>
-          <w:lang w:val="en" w:eastAsia="en-US"/>
-        </w:rPr>
-      </w:pPr>
-      <w:r>
-        <w:rPr>
-          <w:rFonts w:ascii="Calibri" w:eastAsia="Times New Roman" w:hAnsi="Calibri" w:cs="Calibri"/>
-          <w:lang w:val="en" w:eastAsia="en-US"/>
-        </w:rPr>
-        <w:lastRenderedPageBreak/>
-        <w:t xml:space="preserve">The first </w:t>
-      </w:r>
-      <w:r>
-        <w:rPr>
-          <w:rFonts w:ascii="Calibri" w:eastAsia="Times New Roman" w:hAnsi="Calibri" w:cs="Calibri"/>
-          <w:lang w:val="en" w:eastAsia="en-US"/>
-        </w:rPr>
-        <w:t>problem</w:t>
-      </w:r>
-      <w:r>
-        <w:rPr>
-          <w:rFonts w:ascii="Calibri" w:eastAsia="Times New Roman" w:hAnsi="Calibri" w:cs="Calibri"/>
-          <w:lang w:val="en" w:eastAsia="en-US"/>
-        </w:rPr>
-        <w:t xml:space="preserve"> is routing at the NVA. The NVA </w:t>
-      </w:r>
-      <w:r>
-        <w:rPr>
-          <w:rFonts w:ascii="Calibri" w:eastAsia="Times New Roman" w:hAnsi="Calibri" w:cs="Calibri"/>
-          <w:lang w:val="en" w:eastAsia="en-US"/>
-        </w:rPr>
-        <w:t>had</w:t>
-      </w:r>
-      <w:r>
-        <w:rPr>
-          <w:rFonts w:ascii="Calibri" w:eastAsia="Times New Roman" w:hAnsi="Calibri" w:cs="Calibri"/>
-          <w:lang w:val="en" w:eastAsia="en-US"/>
-        </w:rPr>
-        <w:t xml:space="preserve"> a </w:t>
-      </w:r>
-      <w:r>
-        <w:rPr>
-          <w:rFonts w:ascii="Calibri" w:eastAsia="Times New Roman" w:hAnsi="Calibri" w:cs="Calibri"/>
-          <w:lang w:val="en" w:eastAsia="en-US"/>
-        </w:rPr>
-        <w:t>static</w:t>
-      </w:r>
-      <w:r>
-        <w:rPr>
-          <w:rFonts w:ascii="Calibri" w:eastAsia="Times New Roman" w:hAnsi="Calibri" w:cs="Calibri"/>
-          <w:lang w:val="en" w:eastAsia="en-US"/>
-        </w:rPr>
-        <w:t xml:space="preserve"> route </w:t>
-      </w:r>
-      <w:r>
-        <w:rPr>
-          <w:rFonts w:ascii="Calibri" w:eastAsia="Times New Roman" w:hAnsi="Calibri" w:cs="Calibri"/>
-          <w:lang w:val="en" w:eastAsia="en-US"/>
-        </w:rPr>
-        <w:t xml:space="preserve">for the IP address where the LB probes come from (168.63.129.16) </w:t>
-      </w:r>
-      <w:r>
-        <w:rPr>
-          <w:rFonts w:ascii="Calibri" w:eastAsia="Times New Roman" w:hAnsi="Calibri" w:cs="Calibri"/>
-          <w:lang w:val="en" w:eastAsia="en-US"/>
-        </w:rPr>
-        <w:t>pointing to 10.4.</w:t>
-      </w:r>
-      <w:r>
-        <w:rPr>
-          <w:rFonts w:ascii="Calibri" w:eastAsia="Times New Roman" w:hAnsi="Calibri" w:cs="Calibri"/>
-          <w:lang w:val="en" w:eastAsia="en-US"/>
-        </w:rPr>
-        <w:t>2</w:t>
-      </w:r>
-      <w:r>
-        <w:rPr>
-          <w:rFonts w:ascii="Calibri" w:eastAsia="Times New Roman" w:hAnsi="Calibri" w:cs="Calibri"/>
-          <w:lang w:val="en" w:eastAsia="en-US"/>
-        </w:rPr>
-        <w:t xml:space="preserve">.1 (eth1, its </w:t>
-      </w:r>
-      <w:r>
-        <w:rPr>
-          <w:rFonts w:ascii="Calibri" w:eastAsia="Times New Roman" w:hAnsi="Calibri" w:cs="Calibri"/>
-          <w:lang w:val="en" w:eastAsia="en-US"/>
-        </w:rPr>
-        <w:t>internal</w:t>
-      </w:r>
-      <w:r>
-        <w:rPr>
-          <w:rFonts w:ascii="Calibri" w:eastAsia="Times New Roman" w:hAnsi="Calibri" w:cs="Calibri"/>
-          <w:lang w:val="en" w:eastAsia="en-US"/>
-        </w:rPr>
-        <w:t xml:space="preserve">, </w:t>
-      </w:r>
-      <w:r>
-        <w:rPr>
-          <w:rFonts w:ascii="Calibri" w:eastAsia="Times New Roman" w:hAnsi="Calibri" w:cs="Calibri"/>
-          <w:lang w:val="en" w:eastAsia="en-US"/>
-        </w:rPr>
-        <w:t>vnet</w:t>
-      </w:r>
-      <w:r>
-        <w:rPr>
-          <w:rFonts w:ascii="Calibri" w:eastAsia="Times New Roman" w:hAnsi="Calibri" w:cs="Calibri"/>
-          <w:lang w:val="en" w:eastAsia="en-US"/>
-        </w:rPr>
-        <w:t>-facing interface). S</w:t>
-      </w:r>
-      <w:r>
-        <w:rPr>
-          <w:rFonts w:ascii="Calibri" w:eastAsia="Times New Roman" w:hAnsi="Calibri" w:cs="Calibri"/>
-          <w:lang w:val="en" w:eastAsia="en-US"/>
-        </w:rPr>
-        <w:t>o that when a probe from the in</w:t>
-      </w:r>
-      <w:r>
-        <w:rPr>
-          <w:rFonts w:ascii="Calibri" w:eastAsia="Times New Roman" w:hAnsi="Calibri" w:cs="Calibri"/>
-          <w:lang w:val="en" w:eastAsia="en-US"/>
-        </w:rPr>
-        <w:t>ternal load bal</w:t>
-      </w:r>
-      <w:r>
-        <w:rPr>
-          <w:rFonts w:ascii="Calibri" w:eastAsia="Times New Roman" w:hAnsi="Calibri" w:cs="Calibri"/>
-          <w:lang w:val="en" w:eastAsia="en-US"/>
-        </w:rPr>
-        <w:t>ancer arrives, its answer will be sent</w:t>
-      </w:r>
-      <w:r>
-        <w:rPr>
-          <w:rFonts w:ascii="Calibri" w:eastAsia="Times New Roman" w:hAnsi="Calibri" w:cs="Calibri"/>
-          <w:lang w:val="en" w:eastAsia="en-US"/>
-        </w:rPr>
-        <w:t xml:space="preserve"> down</w:t>
-      </w:r>
-      <w:r>
-        <w:rPr>
-          <w:rFonts w:ascii="Calibri" w:eastAsia="Times New Roman" w:hAnsi="Calibri" w:cs="Calibri"/>
-          <w:lang w:val="en" w:eastAsia="en-US"/>
-        </w:rPr>
-        <w:t xml:space="preserve"> eth</w:t>
-      </w:r>
-      <w:r>
-        <w:rPr>
-          <w:rFonts w:ascii="Calibri" w:eastAsia="Times New Roman" w:hAnsi="Calibri" w:cs="Calibri"/>
-          <w:lang w:val="en" w:eastAsia="en-US"/>
-        </w:rPr>
-        <w:t>0</w:t>
-      </w:r>
-      <w:r>
-        <w:rPr>
-          <w:rFonts w:ascii="Calibri" w:eastAsia="Times New Roman" w:hAnsi="Calibri" w:cs="Calibri"/>
-          <w:lang w:val="en" w:eastAsia="en-US"/>
-        </w:rPr>
-        <w:t>.</w:t>
-      </w:r>
-    </w:p>
-    <w:p>
-      <w:pPr>
-        <w:shd w:val="clear" w:color="auto" w:fill="FFFFFF"/>
-        <w:spacing w:before="0" w:after="240" w:line="339" w:lineRule="atLeast"/>
-        <w:rPr>
-          <w:rFonts w:ascii="Calibri" w:eastAsia="Times New Roman" w:hAnsi="Calibri" w:cs="Calibri"/>
-          <w:lang w:val="en" w:eastAsia="en-US"/>
-        </w:rPr>
-      </w:pPr>
-      <w:r>
-        <w:rPr>
-          <w:rFonts w:ascii="Calibri" w:eastAsia="Times New Roman" w:hAnsi="Calibri" w:cs="Calibri"/>
-          <w:lang w:val="en" w:eastAsia="en-US"/>
-        </w:rPr>
-        <w:t>However, what happens when a probe arrives from th</w:t>
-      </w:r>
-      <w:r>
-        <w:rPr>
-          <w:rFonts w:ascii="Calibri" w:eastAsia="Times New Roman" w:hAnsi="Calibri" w:cs="Calibri"/>
-          <w:lang w:val="en" w:eastAsia="en-US"/>
-        </w:rPr>
-        <w:t>e internal load balancer on eth1</w:t>
-      </w:r>
-      <w:r>
-        <w:rPr>
-          <w:rFonts w:ascii="Calibri" w:eastAsia="Times New Roman" w:hAnsi="Calibri" w:cs="Calibri"/>
-          <w:lang w:val="en" w:eastAsia="en-US"/>
-        </w:rPr>
-        <w:t xml:space="preserve">? Since the </w:t>
-      </w:r>
-      <w:r>
-        <w:rPr>
-          <w:rFonts w:ascii="Calibri" w:eastAsia="Times New Roman" w:hAnsi="Calibri" w:cs="Calibri"/>
-          <w:lang w:val="en" w:eastAsia="en-US"/>
-        </w:rPr>
-        <w:t>static route is pointing up eth0</w:t>
-      </w:r>
-      <w:r>
-        <w:rPr>
-          <w:rFonts w:ascii="Calibri" w:eastAsia="Times New Roman" w:hAnsi="Calibri" w:cs="Calibri"/>
-          <w:lang w:val="en" w:eastAsia="en-US"/>
-        </w:rPr>
-        <w:t>, it would send the answer there. But this is not going to work, because the answer needs to be sent over the same interface.</w:t>
-      </w:r>
-    </w:p>
-    <w:p>
-      <w:pPr>
-        <w:shd w:val="clear" w:color="auto" w:fill="FFFFFF"/>
-        <w:spacing w:before="0" w:after="240" w:line="339" w:lineRule="atLeast"/>
-        <w:rPr>
-          <w:rFonts w:ascii="Calibri" w:eastAsia="Times New Roman" w:hAnsi="Calibri" w:cs="Calibri"/>
-          <w:lang w:val="en" w:eastAsia="en-US"/>
-        </w:rPr>
-      </w:pPr>
-      <w:r>
-        <w:rPr>
-          <w:rFonts w:ascii="Calibri" w:eastAsia="Times New Roman" w:hAnsi="Calibri" w:cs="Calibri"/>
-          <w:lang w:val="en" w:eastAsia="en-US"/>
-        </w:rPr>
-        <w:t>You could verify this behaviour capturing traffic on both ports (filtering it to the ports where the probes are configured):</w:t>
-      </w:r>
-    </w:p>
-    <w:p>
-      <w:pPr>
-        <w:spacing w:before="0"/>
-      </w:pPr>
+      <w:r>
+        <w:rPr>
+          <w:rFonts w:ascii="Courier New" w:eastAsia="Times New Roman" w:hAnsi="Courier New" w:cs="Courier New"/>
+          <w:b/>
+          <w:bCs/>
+          <w:color w:val="000000"/>
+          <w:sz w:val="20"/>
+          <w:szCs w:val="20"/>
+          <w:lang w:eastAsia="en-US"/>
+        </w:rPr>
+        <w:t xml:space="preserve">$ </w:t>
+      </w:r>
+      <w:r>
+        <w:rPr>
+          <w:rFonts w:ascii="Courier New" w:eastAsia="Times New Roman" w:hAnsi="Courier New" w:cs="Courier New"/>
+          <w:b/>
+          <w:bCs/>
+          <w:color w:val="000000"/>
+          <w:sz w:val="20"/>
+          <w:szCs w:val="20"/>
+          <w:lang w:eastAsia="en-US"/>
+        </w:rPr>
+        <w:t xml:space="preserve">az network nic ip-config address-pool add --ip-config-name </w:t>
+      </w:r>
+      <w:r>
+        <w:rPr>
+          <w:rFonts w:ascii="Courier New" w:eastAsia="Times New Roman" w:hAnsi="Courier New" w:cs="Courier New"/>
+          <w:b/>
+          <w:bCs/>
+          <w:color w:val="FF0000"/>
+          <w:sz w:val="20"/>
+          <w:szCs w:val="20"/>
+          <w:lang w:eastAsia="en-US"/>
+        </w:rPr>
+        <w:t>nva-1</w:t>
+      </w:r>
+      <w:r>
+        <w:rPr>
+          <w:rFonts w:ascii="Courier New" w:eastAsia="Times New Roman" w:hAnsi="Courier New" w:cs="Courier New"/>
+          <w:b/>
+          <w:bCs/>
+          <w:color w:val="000000"/>
+          <w:sz w:val="20"/>
+          <w:szCs w:val="20"/>
+          <w:lang w:eastAsia="en-US"/>
+        </w:rPr>
+        <w:t>-nic1</w:t>
+      </w:r>
+      <w:r>
+        <w:rPr>
+          <w:rFonts w:ascii="Courier New" w:eastAsia="Times New Roman" w:hAnsi="Courier New" w:cs="Courier New"/>
+          <w:b/>
+          <w:bCs/>
+          <w:color w:val="000000"/>
+          <w:sz w:val="20"/>
+          <w:szCs w:val="20"/>
+          <w:lang w:eastAsia="en-US"/>
+        </w:rPr>
+        <w:t xml:space="preserve">-ipConfig --nic-name </w:t>
+      </w:r>
+      <w:r>
+        <w:rPr>
+          <w:rFonts w:ascii="Courier New" w:eastAsia="Times New Roman" w:hAnsi="Courier New" w:cs="Courier New"/>
+          <w:b/>
+          <w:bCs/>
+          <w:color w:val="FF0000"/>
+          <w:sz w:val="20"/>
+          <w:szCs w:val="20"/>
+          <w:lang w:eastAsia="en-US"/>
+        </w:rPr>
+        <w:t>nva-1</w:t>
+      </w:r>
+      <w:r>
+        <w:rPr>
+          <w:rFonts w:ascii="Courier New" w:eastAsia="Times New Roman" w:hAnsi="Courier New" w:cs="Courier New"/>
+          <w:b/>
+          <w:bCs/>
+          <w:color w:val="000000"/>
+          <w:sz w:val="20"/>
+          <w:szCs w:val="20"/>
+          <w:lang w:eastAsia="en-US"/>
+        </w:rPr>
+        <w:t>-nic1</w:t>
+      </w:r>
+      <w:r>
+        <w:rPr>
+          <w:rFonts w:ascii="Courier New" w:eastAsia="Times New Roman" w:hAnsi="Courier New" w:cs="Courier New"/>
+          <w:b/>
+          <w:bCs/>
+          <w:color w:val="000000"/>
+          <w:sz w:val="20"/>
+          <w:szCs w:val="20"/>
+          <w:lang w:eastAsia="en-US"/>
+        </w:rPr>
+        <w:t xml:space="preserve"> --address-pool nva-slbBackend</w:t>
+      </w:r>
+      <w:r>
+        <w:rPr>
+          <w:rFonts w:ascii="Courier New" w:eastAsia="Times New Roman" w:hAnsi="Courier New" w:cs="Courier New"/>
+          <w:b/>
+          <w:bCs/>
+          <w:color w:val="000000"/>
+          <w:sz w:val="20"/>
+          <w:szCs w:val="20"/>
+          <w:lang w:eastAsia="en-US"/>
+        </w:rPr>
+        <w:t>-</w:t>
+      </w:r>
+      <w:r>
+        <w:rPr>
+          <w:rFonts w:ascii="Courier New" w:eastAsia="Times New Roman" w:hAnsi="Courier New" w:cs="Courier New"/>
+          <w:b/>
+          <w:bCs/>
+          <w:color w:val="000000"/>
+          <w:sz w:val="20"/>
+          <w:szCs w:val="20"/>
+          <w:lang w:eastAsia="en-US"/>
+        </w:rPr>
+        <w:t>ex</w:t>
+      </w:r>
+      <w:r>
+        <w:rPr>
+          <w:rFonts w:ascii="Courier New" w:eastAsia="Times New Roman" w:hAnsi="Courier New" w:cs="Courier New"/>
+          <w:b/>
+          <w:bCs/>
+          <w:color w:val="000000"/>
+          <w:sz w:val="20"/>
+          <w:szCs w:val="20"/>
+          <w:lang w:eastAsia="en-US"/>
+        </w:rPr>
+        <w:t>t</w:t>
+      </w:r>
+      <w:r>
+        <w:rPr>
+          <w:rFonts w:ascii="Courier New" w:eastAsia="Times New Roman" w:hAnsi="Courier New" w:cs="Courier New"/>
+          <w:b/>
+          <w:bCs/>
+          <w:color w:val="000000"/>
+          <w:sz w:val="20"/>
+          <w:szCs w:val="20"/>
+          <w:lang w:eastAsia="en-US"/>
+        </w:rPr>
+        <w:t xml:space="preserve"> --lb-name nva-slb</w:t>
+      </w:r>
+      <w:r>
+        <w:rPr>
+          <w:rFonts w:ascii="Courier New" w:eastAsia="Times New Roman" w:hAnsi="Courier New" w:cs="Courier New"/>
+          <w:b/>
+          <w:bCs/>
+          <w:color w:val="000000"/>
+          <w:sz w:val="20"/>
+          <w:szCs w:val="20"/>
+          <w:lang w:eastAsia="en-US"/>
+        </w:rPr>
+        <w:t>-ex</w:t>
+      </w:r>
+      <w:r>
+        <w:rPr>
+          <w:rFonts w:ascii="Courier New" w:eastAsia="Times New Roman" w:hAnsi="Courier New" w:cs="Courier New"/>
+          <w:b/>
+          <w:bCs/>
+          <w:color w:val="000000"/>
+          <w:sz w:val="20"/>
+          <w:szCs w:val="20"/>
+          <w:lang w:eastAsia="en-US"/>
+        </w:rPr>
+        <w:t>t</w:t>
+      </w:r>
     </w:p>
     <w:p>
       <w:pPr>
@@ -21786,487 +22375,465 @@
           <w:szCs w:val="20"/>
           <w:lang w:eastAsia="en-US"/>
         </w:rPr>
-        <w:t>jose@nva-1:~$ sudo tcpdump -i eth0 port 1138</w:t>
-      </w:r>
-    </w:p>
-    <w:p>
-      <w:pPr>
-        <w:pBdr>
-          <w:top w:val="single" w:sz="6" w:space="6" w:color="E5E5E5"/>
-          <w:left w:val="single" w:sz="24" w:space="12" w:color="E5E5E5"/>
-          <w:bottom w:val="single" w:sz="6" w:space="6" w:color="E5E5E5"/>
-          <w:right w:val="single" w:sz="6" w:space="12" w:color="E5E5E5"/>
-        </w:pBdr>
-        <w:shd w:val="clear" w:color="auto" w:fill="FFFAE9"/>
-        <w:tabs>
-          <w:tab w:val="left" w:pos="916"/>
-          <w:tab w:val="left" w:pos="1832"/>
-          <w:tab w:val="left" w:pos="3000"/>
-          <w:tab w:val="left" w:pos="5940"/>
-        </w:tabs>
-        <w:spacing w:after="120" w:line="240" w:lineRule="auto"/>
-        <w:ind w:left="360"/>
-        <w:rPr>
-          <w:rFonts w:ascii="Courier New" w:eastAsia="Times New Roman" w:hAnsi="Courier New" w:cs="Courier New"/>
-          <w:bCs/>
-          <w:color w:val="000000"/>
-          <w:sz w:val="20"/>
-          <w:szCs w:val="20"/>
-          <w:lang w:eastAsia="en-US"/>
-        </w:rPr>
-      </w:pPr>
-      <w:r>
-        <w:rPr>
-          <w:rFonts w:ascii="Courier New" w:eastAsia="Times New Roman" w:hAnsi="Courier New" w:cs="Courier New"/>
-          <w:bCs/>
-          <w:color w:val="000000"/>
-          <w:sz w:val="20"/>
-          <w:szCs w:val="20"/>
-          <w:lang w:eastAsia="en-US"/>
-        </w:rPr>
-        <w:t>tcpdump: verbose output suppressed, use -v or -vv for full protocol decode</w:t>
-      </w:r>
-    </w:p>
-    <w:p>
-      <w:pPr>
-        <w:pBdr>
-          <w:top w:val="single" w:sz="6" w:space="6" w:color="E5E5E5"/>
-          <w:left w:val="single" w:sz="24" w:space="12" w:color="E5E5E5"/>
-          <w:bottom w:val="single" w:sz="6" w:space="6" w:color="E5E5E5"/>
-          <w:right w:val="single" w:sz="6" w:space="12" w:color="E5E5E5"/>
-        </w:pBdr>
-        <w:shd w:val="clear" w:color="auto" w:fill="FFFAE9"/>
-        <w:tabs>
-          <w:tab w:val="left" w:pos="916"/>
-          <w:tab w:val="left" w:pos="1832"/>
-          <w:tab w:val="left" w:pos="3000"/>
-          <w:tab w:val="left" w:pos="5940"/>
-        </w:tabs>
-        <w:spacing w:after="120" w:line="240" w:lineRule="auto"/>
-        <w:ind w:left="360"/>
-        <w:rPr>
-          <w:rFonts w:ascii="Courier New" w:eastAsia="Times New Roman" w:hAnsi="Courier New" w:cs="Courier New"/>
-          <w:bCs/>
-          <w:color w:val="000000"/>
-          <w:sz w:val="20"/>
-          <w:szCs w:val="20"/>
-          <w:lang w:eastAsia="en-US"/>
-        </w:rPr>
-      </w:pPr>
-      <w:r>
-        <w:rPr>
-          <w:rFonts w:ascii="Courier New" w:eastAsia="Times New Roman" w:hAnsi="Courier New" w:cs="Courier New"/>
-          <w:bCs/>
-          <w:color w:val="000000"/>
-          <w:sz w:val="20"/>
-          <w:szCs w:val="20"/>
-          <w:lang w:eastAsia="en-US"/>
-        </w:rPr>
-        <w:t>listening on eth0, link-type EN10MB (Ethernet), capture size 262144 bytes</w:t>
-      </w:r>
-    </w:p>
-    <w:p>
-      <w:pPr>
-        <w:pBdr>
-          <w:top w:val="single" w:sz="6" w:space="6" w:color="E5E5E5"/>
-          <w:left w:val="single" w:sz="24" w:space="12" w:color="E5E5E5"/>
-          <w:bottom w:val="single" w:sz="6" w:space="6" w:color="E5E5E5"/>
-          <w:right w:val="single" w:sz="6" w:space="12" w:color="E5E5E5"/>
-        </w:pBdr>
-        <w:shd w:val="clear" w:color="auto" w:fill="FFFAE9"/>
-        <w:tabs>
-          <w:tab w:val="left" w:pos="916"/>
-          <w:tab w:val="left" w:pos="1832"/>
-          <w:tab w:val="left" w:pos="3000"/>
-          <w:tab w:val="left" w:pos="5940"/>
-        </w:tabs>
-        <w:spacing w:after="120" w:line="240" w:lineRule="auto"/>
-        <w:ind w:left="360"/>
-        <w:rPr>
-          <w:rFonts w:ascii="Courier New" w:eastAsia="Times New Roman" w:hAnsi="Courier New" w:cs="Courier New"/>
-          <w:bCs/>
-          <w:color w:val="000000"/>
-          <w:sz w:val="20"/>
-          <w:szCs w:val="20"/>
-          <w:lang w:eastAsia="en-US"/>
-        </w:rPr>
-      </w:pPr>
-      <w:r>
-        <w:rPr>
-          <w:rFonts w:ascii="Courier New" w:eastAsia="Times New Roman" w:hAnsi="Courier New" w:cs="Courier New"/>
-          <w:bCs/>
-          <w:color w:val="000000"/>
-          <w:sz w:val="20"/>
-          <w:szCs w:val="20"/>
-          <w:lang w:eastAsia="en-US"/>
-        </w:rPr>
-        <w:t>00:28:46.132933 IP 168.63.129.16.58828 &gt; 10.4.2.101.1138: Flags [</w:t>
-      </w:r>
-      <w:r>
-        <w:rPr>
-          <w:rFonts w:ascii="Courier New" w:eastAsia="Times New Roman" w:hAnsi="Courier New" w:cs="Courier New"/>
-          <w:b/>
-          <w:bCs/>
-          <w:color w:val="000000"/>
-          <w:sz w:val="20"/>
-          <w:szCs w:val="20"/>
-          <w:lang w:eastAsia="en-US"/>
-        </w:rPr>
-        <w:t>SEW</w:t>
-      </w:r>
-      <w:r>
-        <w:rPr>
-          <w:rFonts w:ascii="Courier New" w:eastAsia="Times New Roman" w:hAnsi="Courier New" w:cs="Courier New"/>
-          <w:bCs/>
-          <w:color w:val="000000"/>
-          <w:sz w:val="20"/>
-          <w:szCs w:val="20"/>
-          <w:lang w:eastAsia="en-US"/>
-        </w:rPr>
-        <w:t>], seq 185817799, win 8192, options [mss 1440,nop,wscale 8,nop,nop,sackOK], length 0</w:t>
-      </w:r>
-    </w:p>
-    <w:p>
-      <w:pPr>
-        <w:pBdr>
-          <w:top w:val="single" w:sz="6" w:space="6" w:color="E5E5E5"/>
-          <w:left w:val="single" w:sz="24" w:space="12" w:color="E5E5E5"/>
-          <w:bottom w:val="single" w:sz="6" w:space="6" w:color="E5E5E5"/>
-          <w:right w:val="single" w:sz="6" w:space="12" w:color="E5E5E5"/>
-        </w:pBdr>
-        <w:shd w:val="clear" w:color="auto" w:fill="FFFAE9"/>
-        <w:tabs>
-          <w:tab w:val="left" w:pos="916"/>
-          <w:tab w:val="left" w:pos="1832"/>
-          <w:tab w:val="left" w:pos="3000"/>
-          <w:tab w:val="left" w:pos="5940"/>
-        </w:tabs>
-        <w:spacing w:after="120" w:line="240" w:lineRule="auto"/>
-        <w:ind w:left="360"/>
-        <w:rPr>
-          <w:rFonts w:ascii="Courier New" w:eastAsia="Times New Roman" w:hAnsi="Courier New" w:cs="Courier New"/>
-          <w:bCs/>
-          <w:color w:val="000000"/>
-          <w:sz w:val="20"/>
-          <w:szCs w:val="20"/>
-          <w:lang w:eastAsia="en-US"/>
-        </w:rPr>
-      </w:pPr>
-      <w:r>
-        <w:rPr>
-          <w:rFonts w:ascii="Courier New" w:eastAsia="Times New Roman" w:hAnsi="Courier New" w:cs="Courier New"/>
-          <w:bCs/>
-          <w:color w:val="000000"/>
-          <w:sz w:val="20"/>
-          <w:szCs w:val="20"/>
-          <w:lang w:eastAsia="en-US"/>
-        </w:rPr>
-        <w:t>00:28:49.132924 IP 168.63.129.16.58828 &gt; 10.4.2.101.1138: Flags [</w:t>
-      </w:r>
-      <w:r>
-        <w:rPr>
-          <w:rFonts w:ascii="Courier New" w:eastAsia="Times New Roman" w:hAnsi="Courier New" w:cs="Courier New"/>
-          <w:b/>
-          <w:bCs/>
-          <w:color w:val="000000"/>
-          <w:sz w:val="20"/>
-          <w:szCs w:val="20"/>
-          <w:lang w:eastAsia="en-US"/>
-        </w:rPr>
-        <w:t>SEW</w:t>
-      </w:r>
-      <w:r>
-        <w:rPr>
-          <w:rFonts w:ascii="Courier New" w:eastAsia="Times New Roman" w:hAnsi="Courier New" w:cs="Courier New"/>
-          <w:bCs/>
-          <w:color w:val="000000"/>
-          <w:sz w:val="20"/>
-          <w:szCs w:val="20"/>
-          <w:lang w:eastAsia="en-US"/>
-        </w:rPr>
-        <w:t>], seq 185817799, win 8192, options [mss 1440,nop,wscale 8,nop,nop,sackOK], length 0</w:t>
-      </w:r>
-    </w:p>
-    <w:p>
-      <w:pPr>
-        <w:pBdr>
-          <w:top w:val="single" w:sz="6" w:space="6" w:color="E5E5E5"/>
-          <w:left w:val="single" w:sz="24" w:space="12" w:color="E5E5E5"/>
-          <w:bottom w:val="single" w:sz="6" w:space="6" w:color="E5E5E5"/>
-          <w:right w:val="single" w:sz="6" w:space="12" w:color="E5E5E5"/>
-        </w:pBdr>
-        <w:shd w:val="clear" w:color="auto" w:fill="FFFAE9"/>
-        <w:tabs>
-          <w:tab w:val="left" w:pos="916"/>
-          <w:tab w:val="left" w:pos="1832"/>
-          <w:tab w:val="left" w:pos="3000"/>
-          <w:tab w:val="left" w:pos="5940"/>
-        </w:tabs>
-        <w:spacing w:after="120" w:line="240" w:lineRule="auto"/>
-        <w:ind w:left="360"/>
-        <w:rPr>
-          <w:rFonts w:ascii="Courier New" w:eastAsia="Times New Roman" w:hAnsi="Courier New" w:cs="Courier New"/>
-          <w:bCs/>
-          <w:color w:val="000000"/>
-          <w:sz w:val="20"/>
-          <w:szCs w:val="20"/>
-          <w:lang w:eastAsia="en-US"/>
-        </w:rPr>
-      </w:pPr>
-      <w:r>
-        <w:rPr>
-          <w:rFonts w:ascii="Courier New" w:eastAsia="Times New Roman" w:hAnsi="Courier New" w:cs="Courier New"/>
-          <w:bCs/>
-          <w:color w:val="000000"/>
-          <w:sz w:val="20"/>
-          <w:szCs w:val="20"/>
-          <w:lang w:eastAsia="en-US"/>
-        </w:rPr>
-        <w:t>00:28:55.133011 IP 168.63.129.16.58828 &gt; 10.4.2.101.1138: Flags [</w:t>
-      </w:r>
-      <w:r>
-        <w:rPr>
-          <w:rFonts w:ascii="Courier New" w:eastAsia="Times New Roman" w:hAnsi="Courier New" w:cs="Courier New"/>
-          <w:b/>
-          <w:bCs/>
-          <w:color w:val="000000"/>
-          <w:sz w:val="20"/>
-          <w:szCs w:val="20"/>
-          <w:lang w:eastAsia="en-US"/>
-        </w:rPr>
-        <w:t>S</w:t>
-      </w:r>
-      <w:r>
-        <w:rPr>
-          <w:rFonts w:ascii="Courier New" w:eastAsia="Times New Roman" w:hAnsi="Courier New" w:cs="Courier New"/>
-          <w:bCs/>
-          <w:color w:val="000000"/>
-          <w:sz w:val="20"/>
-          <w:szCs w:val="20"/>
-          <w:lang w:eastAsia="en-US"/>
-        </w:rPr>
-        <w:t>], seq 185817799, win 8192, options [mss 1440,nop,nop,sackOK], length 0</w:t>
-      </w:r>
-    </w:p>
-    <w:p>
-      <w:pPr>
-        <w:pBdr>
-          <w:top w:val="single" w:sz="6" w:space="6" w:color="E5E5E5"/>
-          <w:left w:val="single" w:sz="24" w:space="12" w:color="E5E5E5"/>
-          <w:bottom w:val="single" w:sz="6" w:space="6" w:color="E5E5E5"/>
-          <w:right w:val="single" w:sz="6" w:space="12" w:color="E5E5E5"/>
-        </w:pBdr>
-        <w:shd w:val="clear" w:color="auto" w:fill="FFFAE9"/>
-        <w:tabs>
-          <w:tab w:val="left" w:pos="916"/>
-          <w:tab w:val="left" w:pos="1832"/>
-          <w:tab w:val="left" w:pos="3000"/>
-          <w:tab w:val="left" w:pos="5940"/>
-        </w:tabs>
-        <w:spacing w:after="120" w:line="240" w:lineRule="auto"/>
-        <w:ind w:left="360"/>
-        <w:rPr>
-          <w:rFonts w:ascii="Courier New" w:eastAsia="Times New Roman" w:hAnsi="Courier New" w:cs="Courier New"/>
-          <w:bCs/>
-          <w:color w:val="000000"/>
-          <w:sz w:val="20"/>
-          <w:szCs w:val="20"/>
-          <w:lang w:eastAsia="en-US"/>
-        </w:rPr>
-      </w:pPr>
-      <w:r>
-        <w:rPr>
-          <w:rFonts w:ascii="Courier New" w:eastAsia="Times New Roman" w:hAnsi="Courier New" w:cs="Courier New"/>
-          <w:bCs/>
-          <w:color w:val="000000"/>
-          <w:sz w:val="20"/>
-          <w:szCs w:val="20"/>
-          <w:lang w:eastAsia="en-US"/>
-        </w:rPr>
-        <w:t>00:29:01.133386 IP 168.63.129.16.59016 &gt; 10.4.2.101.1138: Flags [</w:t>
-      </w:r>
-      <w:r>
-        <w:rPr>
-          <w:rFonts w:ascii="Courier New" w:eastAsia="Times New Roman" w:hAnsi="Courier New" w:cs="Courier New"/>
-          <w:b/>
-          <w:bCs/>
-          <w:color w:val="000000"/>
-          <w:sz w:val="20"/>
-          <w:szCs w:val="20"/>
-          <w:lang w:eastAsia="en-US"/>
-        </w:rPr>
-        <w:t>SEW</w:t>
-      </w:r>
-      <w:r>
-        <w:rPr>
-          <w:rFonts w:ascii="Courier New" w:eastAsia="Times New Roman" w:hAnsi="Courier New" w:cs="Courier New"/>
-          <w:bCs/>
-          <w:color w:val="000000"/>
-          <w:sz w:val="20"/>
-          <w:szCs w:val="20"/>
-          <w:lang w:eastAsia="en-US"/>
-        </w:rPr>
-        <w:t>], seq 4020762119, win 8192, options [mss 1440,nop,wscale 8,nop,nop,sackOK], length 0</w:t>
-      </w:r>
-    </w:p>
-    <w:p>
-      <w:pPr>
-        <w:pBdr>
-          <w:top w:val="single" w:sz="6" w:space="6" w:color="E5E5E5"/>
-          <w:left w:val="single" w:sz="24" w:space="12" w:color="E5E5E5"/>
-          <w:bottom w:val="single" w:sz="6" w:space="6" w:color="E5E5E5"/>
-          <w:right w:val="single" w:sz="6" w:space="12" w:color="E5E5E5"/>
-        </w:pBdr>
-        <w:shd w:val="clear" w:color="auto" w:fill="FFFAE9"/>
-        <w:tabs>
-          <w:tab w:val="left" w:pos="916"/>
-          <w:tab w:val="left" w:pos="1832"/>
-          <w:tab w:val="left" w:pos="3000"/>
-          <w:tab w:val="left" w:pos="5940"/>
-        </w:tabs>
-        <w:spacing w:after="120" w:line="240" w:lineRule="auto"/>
-        <w:ind w:left="360"/>
-        <w:rPr>
-          <w:rFonts w:ascii="Courier New" w:eastAsia="Times New Roman" w:hAnsi="Courier New" w:cs="Courier New"/>
-          <w:bCs/>
-          <w:color w:val="000000"/>
-          <w:sz w:val="20"/>
-          <w:szCs w:val="20"/>
-          <w:lang w:eastAsia="en-US"/>
-        </w:rPr>
-      </w:pPr>
-      <w:r>
-        <w:rPr>
-          <w:rFonts w:ascii="Courier New" w:eastAsia="Times New Roman" w:hAnsi="Courier New" w:cs="Courier New"/>
-          <w:bCs/>
-          <w:color w:val="000000"/>
-          <w:sz w:val="20"/>
-          <w:szCs w:val="20"/>
-          <w:lang w:eastAsia="en-US"/>
-        </w:rPr>
-        <w:t>00:29:04.133306 IP 168.63.129.16.59016 &gt; 10.4.2.101.1138: Flags [</w:t>
-      </w:r>
-      <w:r>
-        <w:rPr>
-          <w:rFonts w:ascii="Courier New" w:eastAsia="Times New Roman" w:hAnsi="Courier New" w:cs="Courier New"/>
-          <w:b/>
-          <w:bCs/>
-          <w:color w:val="000000"/>
-          <w:sz w:val="20"/>
-          <w:szCs w:val="20"/>
-          <w:lang w:eastAsia="en-US"/>
-        </w:rPr>
-        <w:t>SEW</w:t>
-      </w:r>
-      <w:r>
-        <w:rPr>
-          <w:rFonts w:ascii="Courier New" w:eastAsia="Times New Roman" w:hAnsi="Courier New" w:cs="Courier New"/>
-          <w:bCs/>
-          <w:color w:val="000000"/>
-          <w:sz w:val="20"/>
-          <w:szCs w:val="20"/>
-          <w:lang w:eastAsia="en-US"/>
-        </w:rPr>
-        <w:t>], seq 4020762119, win 8192, options [mss 1440,nop,wscale 8,nop,nop,sackOK], length 0</w:t>
-      </w:r>
-    </w:p>
-    <w:p>
-      <w:pPr>
-        <w:pBdr>
-          <w:top w:val="single" w:sz="6" w:space="6" w:color="E5E5E5"/>
-          <w:left w:val="single" w:sz="24" w:space="12" w:color="E5E5E5"/>
-          <w:bottom w:val="single" w:sz="6" w:space="6" w:color="E5E5E5"/>
-          <w:right w:val="single" w:sz="6" w:space="12" w:color="E5E5E5"/>
-        </w:pBdr>
-        <w:shd w:val="clear" w:color="auto" w:fill="FFFAE9"/>
-        <w:tabs>
-          <w:tab w:val="left" w:pos="916"/>
-          <w:tab w:val="left" w:pos="1832"/>
-          <w:tab w:val="left" w:pos="3000"/>
-          <w:tab w:val="left" w:pos="5940"/>
-        </w:tabs>
-        <w:spacing w:after="120" w:line="240" w:lineRule="auto"/>
-        <w:ind w:left="360"/>
-        <w:rPr>
-          <w:rFonts w:ascii="Courier New" w:eastAsia="Times New Roman" w:hAnsi="Courier New" w:cs="Courier New"/>
-          <w:bCs/>
-          <w:color w:val="000000"/>
-          <w:sz w:val="20"/>
-          <w:szCs w:val="20"/>
-          <w:lang w:eastAsia="en-US"/>
-        </w:rPr>
-      </w:pPr>
-      <w:r>
-        <w:rPr>
-          <w:rFonts w:ascii="Courier New" w:eastAsia="Times New Roman" w:hAnsi="Courier New" w:cs="Courier New"/>
-          <w:bCs/>
-          <w:color w:val="000000"/>
-          <w:sz w:val="20"/>
-          <w:szCs w:val="20"/>
-          <w:lang w:eastAsia="en-US"/>
-        </w:rPr>
-        <w:t>00:29:10.133712 IP 168.63.129.16.59016 &gt; 10.4.2.101.1138: Flags [</w:t>
-      </w:r>
-      <w:r>
-        <w:rPr>
-          <w:rFonts w:ascii="Courier New" w:eastAsia="Times New Roman" w:hAnsi="Courier New" w:cs="Courier New"/>
-          <w:b/>
-          <w:bCs/>
-          <w:color w:val="000000"/>
-          <w:sz w:val="20"/>
-          <w:szCs w:val="20"/>
-          <w:lang w:eastAsia="en-US"/>
-        </w:rPr>
-        <w:t>S</w:t>
-      </w:r>
-      <w:r>
-        <w:rPr>
-          <w:rFonts w:ascii="Courier New" w:eastAsia="Times New Roman" w:hAnsi="Courier New" w:cs="Courier New"/>
-          <w:bCs/>
-          <w:color w:val="000000"/>
-          <w:sz w:val="20"/>
-          <w:szCs w:val="20"/>
-          <w:lang w:eastAsia="en-US"/>
-        </w:rPr>
-        <w:t>], seq 4020762119, win 8192, options [mss 1440,nop,nop,sackOK], length 0</w:t>
-      </w:r>
-    </w:p>
-    <w:p>
-      <w:pPr>
-        <w:pBdr>
-          <w:top w:val="single" w:sz="6" w:space="6" w:color="E5E5E5"/>
-          <w:left w:val="single" w:sz="24" w:space="12" w:color="E5E5E5"/>
-          <w:bottom w:val="single" w:sz="6" w:space="6" w:color="E5E5E5"/>
-          <w:right w:val="single" w:sz="6" w:space="12" w:color="E5E5E5"/>
-        </w:pBdr>
-        <w:shd w:val="clear" w:color="auto" w:fill="FFFAE9"/>
-        <w:tabs>
-          <w:tab w:val="left" w:pos="916"/>
-          <w:tab w:val="left" w:pos="1832"/>
-          <w:tab w:val="left" w:pos="3000"/>
-          <w:tab w:val="left" w:pos="5940"/>
-        </w:tabs>
-        <w:spacing w:after="120" w:line="240" w:lineRule="auto"/>
-        <w:ind w:left="360"/>
-        <w:rPr>
-          <w:rFonts w:ascii="Courier New" w:eastAsia="Times New Roman" w:hAnsi="Courier New" w:cs="Courier New"/>
-          <w:bCs/>
-          <w:color w:val="000000"/>
-          <w:sz w:val="20"/>
-          <w:szCs w:val="20"/>
-          <w:lang w:eastAsia="en-US"/>
-        </w:rPr>
-      </w:pPr>
-      <w:r>
-        <w:rPr>
-          <w:rFonts w:ascii="Courier New" w:eastAsia="Times New Roman" w:hAnsi="Courier New" w:cs="Courier New"/>
-          <w:bCs/>
-          <w:color w:val="000000"/>
-          <w:sz w:val="20"/>
-          <w:szCs w:val="20"/>
-          <w:lang w:eastAsia="en-US"/>
+        <w:t xml:space="preserve">$ </w:t>
+      </w:r>
+      <w:r>
+        <w:rPr>
+          <w:rFonts w:ascii="Courier New" w:eastAsia="Times New Roman" w:hAnsi="Courier New" w:cs="Courier New"/>
+          <w:b/>
+          <w:bCs/>
+          <w:color w:val="000000"/>
+          <w:sz w:val="20"/>
+          <w:szCs w:val="20"/>
+          <w:lang w:eastAsia="en-US"/>
+        </w:rPr>
+        <w:t xml:space="preserve">az network nic ip-config address-pool add --ip-config-name </w:t>
+      </w:r>
+      <w:r>
+        <w:rPr>
+          <w:rFonts w:ascii="Courier New" w:eastAsia="Times New Roman" w:hAnsi="Courier New" w:cs="Courier New"/>
+          <w:b/>
+          <w:bCs/>
+          <w:color w:val="FF0000"/>
+          <w:sz w:val="20"/>
+          <w:szCs w:val="20"/>
+          <w:lang w:eastAsia="en-US"/>
+        </w:rPr>
+        <w:t>nva-2</w:t>
+      </w:r>
+      <w:r>
+        <w:rPr>
+          <w:rFonts w:ascii="Courier New" w:eastAsia="Times New Roman" w:hAnsi="Courier New" w:cs="Courier New"/>
+          <w:b/>
+          <w:bCs/>
+          <w:color w:val="000000"/>
+          <w:sz w:val="20"/>
+          <w:szCs w:val="20"/>
+          <w:lang w:eastAsia="en-US"/>
+        </w:rPr>
+        <w:t>-nic1</w:t>
+      </w:r>
+      <w:r>
+        <w:rPr>
+          <w:rFonts w:ascii="Courier New" w:eastAsia="Times New Roman" w:hAnsi="Courier New" w:cs="Courier New"/>
+          <w:b/>
+          <w:bCs/>
+          <w:color w:val="000000"/>
+          <w:sz w:val="20"/>
+          <w:szCs w:val="20"/>
+          <w:lang w:eastAsia="en-US"/>
+        </w:rPr>
+        <w:t xml:space="preserve">-ipConfig --nic-name </w:t>
+      </w:r>
+      <w:r>
+        <w:rPr>
+          <w:rFonts w:ascii="Courier New" w:eastAsia="Times New Roman" w:hAnsi="Courier New" w:cs="Courier New"/>
+          <w:b/>
+          <w:bCs/>
+          <w:color w:val="FF0000"/>
+          <w:sz w:val="20"/>
+          <w:szCs w:val="20"/>
+          <w:lang w:eastAsia="en-US"/>
+        </w:rPr>
+        <w:t>nva-2</w:t>
+      </w:r>
+      <w:r>
+        <w:rPr>
+          <w:rFonts w:ascii="Courier New" w:eastAsia="Times New Roman" w:hAnsi="Courier New" w:cs="Courier New"/>
+          <w:b/>
+          <w:bCs/>
+          <w:color w:val="000000"/>
+          <w:sz w:val="20"/>
+          <w:szCs w:val="20"/>
+          <w:lang w:eastAsia="en-US"/>
+        </w:rPr>
+        <w:t>-nic1</w:t>
+      </w:r>
+      <w:r>
+        <w:rPr>
+          <w:rFonts w:ascii="Courier New" w:eastAsia="Times New Roman" w:hAnsi="Courier New" w:cs="Courier New"/>
+          <w:b/>
+          <w:bCs/>
+          <w:color w:val="000000"/>
+          <w:sz w:val="20"/>
+          <w:szCs w:val="20"/>
+          <w:lang w:eastAsia="en-US"/>
+        </w:rPr>
+        <w:t xml:space="preserve"> --address-pool nva-slbBackend</w:t>
+      </w:r>
+      <w:r>
+        <w:rPr>
+          <w:rFonts w:ascii="Courier New" w:eastAsia="Times New Roman" w:hAnsi="Courier New" w:cs="Courier New"/>
+          <w:b/>
+          <w:bCs/>
+          <w:color w:val="000000"/>
+          <w:sz w:val="20"/>
+          <w:szCs w:val="20"/>
+          <w:lang w:eastAsia="en-US"/>
+        </w:rPr>
+        <w:t>-ex</w:t>
+      </w:r>
+      <w:r>
+        <w:rPr>
+          <w:rFonts w:ascii="Courier New" w:eastAsia="Times New Roman" w:hAnsi="Courier New" w:cs="Courier New"/>
+          <w:b/>
+          <w:bCs/>
+          <w:color w:val="000000"/>
+          <w:sz w:val="20"/>
+          <w:szCs w:val="20"/>
+          <w:lang w:eastAsia="en-US"/>
+        </w:rPr>
+        <w:t>t</w:t>
+      </w:r>
+      <w:r>
+        <w:rPr>
+          <w:rFonts w:ascii="Courier New" w:eastAsia="Times New Roman" w:hAnsi="Courier New" w:cs="Courier New"/>
+          <w:b/>
+          <w:bCs/>
+          <w:color w:val="000000"/>
+          <w:sz w:val="20"/>
+          <w:szCs w:val="20"/>
+          <w:lang w:eastAsia="en-US"/>
+        </w:rPr>
+        <w:t xml:space="preserve"> --lb-name nva-slb</w:t>
+      </w:r>
+      <w:r>
+        <w:rPr>
+          <w:rFonts w:ascii="Courier New" w:eastAsia="Times New Roman" w:hAnsi="Courier New" w:cs="Courier New"/>
+          <w:b/>
+          <w:bCs/>
+          <w:color w:val="000000"/>
+          <w:sz w:val="20"/>
+          <w:szCs w:val="20"/>
+          <w:lang w:eastAsia="en-US"/>
+        </w:rPr>
+        <w:t>-ex</w:t>
+      </w:r>
+      <w:r>
+        <w:rPr>
+          <w:rFonts w:ascii="Courier New" w:eastAsia="Times New Roman" w:hAnsi="Courier New" w:cs="Courier New"/>
+          <w:b/>
+          <w:bCs/>
+          <w:color w:val="000000"/>
+          <w:sz w:val="20"/>
+          <w:szCs w:val="20"/>
+          <w:lang w:eastAsia="en-US"/>
+        </w:rPr>
+        <w:t>t</w:t>
+      </w:r>
+    </w:p>
+    <w:p>
+      <w:pPr>
+        <w:shd w:val="clear" w:color="auto" w:fill="FFFFFF"/>
+        <w:spacing w:before="0" w:after="240" w:line="339" w:lineRule="atLeast"/>
+        <w:rPr>
+          <w:rFonts w:ascii="Calibri" w:eastAsia="Times New Roman" w:hAnsi="Calibri" w:cs="Calibri"/>
+          <w:lang w:eastAsia="en-US"/>
+        </w:rPr>
+      </w:pPr>
+    </w:p>
+    <w:p>
+      <w:pPr>
+        <w:shd w:val="clear" w:color="auto" w:fill="FFFFFF"/>
+        <w:spacing w:before="0" w:after="240" w:line="339" w:lineRule="atLeast"/>
+        <w:rPr>
+          <w:rFonts w:ascii="Calibri" w:eastAsia="Times New Roman" w:hAnsi="Calibri" w:cs="Calibri"/>
+          <w:lang w:val="en" w:eastAsia="en-US"/>
+        </w:rPr>
+      </w:pPr>
+      <w:r>
+        <w:rPr>
+          <w:rFonts w:ascii="Calibri" w:eastAsia="Times New Roman" w:hAnsi="Calibri" w:cs="Calibri"/>
+          <w:lang w:val="en" w:eastAsia="en-US"/>
+        </w:rPr>
+        <w:t xml:space="preserve">The first </w:t>
+      </w:r>
+      <w:r>
+        <w:rPr>
+          <w:rFonts w:ascii="Calibri" w:eastAsia="Times New Roman" w:hAnsi="Calibri" w:cs="Calibri"/>
+          <w:lang w:val="en" w:eastAsia="en-US"/>
+        </w:rPr>
+        <w:t>problem</w:t>
+      </w:r>
+      <w:r>
+        <w:rPr>
+          <w:rFonts w:ascii="Calibri" w:eastAsia="Times New Roman" w:hAnsi="Calibri" w:cs="Calibri"/>
+          <w:lang w:val="en" w:eastAsia="en-US"/>
         </w:rPr>
         <w:t xml:space="preserve"> </w:t>
+      </w:r>
+      <w:r>
+        <w:rPr>
+          <w:rFonts w:ascii="Calibri" w:eastAsia="Times New Roman" w:hAnsi="Calibri" w:cs="Calibri"/>
+          <w:lang w:val="en" w:eastAsia="en-US"/>
+        </w:rPr>
+        <w:t xml:space="preserve">we need to solve </w:t>
+      </w:r>
+      <w:r>
+        <w:rPr>
+          <w:rFonts w:ascii="Calibri" w:eastAsia="Times New Roman" w:hAnsi="Calibri" w:cs="Calibri"/>
+          <w:lang w:val="en" w:eastAsia="en-US"/>
+        </w:rPr>
+        <w:t xml:space="preserve">is routing at the NVA. The NVA </w:t>
+      </w:r>
+      <w:r>
+        <w:rPr>
+          <w:rFonts w:ascii="Calibri" w:eastAsia="Times New Roman" w:hAnsi="Calibri" w:cs="Calibri"/>
+          <w:lang w:val="en" w:eastAsia="en-US"/>
+        </w:rPr>
+        <w:t>had</w:t>
+      </w:r>
+      <w:r>
+        <w:rPr>
+          <w:rFonts w:ascii="Calibri" w:eastAsia="Times New Roman" w:hAnsi="Calibri" w:cs="Calibri"/>
+          <w:lang w:val="en" w:eastAsia="en-US"/>
+        </w:rPr>
+        <w:t xml:space="preserve"> a </w:t>
+      </w:r>
+      <w:r>
+        <w:rPr>
+          <w:rFonts w:ascii="Calibri" w:eastAsia="Times New Roman" w:hAnsi="Calibri" w:cs="Calibri"/>
+          <w:lang w:val="en" w:eastAsia="en-US"/>
+        </w:rPr>
+        <w:t>static</w:t>
+      </w:r>
+      <w:r>
+        <w:rPr>
+          <w:rFonts w:ascii="Calibri" w:eastAsia="Times New Roman" w:hAnsi="Calibri" w:cs="Calibri"/>
+          <w:lang w:val="en" w:eastAsia="en-US"/>
+        </w:rPr>
+        <w:t xml:space="preserve"> route </w:t>
+      </w:r>
+      <w:r>
+        <w:rPr>
+          <w:rFonts w:ascii="Calibri" w:eastAsia="Times New Roman" w:hAnsi="Calibri" w:cs="Calibri"/>
+          <w:lang w:val="en" w:eastAsia="en-US"/>
+        </w:rPr>
+        <w:t xml:space="preserve">for the IP address where the LB probes come from (168.63.129.16) </w:t>
+      </w:r>
+      <w:r>
+        <w:rPr>
+          <w:rFonts w:ascii="Calibri" w:eastAsia="Times New Roman" w:hAnsi="Calibri" w:cs="Calibri"/>
+          <w:lang w:val="en" w:eastAsia="en-US"/>
+        </w:rPr>
+        <w:t>pointing to 10.4.</w:t>
+      </w:r>
+      <w:r>
+        <w:rPr>
+          <w:rFonts w:ascii="Calibri" w:eastAsia="Times New Roman" w:hAnsi="Calibri" w:cs="Calibri"/>
+          <w:lang w:val="en" w:eastAsia="en-US"/>
+        </w:rPr>
+        <w:t>2</w:t>
+      </w:r>
+      <w:r>
+        <w:rPr>
+          <w:rFonts w:ascii="Calibri" w:eastAsia="Times New Roman" w:hAnsi="Calibri" w:cs="Calibri"/>
+          <w:lang w:val="en" w:eastAsia="en-US"/>
+        </w:rPr>
+        <w:t xml:space="preserve">.1 (eth1, its </w:t>
+      </w:r>
+      <w:r>
+        <w:rPr>
+          <w:rFonts w:ascii="Calibri" w:eastAsia="Times New Roman" w:hAnsi="Calibri" w:cs="Calibri"/>
+          <w:lang w:val="en" w:eastAsia="en-US"/>
+        </w:rPr>
+        <w:t>internal</w:t>
+      </w:r>
+      <w:r>
+        <w:rPr>
+          <w:rFonts w:ascii="Calibri" w:eastAsia="Times New Roman" w:hAnsi="Calibri" w:cs="Calibri"/>
+          <w:lang w:val="en" w:eastAsia="en-US"/>
+        </w:rPr>
+        <w:t xml:space="preserve">, </w:t>
+      </w:r>
+      <w:r>
+        <w:rPr>
+          <w:rFonts w:ascii="Calibri" w:eastAsia="Times New Roman" w:hAnsi="Calibri" w:cs="Calibri"/>
+          <w:lang w:val="en" w:eastAsia="en-US"/>
+        </w:rPr>
+        <w:t>vnet</w:t>
+      </w:r>
+      <w:r>
+        <w:rPr>
+          <w:rFonts w:ascii="Calibri" w:eastAsia="Times New Roman" w:hAnsi="Calibri" w:cs="Calibri"/>
+          <w:lang w:val="en" w:eastAsia="en-US"/>
+        </w:rPr>
+        <w:t>-facing interface). S</w:t>
+      </w:r>
+      <w:r>
+        <w:rPr>
+          <w:rFonts w:ascii="Calibri" w:eastAsia="Times New Roman" w:hAnsi="Calibri" w:cs="Calibri"/>
+          <w:lang w:val="en" w:eastAsia="en-US"/>
+        </w:rPr>
+        <w:t>o that when a probe from the in</w:t>
+      </w:r>
+      <w:r>
+        <w:rPr>
+          <w:rFonts w:ascii="Calibri" w:eastAsia="Times New Roman" w:hAnsi="Calibri" w:cs="Calibri"/>
+          <w:lang w:val="en" w:eastAsia="en-US"/>
+        </w:rPr>
+        <w:t>ternal load bal</w:t>
+      </w:r>
+      <w:r>
+        <w:rPr>
+          <w:rFonts w:ascii="Calibri" w:eastAsia="Times New Roman" w:hAnsi="Calibri" w:cs="Calibri"/>
+          <w:lang w:val="en" w:eastAsia="en-US"/>
+        </w:rPr>
+        <w:t>ancer arrives, its answer will be sent</w:t>
+      </w:r>
+      <w:r>
+        <w:rPr>
+          <w:rFonts w:ascii="Calibri" w:eastAsia="Times New Roman" w:hAnsi="Calibri" w:cs="Calibri"/>
+          <w:lang w:val="en" w:eastAsia="en-US"/>
+        </w:rPr>
+        <w:t xml:space="preserve"> down</w:t>
+      </w:r>
+      <w:r>
+        <w:rPr>
+          <w:rFonts w:ascii="Calibri" w:eastAsia="Times New Roman" w:hAnsi="Calibri" w:cs="Calibri"/>
+          <w:lang w:val="en" w:eastAsia="en-US"/>
+        </w:rPr>
+        <w:t xml:space="preserve"> eth</w:t>
+      </w:r>
+      <w:r>
+        <w:rPr>
+          <w:rFonts w:ascii="Calibri" w:eastAsia="Times New Roman" w:hAnsi="Calibri" w:cs="Calibri"/>
+          <w:lang w:val="en" w:eastAsia="en-US"/>
+        </w:rPr>
+        <w:t>0</w:t>
+      </w:r>
+      <w:r>
+        <w:rPr>
+          <w:rFonts w:ascii="Calibri" w:eastAsia="Times New Roman" w:hAnsi="Calibri" w:cs="Calibri"/>
+          <w:lang w:val="en" w:eastAsia="en-US"/>
+        </w:rPr>
+        <w:t>.</w:t>
+      </w:r>
+    </w:p>
+    <w:p>
+      <w:pPr>
+        <w:shd w:val="clear" w:color="auto" w:fill="FFFFFF"/>
+        <w:spacing w:before="0" w:after="240" w:line="339" w:lineRule="atLeast"/>
+        <w:rPr>
+          <w:rFonts w:ascii="Calibri" w:eastAsia="Times New Roman" w:hAnsi="Calibri" w:cs="Calibri"/>
+          <w:lang w:val="en" w:eastAsia="en-US"/>
+        </w:rPr>
+      </w:pPr>
+      <w:r>
+        <w:rPr>
+          <w:rFonts w:ascii="Calibri" w:eastAsia="Times New Roman" w:hAnsi="Calibri" w:cs="Calibri"/>
+          <w:lang w:val="en" w:eastAsia="en-US"/>
+        </w:rPr>
+        <w:t>However, what happens when a probe arrives from th</w:t>
+      </w:r>
+      <w:r>
+        <w:rPr>
+          <w:rFonts w:ascii="Calibri" w:eastAsia="Times New Roman" w:hAnsi="Calibri" w:cs="Calibri"/>
+          <w:lang w:val="en" w:eastAsia="en-US"/>
+        </w:rPr>
+        <w:t>e internal load balancer on eth1</w:t>
+      </w:r>
+      <w:r>
+        <w:rPr>
+          <w:rFonts w:ascii="Calibri" w:eastAsia="Times New Roman" w:hAnsi="Calibri" w:cs="Calibri"/>
+          <w:lang w:val="en" w:eastAsia="en-US"/>
+        </w:rPr>
+        <w:t xml:space="preserve">? Since the </w:t>
+      </w:r>
+      <w:r>
+        <w:rPr>
+          <w:rFonts w:ascii="Calibri" w:eastAsia="Times New Roman" w:hAnsi="Calibri" w:cs="Calibri"/>
+          <w:lang w:val="en" w:eastAsia="en-US"/>
+        </w:rPr>
+        <w:t>static route is pointing up eth0</w:t>
+      </w:r>
+      <w:r>
+        <w:rPr>
+          <w:rFonts w:ascii="Calibri" w:eastAsia="Times New Roman" w:hAnsi="Calibri" w:cs="Calibri"/>
+          <w:lang w:val="en" w:eastAsia="en-US"/>
+        </w:rPr>
+        <w:t>, it would send the answer there. But this is not going to work, because the answer needs to be sent over the same interface.</w:t>
+      </w:r>
+    </w:p>
+    <w:p>
+      <w:pPr>
+        <w:pStyle w:val="ListParagraph"/>
+        <w:numPr>
+          <w:ilvl w:val="0"/>
+          <w:numId w:val="25"/>
+        </w:numPr>
+        <w:spacing w:before="0" w:line="240" w:lineRule="auto"/>
+        <w:ind w:hanging="810"/>
+        <w:textAlignment w:val="center"/>
+        <w:rPr>
+          <w:rFonts w:ascii="Calibri" w:hAnsi="Calibri" w:cs="Calibri"/>
+        </w:rPr>
+      </w:pPr>
+      <w:r>
+        <w:rPr>
+          <w:rFonts w:ascii="Calibri" w:hAnsi="Calibri" w:cs="Calibri"/>
+        </w:rPr>
+        <w:t xml:space="preserve">You </w:t>
+      </w:r>
+      <w:r>
+        <w:rPr>
+          <w:rFonts w:ascii="Calibri" w:hAnsi="Calibri" w:cs="Calibri"/>
+        </w:rPr>
+        <w:t xml:space="preserve">can </w:t>
+      </w:r>
+      <w:r>
+        <w:rPr>
+          <w:rFonts w:ascii="Calibri" w:hAnsi="Calibri" w:cs="Calibri"/>
+        </w:rPr>
+        <w:t xml:space="preserve"> verify this behavi</w:t>
+      </w:r>
+      <w:r>
+        <w:rPr>
+          <w:rFonts w:ascii="Calibri" w:hAnsi="Calibri" w:cs="Calibri"/>
+        </w:rPr>
+        <w:t>o</w:t>
+      </w:r>
+      <w:r>
+        <w:rPr>
+          <w:rFonts w:ascii="Calibri" w:hAnsi="Calibri" w:cs="Calibri"/>
+        </w:rPr>
+        <w:t>r</w:t>
+      </w:r>
+      <w:r>
+        <w:rPr>
+          <w:rFonts w:ascii="Calibri" w:hAnsi="Calibri" w:cs="Calibri"/>
+        </w:rPr>
+        <w:t xml:space="preserve"> connecting to one of the NVA VMs and</w:t>
+      </w:r>
+      <w:r>
+        <w:rPr>
+          <w:rFonts w:ascii="Calibri" w:hAnsi="Calibri" w:cs="Calibri"/>
+        </w:rPr>
+        <w:t xml:space="preserve"> capturing traffic on both ports (filtering it to the </w:t>
+      </w:r>
+      <w:r>
+        <w:rPr>
+          <w:rFonts w:ascii="Calibri" w:hAnsi="Calibri" w:cs="Calibri"/>
+        </w:rPr>
+        <w:t xml:space="preserve">TCP </w:t>
+      </w:r>
+      <w:r>
+        <w:rPr>
+          <w:rFonts w:ascii="Calibri" w:hAnsi="Calibri" w:cs="Calibri"/>
+        </w:rPr>
+        <w:t>ports where the probes are configured)</w:t>
+      </w:r>
+      <w:r>
+        <w:rPr>
+          <w:rFonts w:ascii="Calibri" w:hAnsi="Calibri" w:cs="Calibri"/>
+        </w:rPr>
+        <w:t>. In this case we are connecting to nva-1, and verifying the internal interface and TCP port (eth0, TCP port 1138)</w:t>
+      </w:r>
+      <w:r>
+        <w:rPr>
+          <w:rFonts w:ascii="Calibri" w:hAnsi="Calibri" w:cs="Calibri"/>
+        </w:rPr>
+        <w:t>:</w:t>
       </w:r>
     </w:p>
     <w:p>
@@ -22283,6 +22850,43 @@
     </w:p>
     <w:p>
       <w:pPr>
+        <w:pBdr>
+          <w:top w:val="single" w:sz="6" w:space="6" w:color="E5E5E5"/>
+          <w:left w:val="single" w:sz="24" w:space="12" w:color="E5E5E5"/>
+          <w:bottom w:val="single" w:sz="6" w:space="6" w:color="E5E5E5"/>
+          <w:right w:val="single" w:sz="6" w:space="12" w:color="E5E5E5"/>
+        </w:pBdr>
+        <w:shd w:val="clear" w:color="auto" w:fill="FFFAE9"/>
+        <w:tabs>
+          <w:tab w:val="left" w:pos="916"/>
+          <w:tab w:val="left" w:pos="1832"/>
+          <w:tab w:val="left" w:pos="3000"/>
+          <w:tab w:val="left" w:pos="5940"/>
+        </w:tabs>
+        <w:spacing w:after="120" w:line="240" w:lineRule="auto"/>
+        <w:ind w:left="360"/>
+        <w:rPr>
+          <w:rFonts w:ascii="Courier New" w:eastAsia="Times New Roman" w:hAnsi="Courier New" w:cs="Courier New"/>
+          <w:b/>
+          <w:bCs/>
+          <w:color w:val="000000"/>
+          <w:sz w:val="20"/>
+          <w:szCs w:val="20"/>
+          <w:lang w:eastAsia="en-US"/>
+        </w:rPr>
+      </w:pPr>
+      <w:r>
+        <w:rPr>
+          <w:rFonts w:ascii="Calibri" w:eastAsia="Times New Roman" w:hAnsi="Calibri" w:cs="Calibri"/>
+          <w:color w:val="333333"/>
+          <w:highlight w:val="yellow"/>
+          <w:lang w:val="en" w:eastAsia="en-US"/>
+        </w:rPr>
+        <w:t>Remove static route to LB?</w:t>
+      </w:r>
+    </w:p>
+    <w:p>
+      <w:pPr>
         <w:shd w:val="clear" w:color="auto" w:fill="FFFFFF"/>
         <w:spacing w:before="0" w:after="240" w:line="339" w:lineRule="atLeast"/>
         <w:jc w:val="both"/>
@@ -22292,14 +22896,539 @@
           <w:lang w:val="en" w:eastAsia="en-US"/>
         </w:rPr>
       </w:pPr>
-      <w:r>
+    </w:p>
+    <w:p>
+      <w:pPr>
+        <w:pBdr>
+          <w:top w:val="single" w:sz="6" w:space="6" w:color="E5E5E5"/>
+          <w:left w:val="single" w:sz="24" w:space="12" w:color="E5E5E5"/>
+          <w:bottom w:val="single" w:sz="6" w:space="6" w:color="E5E5E5"/>
+          <w:right w:val="single" w:sz="6" w:space="12" w:color="E5E5E5"/>
+        </w:pBdr>
+        <w:shd w:val="clear" w:color="auto" w:fill="FFFAE9"/>
+        <w:tabs>
+          <w:tab w:val="left" w:pos="916"/>
+          <w:tab w:val="left" w:pos="1832"/>
+          <w:tab w:val="left" w:pos="3000"/>
+          <w:tab w:val="left" w:pos="5940"/>
+        </w:tabs>
+        <w:spacing w:after="120" w:line="240" w:lineRule="auto"/>
+        <w:ind w:left="360"/>
+        <w:rPr>
+          <w:rFonts w:ascii="Courier New" w:eastAsia="Times New Roman" w:hAnsi="Courier New" w:cs="Courier New"/>
+          <w:b/>
+          <w:bCs/>
+          <w:color w:val="000000"/>
+          <w:sz w:val="20"/>
+          <w:szCs w:val="20"/>
+          <w:lang w:eastAsia="en-US"/>
+        </w:rPr>
+      </w:pPr>
+      <w:r>
+        <w:rPr>
+          <w:rFonts w:ascii="Courier New" w:eastAsia="Times New Roman" w:hAnsi="Courier New" w:cs="Courier New"/>
+          <w:b/>
+          <w:bCs/>
+          <w:color w:val="000000"/>
+          <w:sz w:val="20"/>
+          <w:szCs w:val="20"/>
+          <w:lang w:eastAsia="en-US"/>
+        </w:rPr>
+        <w:t>jose@nva-1:~$ sudo tcpdump -i eth0 port 1138</w:t>
+      </w:r>
+    </w:p>
+    <w:p>
+      <w:pPr>
+        <w:pBdr>
+          <w:top w:val="single" w:sz="6" w:space="6" w:color="E5E5E5"/>
+          <w:left w:val="single" w:sz="24" w:space="12" w:color="E5E5E5"/>
+          <w:bottom w:val="single" w:sz="6" w:space="6" w:color="E5E5E5"/>
+          <w:right w:val="single" w:sz="6" w:space="12" w:color="E5E5E5"/>
+        </w:pBdr>
+        <w:shd w:val="clear" w:color="auto" w:fill="FFFAE9"/>
+        <w:tabs>
+          <w:tab w:val="left" w:pos="916"/>
+          <w:tab w:val="left" w:pos="1832"/>
+          <w:tab w:val="left" w:pos="3000"/>
+          <w:tab w:val="left" w:pos="5940"/>
+        </w:tabs>
+        <w:spacing w:after="120" w:line="240" w:lineRule="auto"/>
+        <w:ind w:left="360"/>
+        <w:rPr>
+          <w:rFonts w:ascii="Courier New" w:eastAsia="Times New Roman" w:hAnsi="Courier New" w:cs="Courier New"/>
+          <w:bCs/>
+          <w:color w:val="000000"/>
+          <w:sz w:val="20"/>
+          <w:szCs w:val="20"/>
+          <w:lang w:eastAsia="en-US"/>
+        </w:rPr>
+      </w:pPr>
+      <w:r>
+        <w:rPr>
+          <w:rFonts w:ascii="Courier New" w:eastAsia="Times New Roman" w:hAnsi="Courier New" w:cs="Courier New"/>
+          <w:bCs/>
+          <w:color w:val="000000"/>
+          <w:sz w:val="20"/>
+          <w:szCs w:val="20"/>
+          <w:lang w:eastAsia="en-US"/>
+        </w:rPr>
+        <w:t>tcpdump: verbose output suppressed, use -v or -vv for full protocol decode</w:t>
+      </w:r>
+    </w:p>
+    <w:p>
+      <w:pPr>
+        <w:pBdr>
+          <w:top w:val="single" w:sz="6" w:space="6" w:color="E5E5E5"/>
+          <w:left w:val="single" w:sz="24" w:space="12" w:color="E5E5E5"/>
+          <w:bottom w:val="single" w:sz="6" w:space="6" w:color="E5E5E5"/>
+          <w:right w:val="single" w:sz="6" w:space="12" w:color="E5E5E5"/>
+        </w:pBdr>
+        <w:shd w:val="clear" w:color="auto" w:fill="FFFAE9"/>
+        <w:tabs>
+          <w:tab w:val="left" w:pos="916"/>
+          <w:tab w:val="left" w:pos="1832"/>
+          <w:tab w:val="left" w:pos="3000"/>
+          <w:tab w:val="left" w:pos="5940"/>
+        </w:tabs>
+        <w:spacing w:after="120" w:line="240" w:lineRule="auto"/>
+        <w:ind w:left="360"/>
+        <w:rPr>
+          <w:rFonts w:ascii="Courier New" w:eastAsia="Times New Roman" w:hAnsi="Courier New" w:cs="Courier New"/>
+          <w:bCs/>
+          <w:color w:val="000000"/>
+          <w:sz w:val="20"/>
+          <w:szCs w:val="20"/>
+          <w:lang w:eastAsia="en-US"/>
+        </w:rPr>
+      </w:pPr>
+      <w:r>
+        <w:rPr>
+          <w:rFonts w:ascii="Courier New" w:eastAsia="Times New Roman" w:hAnsi="Courier New" w:cs="Courier New"/>
+          <w:bCs/>
+          <w:color w:val="000000"/>
+          <w:sz w:val="20"/>
+          <w:szCs w:val="20"/>
+          <w:lang w:eastAsia="en-US"/>
+        </w:rPr>
+        <w:t>listening on eth0, link-type EN10MB (Ethernet), capture size 262144 bytes</w:t>
+      </w:r>
+    </w:p>
+    <w:p>
+      <w:pPr>
+        <w:pBdr>
+          <w:top w:val="single" w:sz="6" w:space="6" w:color="E5E5E5"/>
+          <w:left w:val="single" w:sz="24" w:space="12" w:color="E5E5E5"/>
+          <w:bottom w:val="single" w:sz="6" w:space="6" w:color="E5E5E5"/>
+          <w:right w:val="single" w:sz="6" w:space="12" w:color="E5E5E5"/>
+        </w:pBdr>
+        <w:shd w:val="clear" w:color="auto" w:fill="FFFAE9"/>
+        <w:tabs>
+          <w:tab w:val="left" w:pos="916"/>
+          <w:tab w:val="left" w:pos="1832"/>
+          <w:tab w:val="left" w:pos="3000"/>
+          <w:tab w:val="left" w:pos="5940"/>
+        </w:tabs>
+        <w:spacing w:after="120" w:line="240" w:lineRule="auto"/>
+        <w:ind w:left="360"/>
+        <w:rPr>
+          <w:rFonts w:ascii="Courier New" w:eastAsia="Times New Roman" w:hAnsi="Courier New" w:cs="Courier New"/>
+          <w:bCs/>
+          <w:color w:val="000000"/>
+          <w:sz w:val="20"/>
+          <w:szCs w:val="20"/>
+          <w:lang w:eastAsia="en-US"/>
+        </w:rPr>
+      </w:pPr>
+      <w:r>
+        <w:rPr>
+          <w:rFonts w:ascii="Courier New" w:eastAsia="Times New Roman" w:hAnsi="Courier New" w:cs="Courier New"/>
+          <w:bCs/>
+          <w:color w:val="000000"/>
+          <w:sz w:val="20"/>
+          <w:szCs w:val="20"/>
+          <w:lang w:eastAsia="en-US"/>
+        </w:rPr>
+        <w:lastRenderedPageBreak/>
+        <w:t>00:28:46.132933 IP 168.63.129.16.58828 &gt; 10.4.2.101.1138: Flags [</w:t>
+      </w:r>
+      <w:r>
+        <w:rPr>
+          <w:rFonts w:ascii="Courier New" w:eastAsia="Times New Roman" w:hAnsi="Courier New" w:cs="Courier New"/>
+          <w:b/>
+          <w:bCs/>
+          <w:color w:val="000000"/>
+          <w:sz w:val="20"/>
+          <w:szCs w:val="20"/>
+          <w:lang w:eastAsia="en-US"/>
+        </w:rPr>
+        <w:t>SEW</w:t>
+      </w:r>
+      <w:r>
+        <w:rPr>
+          <w:rFonts w:ascii="Courier New" w:eastAsia="Times New Roman" w:hAnsi="Courier New" w:cs="Courier New"/>
+          <w:bCs/>
+          <w:color w:val="000000"/>
+          <w:sz w:val="20"/>
+          <w:szCs w:val="20"/>
+          <w:lang w:eastAsia="en-US"/>
+        </w:rPr>
+        <w:t>], seq 185817799, win 8192, options [mss 1440,nop,wscale 8,nop,nop,sackOK], length 0</w:t>
+      </w:r>
+    </w:p>
+    <w:p>
+      <w:pPr>
+        <w:pBdr>
+          <w:top w:val="single" w:sz="6" w:space="6" w:color="E5E5E5"/>
+          <w:left w:val="single" w:sz="24" w:space="12" w:color="E5E5E5"/>
+          <w:bottom w:val="single" w:sz="6" w:space="6" w:color="E5E5E5"/>
+          <w:right w:val="single" w:sz="6" w:space="12" w:color="E5E5E5"/>
+        </w:pBdr>
+        <w:shd w:val="clear" w:color="auto" w:fill="FFFAE9"/>
+        <w:tabs>
+          <w:tab w:val="left" w:pos="916"/>
+          <w:tab w:val="left" w:pos="1832"/>
+          <w:tab w:val="left" w:pos="3000"/>
+          <w:tab w:val="left" w:pos="5940"/>
+        </w:tabs>
+        <w:spacing w:after="120" w:line="240" w:lineRule="auto"/>
+        <w:ind w:left="360"/>
+        <w:rPr>
+          <w:rFonts w:ascii="Courier New" w:eastAsia="Times New Roman" w:hAnsi="Courier New" w:cs="Courier New"/>
+          <w:bCs/>
+          <w:color w:val="000000"/>
+          <w:sz w:val="20"/>
+          <w:szCs w:val="20"/>
+          <w:lang w:eastAsia="en-US"/>
+        </w:rPr>
+      </w:pPr>
+      <w:r>
+        <w:rPr>
+          <w:rFonts w:ascii="Courier New" w:eastAsia="Times New Roman" w:hAnsi="Courier New" w:cs="Courier New"/>
+          <w:bCs/>
+          <w:color w:val="000000"/>
+          <w:sz w:val="20"/>
+          <w:szCs w:val="20"/>
+          <w:lang w:eastAsia="en-US"/>
+        </w:rPr>
+        <w:t>00:28:49.132924 IP 168.63.129.16.58828 &gt; 10.4.2.101.1138: Flags [</w:t>
+      </w:r>
+      <w:r>
+        <w:rPr>
+          <w:rFonts w:ascii="Courier New" w:eastAsia="Times New Roman" w:hAnsi="Courier New" w:cs="Courier New"/>
+          <w:b/>
+          <w:bCs/>
+          <w:color w:val="000000"/>
+          <w:sz w:val="20"/>
+          <w:szCs w:val="20"/>
+          <w:lang w:eastAsia="en-US"/>
+        </w:rPr>
+        <w:t>SEW</w:t>
+      </w:r>
+      <w:r>
+        <w:rPr>
+          <w:rFonts w:ascii="Courier New" w:eastAsia="Times New Roman" w:hAnsi="Courier New" w:cs="Courier New"/>
+          <w:bCs/>
+          <w:color w:val="000000"/>
+          <w:sz w:val="20"/>
+          <w:szCs w:val="20"/>
+          <w:lang w:eastAsia="en-US"/>
+        </w:rPr>
+        <w:t>], seq 185817799, win 8192, options [mss 1440,nop,wscale 8,nop,nop,sackOK], length 0</w:t>
+      </w:r>
+    </w:p>
+    <w:p>
+      <w:pPr>
+        <w:pBdr>
+          <w:top w:val="single" w:sz="6" w:space="6" w:color="E5E5E5"/>
+          <w:left w:val="single" w:sz="24" w:space="12" w:color="E5E5E5"/>
+          <w:bottom w:val="single" w:sz="6" w:space="6" w:color="E5E5E5"/>
+          <w:right w:val="single" w:sz="6" w:space="12" w:color="E5E5E5"/>
+        </w:pBdr>
+        <w:shd w:val="clear" w:color="auto" w:fill="FFFAE9"/>
+        <w:tabs>
+          <w:tab w:val="left" w:pos="916"/>
+          <w:tab w:val="left" w:pos="1832"/>
+          <w:tab w:val="left" w:pos="3000"/>
+          <w:tab w:val="left" w:pos="5940"/>
+        </w:tabs>
+        <w:spacing w:after="120" w:line="240" w:lineRule="auto"/>
+        <w:ind w:left="360"/>
+        <w:rPr>
+          <w:rFonts w:ascii="Courier New" w:eastAsia="Times New Roman" w:hAnsi="Courier New" w:cs="Courier New"/>
+          <w:bCs/>
+          <w:color w:val="000000"/>
+          <w:sz w:val="20"/>
+          <w:szCs w:val="20"/>
+          <w:lang w:eastAsia="en-US"/>
+        </w:rPr>
+      </w:pPr>
+      <w:r>
+        <w:rPr>
+          <w:rFonts w:ascii="Courier New" w:eastAsia="Times New Roman" w:hAnsi="Courier New" w:cs="Courier New"/>
+          <w:bCs/>
+          <w:color w:val="000000"/>
+          <w:sz w:val="20"/>
+          <w:szCs w:val="20"/>
+          <w:lang w:eastAsia="en-US"/>
+        </w:rPr>
+        <w:t>00:28:55.133011 IP 168.63.129.16.58828 &gt; 10.4.2.101.1138: Flags [</w:t>
+      </w:r>
+      <w:r>
+        <w:rPr>
+          <w:rFonts w:ascii="Courier New" w:eastAsia="Times New Roman" w:hAnsi="Courier New" w:cs="Courier New"/>
+          <w:b/>
+          <w:bCs/>
+          <w:color w:val="000000"/>
+          <w:sz w:val="20"/>
+          <w:szCs w:val="20"/>
+          <w:lang w:eastAsia="en-US"/>
+        </w:rPr>
+        <w:t>S</w:t>
+      </w:r>
+      <w:r>
+        <w:rPr>
+          <w:rFonts w:ascii="Courier New" w:eastAsia="Times New Roman" w:hAnsi="Courier New" w:cs="Courier New"/>
+          <w:bCs/>
+          <w:color w:val="000000"/>
+          <w:sz w:val="20"/>
+          <w:szCs w:val="20"/>
+          <w:lang w:eastAsia="en-US"/>
+        </w:rPr>
+        <w:t>], seq 185817799, win 8192, options [mss 1440,nop,nop,sackOK], length 0</w:t>
+      </w:r>
+    </w:p>
+    <w:p>
+      <w:pPr>
+        <w:pBdr>
+          <w:top w:val="single" w:sz="6" w:space="6" w:color="E5E5E5"/>
+          <w:left w:val="single" w:sz="24" w:space="12" w:color="E5E5E5"/>
+          <w:bottom w:val="single" w:sz="6" w:space="6" w:color="E5E5E5"/>
+          <w:right w:val="single" w:sz="6" w:space="12" w:color="E5E5E5"/>
+        </w:pBdr>
+        <w:shd w:val="clear" w:color="auto" w:fill="FFFAE9"/>
+        <w:tabs>
+          <w:tab w:val="left" w:pos="916"/>
+          <w:tab w:val="left" w:pos="1832"/>
+          <w:tab w:val="left" w:pos="3000"/>
+          <w:tab w:val="left" w:pos="5940"/>
+        </w:tabs>
+        <w:spacing w:after="120" w:line="240" w:lineRule="auto"/>
+        <w:ind w:left="360"/>
+        <w:rPr>
+          <w:rFonts w:ascii="Courier New" w:eastAsia="Times New Roman" w:hAnsi="Courier New" w:cs="Courier New"/>
+          <w:bCs/>
+          <w:color w:val="000000"/>
+          <w:sz w:val="20"/>
+          <w:szCs w:val="20"/>
+          <w:lang w:eastAsia="en-US"/>
+        </w:rPr>
+      </w:pPr>
+      <w:r>
+        <w:rPr>
+          <w:rFonts w:ascii="Courier New" w:eastAsia="Times New Roman" w:hAnsi="Courier New" w:cs="Courier New"/>
+          <w:bCs/>
+          <w:color w:val="000000"/>
+          <w:sz w:val="20"/>
+          <w:szCs w:val="20"/>
+          <w:lang w:eastAsia="en-US"/>
+        </w:rPr>
+        <w:t>00:29:01.133386 IP 168.63.129.16.59016 &gt; 10.4.2.101.1138: Flags [</w:t>
+      </w:r>
+      <w:r>
+        <w:rPr>
+          <w:rFonts w:ascii="Courier New" w:eastAsia="Times New Roman" w:hAnsi="Courier New" w:cs="Courier New"/>
+          <w:b/>
+          <w:bCs/>
+          <w:color w:val="000000"/>
+          <w:sz w:val="20"/>
+          <w:szCs w:val="20"/>
+          <w:lang w:eastAsia="en-US"/>
+        </w:rPr>
+        <w:t>SEW</w:t>
+      </w:r>
+      <w:r>
+        <w:rPr>
+          <w:rFonts w:ascii="Courier New" w:eastAsia="Times New Roman" w:hAnsi="Courier New" w:cs="Courier New"/>
+          <w:bCs/>
+          <w:color w:val="000000"/>
+          <w:sz w:val="20"/>
+          <w:szCs w:val="20"/>
+          <w:lang w:eastAsia="en-US"/>
+        </w:rPr>
+        <w:t>], seq 4020762119, win 8192, options [mss 1440,nop,wscale 8,nop,nop,sackOK], length 0</w:t>
+      </w:r>
+    </w:p>
+    <w:p>
+      <w:pPr>
+        <w:pBdr>
+          <w:top w:val="single" w:sz="6" w:space="6" w:color="E5E5E5"/>
+          <w:left w:val="single" w:sz="24" w:space="12" w:color="E5E5E5"/>
+          <w:bottom w:val="single" w:sz="6" w:space="6" w:color="E5E5E5"/>
+          <w:right w:val="single" w:sz="6" w:space="12" w:color="E5E5E5"/>
+        </w:pBdr>
+        <w:shd w:val="clear" w:color="auto" w:fill="FFFAE9"/>
+        <w:tabs>
+          <w:tab w:val="left" w:pos="916"/>
+          <w:tab w:val="left" w:pos="1832"/>
+          <w:tab w:val="left" w:pos="3000"/>
+          <w:tab w:val="left" w:pos="5940"/>
+        </w:tabs>
+        <w:spacing w:after="120" w:line="240" w:lineRule="auto"/>
+        <w:ind w:left="360"/>
+        <w:rPr>
+          <w:rFonts w:ascii="Courier New" w:eastAsia="Times New Roman" w:hAnsi="Courier New" w:cs="Courier New"/>
+          <w:bCs/>
+          <w:color w:val="000000"/>
+          <w:sz w:val="20"/>
+          <w:szCs w:val="20"/>
+          <w:lang w:eastAsia="en-US"/>
+        </w:rPr>
+      </w:pPr>
+      <w:r>
+        <w:rPr>
+          <w:rFonts w:ascii="Courier New" w:eastAsia="Times New Roman" w:hAnsi="Courier New" w:cs="Courier New"/>
+          <w:bCs/>
+          <w:color w:val="000000"/>
+          <w:sz w:val="20"/>
+          <w:szCs w:val="20"/>
+          <w:lang w:eastAsia="en-US"/>
+        </w:rPr>
+        <w:t>00:29:04.133306 IP 168.63.129.16.59016 &gt; 10.4.2.101.1138: Flags [</w:t>
+      </w:r>
+      <w:r>
+        <w:rPr>
+          <w:rFonts w:ascii="Courier New" w:eastAsia="Times New Roman" w:hAnsi="Courier New" w:cs="Courier New"/>
+          <w:b/>
+          <w:bCs/>
+          <w:color w:val="000000"/>
+          <w:sz w:val="20"/>
+          <w:szCs w:val="20"/>
+          <w:lang w:eastAsia="en-US"/>
+        </w:rPr>
+        <w:t>SEW</w:t>
+      </w:r>
+      <w:r>
+        <w:rPr>
+          <w:rFonts w:ascii="Courier New" w:eastAsia="Times New Roman" w:hAnsi="Courier New" w:cs="Courier New"/>
+          <w:bCs/>
+          <w:color w:val="000000"/>
+          <w:sz w:val="20"/>
+          <w:szCs w:val="20"/>
+          <w:lang w:eastAsia="en-US"/>
+        </w:rPr>
+        <w:t>], seq 4020762119, win 8192, options [mss 1440,nop,wscale 8,nop,nop,sackOK], length 0</w:t>
+      </w:r>
+    </w:p>
+    <w:p>
+      <w:pPr>
+        <w:pBdr>
+          <w:top w:val="single" w:sz="6" w:space="6" w:color="E5E5E5"/>
+          <w:left w:val="single" w:sz="24" w:space="12" w:color="E5E5E5"/>
+          <w:bottom w:val="single" w:sz="6" w:space="6" w:color="E5E5E5"/>
+          <w:right w:val="single" w:sz="6" w:space="12" w:color="E5E5E5"/>
+        </w:pBdr>
+        <w:shd w:val="clear" w:color="auto" w:fill="FFFAE9"/>
+        <w:tabs>
+          <w:tab w:val="left" w:pos="916"/>
+          <w:tab w:val="left" w:pos="1832"/>
+          <w:tab w:val="left" w:pos="3000"/>
+          <w:tab w:val="left" w:pos="5940"/>
+        </w:tabs>
+        <w:spacing w:after="120" w:line="240" w:lineRule="auto"/>
+        <w:ind w:left="360"/>
+        <w:rPr>
+          <w:rFonts w:ascii="Courier New" w:eastAsia="Times New Roman" w:hAnsi="Courier New" w:cs="Courier New"/>
+          <w:bCs/>
+          <w:color w:val="000000"/>
+          <w:sz w:val="20"/>
+          <w:szCs w:val="20"/>
+          <w:lang w:eastAsia="en-US"/>
+        </w:rPr>
+      </w:pPr>
+      <w:r>
+        <w:rPr>
+          <w:rFonts w:ascii="Courier New" w:eastAsia="Times New Roman" w:hAnsi="Courier New" w:cs="Courier New"/>
+          <w:bCs/>
+          <w:color w:val="000000"/>
+          <w:sz w:val="20"/>
+          <w:szCs w:val="20"/>
+          <w:lang w:eastAsia="en-US"/>
+        </w:rPr>
+        <w:t>00:29:10.133712 IP 168.63.129.16.59016 &gt; 10.4.2.101.1138: Flags [</w:t>
+      </w:r>
+      <w:r>
+        <w:rPr>
+          <w:rFonts w:ascii="Courier New" w:eastAsia="Times New Roman" w:hAnsi="Courier New" w:cs="Courier New"/>
+          <w:b/>
+          <w:bCs/>
+          <w:color w:val="000000"/>
+          <w:sz w:val="20"/>
+          <w:szCs w:val="20"/>
+          <w:lang w:eastAsia="en-US"/>
+        </w:rPr>
+        <w:t>S</w:t>
+      </w:r>
+      <w:r>
+        <w:rPr>
+          <w:rFonts w:ascii="Courier New" w:eastAsia="Times New Roman" w:hAnsi="Courier New" w:cs="Courier New"/>
+          <w:bCs/>
+          <w:color w:val="000000"/>
+          <w:sz w:val="20"/>
+          <w:szCs w:val="20"/>
+          <w:lang w:eastAsia="en-US"/>
+        </w:rPr>
+        <w:t>], seq 4020762119, win 8192, options [mss 1440,nop,nop,sackOK], length 0</w:t>
+      </w:r>
+    </w:p>
+    <w:p>
+      <w:pPr>
+        <w:pBdr>
+          <w:top w:val="single" w:sz="6" w:space="6" w:color="E5E5E5"/>
+          <w:left w:val="single" w:sz="24" w:space="12" w:color="E5E5E5"/>
+          <w:bottom w:val="single" w:sz="6" w:space="6" w:color="E5E5E5"/>
+          <w:right w:val="single" w:sz="6" w:space="12" w:color="E5E5E5"/>
+        </w:pBdr>
+        <w:shd w:val="clear" w:color="auto" w:fill="FFFAE9"/>
+        <w:tabs>
+          <w:tab w:val="left" w:pos="916"/>
+          <w:tab w:val="left" w:pos="1832"/>
+          <w:tab w:val="left" w:pos="3000"/>
+          <w:tab w:val="left" w:pos="5940"/>
+        </w:tabs>
+        <w:spacing w:after="120" w:line="240" w:lineRule="auto"/>
+        <w:ind w:left="360"/>
+        <w:rPr>
+          <w:rFonts w:ascii="Courier New" w:eastAsia="Times New Roman" w:hAnsi="Courier New" w:cs="Courier New"/>
+          <w:bCs/>
+          <w:color w:val="000000"/>
+          <w:sz w:val="20"/>
+          <w:szCs w:val="20"/>
+          <w:lang w:eastAsia="en-US"/>
+        </w:rPr>
+      </w:pPr>
+      <w:r>
+        <w:rPr>
+          <w:rFonts w:ascii="Courier New" w:eastAsia="Times New Roman" w:hAnsi="Courier New" w:cs="Courier New"/>
+          <w:bCs/>
+          <w:color w:val="000000"/>
+          <w:sz w:val="20"/>
+          <w:szCs w:val="20"/>
+          <w:lang w:eastAsia="en-US"/>
+        </w:rPr>
+        <w:t xml:space="preserve"> </w:t>
+      </w:r>
+    </w:p>
+    <w:p>
+      <w:pPr>
+        <w:shd w:val="clear" w:color="auto" w:fill="FFFFFF"/>
+        <w:spacing w:before="0" w:after="240" w:line="339" w:lineRule="atLeast"/>
+        <w:jc w:val="both"/>
         <w:rPr>
           <w:rFonts w:ascii="Calibri" w:eastAsia="Times New Roman" w:hAnsi="Calibri" w:cs="Calibri"/>
           <w:color w:val="333333"/>
           <w:lang w:val="en" w:eastAsia="en-US"/>
         </w:rPr>
-        <w:t>Implement policy based routing:</w:t>
-      </w:r>
+      </w:pPr>
     </w:p>
     <w:p>
       <w:pPr>
@@ -22312,45 +23441,13 @@
           <w:lang w:val="en" w:eastAsia="en-US"/>
         </w:rPr>
       </w:pPr>
-    </w:p>
-    <w:p>
-      <w:pPr>
-        <w:pBdr>
-          <w:top w:val="single" w:sz="6" w:space="6" w:color="E5E5E5"/>
-          <w:left w:val="single" w:sz="24" w:space="12" w:color="E5E5E5"/>
-          <w:bottom w:val="single" w:sz="6" w:space="6" w:color="E5E5E5"/>
-          <w:right w:val="single" w:sz="6" w:space="12" w:color="E5E5E5"/>
-        </w:pBdr>
-        <w:shd w:val="clear" w:color="auto" w:fill="FFFAE9"/>
-        <w:tabs>
-          <w:tab w:val="left" w:pos="916"/>
-          <w:tab w:val="left" w:pos="1832"/>
-          <w:tab w:val="left" w:pos="3000"/>
-          <w:tab w:val="left" w:pos="5940"/>
-        </w:tabs>
-        <w:spacing w:after="120" w:line="240" w:lineRule="auto"/>
-        <w:ind w:left="360"/>
-        <w:rPr>
-          <w:rFonts w:ascii="Courier New" w:eastAsia="Times New Roman" w:hAnsi="Courier New" w:cs="Courier New"/>
-          <w:b/>
-          <w:bCs/>
-          <w:color w:val="000000"/>
-          <w:sz w:val="20"/>
-          <w:szCs w:val="20"/>
-          <w:lang w:val="es-ES" w:eastAsia="en-US"/>
-        </w:rPr>
-      </w:pPr>
-      <w:r>
-        <w:rPr>
-          <w:rFonts w:ascii="Courier New" w:eastAsia="Times New Roman" w:hAnsi="Courier New" w:cs="Courier New"/>
-          <w:b/>
-          <w:bCs/>
-          <w:color w:val="000000"/>
-          <w:sz w:val="20"/>
-          <w:szCs w:val="20"/>
-          <w:lang w:val="es-ES" w:eastAsia="en-US"/>
-        </w:rPr>
-        <w:t xml:space="preserve">sudo vi  /etc/iproute2/rt_tables </w:t>
+      <w:r>
+        <w:rPr>
+          <w:rFonts w:ascii="Calibri" w:eastAsia="Times New Roman" w:hAnsi="Calibri" w:cs="Calibri"/>
+          <w:color w:val="333333"/>
+          <w:lang w:val="en" w:eastAsia="en-US"/>
+        </w:rPr>
+        <w:t>Implement policy based routing:</w:t>
       </w:r>
     </w:p>
     <w:p>
@@ -22361,6 +23458,58 @@
         <w:rPr>
           <w:rFonts w:ascii="Calibri" w:eastAsia="Times New Roman" w:hAnsi="Calibri" w:cs="Calibri"/>
           <w:color w:val="333333"/>
+          <w:lang w:val="en" w:eastAsia="en-US"/>
+        </w:rPr>
+      </w:pPr>
+    </w:p>
+    <w:p>
+      <w:pPr>
+        <w:pBdr>
+          <w:top w:val="single" w:sz="6" w:space="6" w:color="E5E5E5"/>
+          <w:left w:val="single" w:sz="24" w:space="12" w:color="E5E5E5"/>
+          <w:bottom w:val="single" w:sz="6" w:space="6" w:color="E5E5E5"/>
+          <w:right w:val="single" w:sz="6" w:space="12" w:color="E5E5E5"/>
+        </w:pBdr>
+        <w:shd w:val="clear" w:color="auto" w:fill="FFFAE9"/>
+        <w:tabs>
+          <w:tab w:val="left" w:pos="916"/>
+          <w:tab w:val="left" w:pos="1832"/>
+          <w:tab w:val="left" w:pos="3000"/>
+          <w:tab w:val="left" w:pos="5940"/>
+        </w:tabs>
+        <w:spacing w:after="120" w:line="240" w:lineRule="auto"/>
+        <w:ind w:left="360"/>
+        <w:rPr>
+          <w:rFonts w:ascii="Courier New" w:eastAsia="Times New Roman" w:hAnsi="Courier New" w:cs="Courier New"/>
+          <w:b/>
+          <w:bCs/>
+          <w:color w:val="000000"/>
+          <w:sz w:val="20"/>
+          <w:szCs w:val="20"/>
+          <w:lang w:val="es-ES" w:eastAsia="en-US"/>
+        </w:rPr>
+      </w:pPr>
+      <w:r>
+        <w:rPr>
+          <w:rFonts w:ascii="Courier New" w:eastAsia="Times New Roman" w:hAnsi="Courier New" w:cs="Courier New"/>
+          <w:b/>
+          <w:bCs/>
+          <w:color w:val="000000"/>
+          <w:sz w:val="20"/>
+          <w:szCs w:val="20"/>
+          <w:lang w:val="es-ES" w:eastAsia="en-US"/>
+        </w:rPr>
+        <w:t xml:space="preserve">sudo vi  /etc/iproute2/rt_tables </w:t>
+      </w:r>
+    </w:p>
+    <w:p>
+      <w:pPr>
+        <w:shd w:val="clear" w:color="auto" w:fill="FFFFFF"/>
+        <w:spacing w:before="0" w:after="240" w:line="339" w:lineRule="atLeast"/>
+        <w:jc w:val="both"/>
+        <w:rPr>
+          <w:rFonts w:ascii="Calibri" w:eastAsia="Times New Roman" w:hAnsi="Calibri" w:cs="Calibri"/>
+          <w:color w:val="333333"/>
           <w:lang w:eastAsia="en-US"/>
         </w:rPr>
       </w:pPr>
@@ -22371,7 +23520,6 @@
           <w:highlight w:val="yellow"/>
           <w:lang w:eastAsia="en-US"/>
         </w:rPr>
-        <w:lastRenderedPageBreak/>
         <w:t>Figure out a different command, maybe with sed???</w:t>
       </w:r>
     </w:p>
@@ -22612,6 +23760,7 @@
           <w:szCs w:val="20"/>
           <w:lang w:eastAsia="en-US"/>
         </w:rPr>
+        <w:lastRenderedPageBreak/>
         <w:t>jose@nva-1:~$ sudo tcpdump -i eth0 port 1138</w:t>
       </w:r>
     </w:p>
@@ -24056,7 +25205,7 @@
           <w:rPr>
             <w:noProof/>
           </w:rPr>
-          <w:t>25</w:t>
+          <w:t>7</w:t>
         </w:r>
         <w:r>
           <w:fldChar w:fldCharType="end"/>
@@ -24097,7 +25246,7 @@
   <w:abstractNum w:abstractNumId="0" w15:restartNumberingAfterBreak="0">
     <w:nsid w:val="FFFFFF88"/>
     <w:multiLevelType w:val="singleLevel"/>
-    <w:tmpl w:val="AD1C8C50"/>
+    <w:tmpl w:val="FBCA1542"/>
     <w:lvl w:ilvl="0">
       <w:start w:val="1"/>
       <w:numFmt w:val="decimal"/>
@@ -27119,6 +28268,146 @@
     <w:lvl w:ilvl="8">
       <w:start w:val="1"/>
       <w:numFmt w:val="lowerLetter"/>
+      <w:lvlText w:val="%9."/>
+      <w:lvlJc w:val="left"/>
+      <w:pPr>
+        <w:tabs>
+          <w:tab w:val="num" w:pos="6480"/>
+        </w:tabs>
+        <w:ind w:left="6480" w:hanging="360"/>
+      </w:pPr>
+      <w:rPr>
+        <w:rFonts w:hint="default"/>
+      </w:rPr>
+    </w:lvl>
+  </w:abstractNum>
+  <w:abstractNum w:abstractNumId="24" w15:restartNumberingAfterBreak="0">
+    <w:nsid w:val="7AD93665"/>
+    <w:multiLevelType w:val="multilevel"/>
+    <w:tmpl w:val="7BD8B32A"/>
+    <w:lvl w:ilvl="0">
+      <w:start w:val="1"/>
+      <w:numFmt w:val="decimal"/>
+      <w:lvlText w:val="Step %1."/>
+      <w:lvlJc w:val="left"/>
+      <w:pPr>
+        <w:tabs>
+          <w:tab w:val="num" w:pos="720"/>
+        </w:tabs>
+        <w:ind w:left="720" w:hanging="360"/>
+      </w:pPr>
+      <w:rPr>
+        <w:rFonts w:hint="default"/>
+      </w:rPr>
+    </w:lvl>
+    <w:lvl w:ilvl="1">
+      <w:start w:val="1"/>
+      <w:numFmt w:val="lowerLetter"/>
+      <w:lvlText w:val="%2."/>
+      <w:lvlJc w:val="left"/>
+      <w:pPr>
+        <w:tabs>
+          <w:tab w:val="num" w:pos="1440"/>
+        </w:tabs>
+        <w:ind w:left="1440" w:hanging="360"/>
+      </w:pPr>
+      <w:rPr>
+        <w:rFonts w:hint="default"/>
+      </w:rPr>
+    </w:lvl>
+    <w:lvl w:ilvl="2">
+      <w:start w:val="1"/>
+      <w:numFmt w:val="decimal"/>
+      <w:lvlText w:val="%3."/>
+      <w:lvlJc w:val="left"/>
+      <w:pPr>
+        <w:tabs>
+          <w:tab w:val="num" w:pos="2160"/>
+        </w:tabs>
+        <w:ind w:left="2160" w:hanging="360"/>
+      </w:pPr>
+      <w:rPr>
+        <w:rFonts w:hint="default"/>
+      </w:rPr>
+    </w:lvl>
+    <w:lvl w:ilvl="3">
+      <w:start w:val="1"/>
+      <w:numFmt w:val="decimal"/>
+      <w:lvlText w:val="%4."/>
+      <w:lvlJc w:val="left"/>
+      <w:pPr>
+        <w:tabs>
+          <w:tab w:val="num" w:pos="2880"/>
+        </w:tabs>
+        <w:ind w:left="2880" w:hanging="360"/>
+      </w:pPr>
+      <w:rPr>
+        <w:rFonts w:hint="default"/>
+      </w:rPr>
+    </w:lvl>
+    <w:lvl w:ilvl="4">
+      <w:start w:val="1"/>
+      <w:numFmt w:val="decimal"/>
+      <w:lvlText w:val="%5."/>
+      <w:lvlJc w:val="left"/>
+      <w:pPr>
+        <w:tabs>
+          <w:tab w:val="num" w:pos="3600"/>
+        </w:tabs>
+        <w:ind w:left="3600" w:hanging="360"/>
+      </w:pPr>
+      <w:rPr>
+        <w:rFonts w:hint="default"/>
+      </w:rPr>
+    </w:lvl>
+    <w:lvl w:ilvl="5">
+      <w:start w:val="1"/>
+      <w:numFmt w:val="decimal"/>
+      <w:lvlText w:val="%6."/>
+      <w:lvlJc w:val="left"/>
+      <w:pPr>
+        <w:tabs>
+          <w:tab w:val="num" w:pos="4320"/>
+        </w:tabs>
+        <w:ind w:left="4320" w:hanging="360"/>
+      </w:pPr>
+      <w:rPr>
+        <w:rFonts w:hint="default"/>
+      </w:rPr>
+    </w:lvl>
+    <w:lvl w:ilvl="6">
+      <w:start w:val="1"/>
+      <w:numFmt w:val="decimal"/>
+      <w:lvlText w:val="%7."/>
+      <w:lvlJc w:val="left"/>
+      <w:pPr>
+        <w:tabs>
+          <w:tab w:val="num" w:pos="5040"/>
+        </w:tabs>
+        <w:ind w:left="5040" w:hanging="360"/>
+      </w:pPr>
+      <w:rPr>
+        <w:rFonts w:hint="default"/>
+      </w:rPr>
+    </w:lvl>
+    <w:lvl w:ilvl="7">
+      <w:start w:val="1"/>
+      <w:numFmt w:val="decimal"/>
+      <w:lvlText w:val="%8."/>
+      <w:lvlJc w:val="left"/>
+      <w:pPr>
+        <w:tabs>
+          <w:tab w:val="num" w:pos="5760"/>
+        </w:tabs>
+        <w:ind w:left="5760" w:hanging="360"/>
+      </w:pPr>
+      <w:rPr>
+        <w:rFonts w:hint="default"/>
+      </w:rPr>
+    </w:lvl>
+    <w:lvl w:ilvl="8">
+      <w:start w:val="1"/>
+      <w:numFmt w:val="decimal"/>
       <w:lvlText w:val="%9."/>
       <w:lvlJc w:val="left"/>
       <w:pPr>
@@ -27203,6 +28492,9 @@
   </w:num>
   <w:num w:numId="24">
     <w:abstractNumId w:val="8"/>
+  </w:num>
+  <w:num w:numId="25">
+    <w:abstractNumId w:val="24"/>
   </w:num>
   <w:numIdMacAtCleanup w:val="11"/>
 </w:numbering>
@@ -29732,7 +31024,7 @@
 </file>
 
 <file path=customXml/itemProps2.xml><?xml version="1.0" encoding="utf-8"?>
-<ds:datastoreItem xmlns:ds="http://schemas.openxmlformats.org/officeDocument/2006/customXml" ds:itemID="{381EFFE6-19C6-4431-AB6D-6D1CF661A521}">
+<ds:datastoreItem xmlns:ds="http://schemas.openxmlformats.org/officeDocument/2006/customXml" ds:itemID="{F7CB29E5-60DE-4E21-BD66-AA1BD03B7579}">
   <ds:schemaRefs>
     <ds:schemaRef ds:uri="http://schemas.openxmlformats.org/officeDocument/2006/bibliography"/>
   </ds:schemaRefs>

</xml_diff>